<commit_message>
accept email instead of phone number in beneficiary forms
</commit_message>
<xml_diff>
--- a/تقرير/تقرير.docx
+++ b/تقرير/تقرير.docx
@@ -2132,7 +2132,6 @@
           <w:szCs w:val="28"/>
         </w:rPr>
       </w:pPr>
-      <w:proofErr w:type="spellStart"/>
       <w:r>
         <w:rPr>
           <w:rFonts w:hint="cs"/>
@@ -2140,35 +2139,25 @@
           <w:szCs w:val="28"/>
           <w:rtl/>
         </w:rPr>
-        <w:t>الأدمن</w:t>
-      </w:r>
-      <w:proofErr w:type="spellEnd"/>
+        <w:t xml:space="preserve">السوبر أدمن </w:t>
+      </w:r>
+      <w:r>
+        <w:rPr>
+          <w:sz w:val="28"/>
+          <w:szCs w:val="28"/>
+          <w:lang w:val="en-US"/>
+        </w:rPr>
+        <w:t>(Super Admin)</w:t>
+      </w:r>
       <w:r>
         <w:rPr>
           <w:rFonts w:hint="cs"/>
           <w:sz w:val="28"/>
           <w:szCs w:val="28"/>
           <w:rtl/>
-        </w:rPr>
-        <w:t xml:space="preserve"> </w:t>
-      </w:r>
-      <w:r>
-        <w:rPr>
-          <w:sz w:val="28"/>
-          <w:szCs w:val="28"/>
-          <w:lang w:val="en-US"/>
-        </w:rPr>
-        <w:t>(Admin)</w:t>
-      </w:r>
-      <w:r>
-        <w:rPr>
-          <w:rFonts w:hint="cs"/>
-          <w:sz w:val="28"/>
-          <w:szCs w:val="28"/>
-          <w:rtl/>
-          <w:lang w:val="en-US"/>
-        </w:rPr>
-        <w:t>: موظفو الجمعية وهم المسؤولين عن إدارة حملات الجمعية والتبرعات وطلبات المحتاجين.</w:t>
+          <w:lang w:val="en-US" w:bidi="ar-SY"/>
+        </w:rPr>
+        <w:t>: رئيس الجمعية، وهو الشخص المسؤول عن إدارة عمل الموظفين.</w:t>
       </w:r>
     </w:p>
     <w:p>
@@ -2183,23 +2172,43 @@
           <w:szCs w:val="28"/>
         </w:rPr>
       </w:pPr>
+      <w:proofErr w:type="spellStart"/>
       <w:r>
         <w:rPr>
           <w:rFonts w:hint="cs"/>
           <w:sz w:val="28"/>
           <w:szCs w:val="28"/>
           <w:rtl/>
+        </w:rPr>
+        <w:t>الأدمن</w:t>
+      </w:r>
+      <w:proofErr w:type="spellEnd"/>
+      <w:r>
+        <w:rPr>
+          <w:rFonts w:hint="cs"/>
+          <w:sz w:val="28"/>
+          <w:szCs w:val="28"/>
+          <w:rtl/>
+        </w:rPr>
+        <w:t xml:space="preserve"> </w:t>
+      </w:r>
+      <w:r>
+        <w:rPr>
+          <w:sz w:val="28"/>
+          <w:szCs w:val="28"/>
           <w:lang w:val="en-US"/>
         </w:rPr>
-        <w:t xml:space="preserve">المتبرع </w:t>
-      </w:r>
-      <w:r>
-        <w:rPr>
-          <w:sz w:val="28"/>
-          <w:szCs w:val="28"/>
+        <w:t>(Admin)</w:t>
+      </w:r>
+      <w:r>
+        <w:rPr>
+          <w:rFonts w:hint="cs"/>
+          <w:sz w:val="28"/>
+          <w:szCs w:val="28"/>
+          <w:rtl/>
           <w:lang w:val="en-US"/>
         </w:rPr>
-        <w:t>(Donor)</w:t>
+        <w:t xml:space="preserve">: موظفو الجمعية وهم </w:t>
       </w:r>
       <w:r>
         <w:rPr>
@@ -2209,7 +2218,17 @@
           <w:rtl/>
           <w:lang w:val="en-US"/>
         </w:rPr>
-        <w:t>: يقوم بالتسجيل عن طريق التطبيق ويستطيع التبرع أو المشاركة في الحملات.</w:t>
+        <w:t>المسؤولون</w:t>
+      </w:r>
+      <w:r>
+        <w:rPr>
+          <w:rFonts w:hint="cs"/>
+          <w:sz w:val="28"/>
+          <w:szCs w:val="28"/>
+          <w:rtl/>
+          <w:lang w:val="en-US"/>
+        </w:rPr>
+        <w:t xml:space="preserve"> عن إدارة حملات الجمعية والتبرعات وطلبات المحتاجين.</w:t>
       </w:r>
     </w:p>
     <w:p>
@@ -2232,6 +2251,47 @@
           <w:rtl/>
           <w:lang w:val="en-US"/>
         </w:rPr>
+        <w:t xml:space="preserve">المتبرع </w:t>
+      </w:r>
+      <w:r>
+        <w:rPr>
+          <w:sz w:val="28"/>
+          <w:szCs w:val="28"/>
+          <w:lang w:val="en-US"/>
+        </w:rPr>
+        <w:t>(Donor)</w:t>
+      </w:r>
+      <w:r>
+        <w:rPr>
+          <w:rFonts w:hint="cs"/>
+          <w:sz w:val="28"/>
+          <w:szCs w:val="28"/>
+          <w:rtl/>
+          <w:lang w:val="en-US"/>
+        </w:rPr>
+        <w:t>: يقوم بالتسجيل عن طريق التطبيق ويستطيع التبرع أو المشاركة في الحملات.</w:t>
+      </w:r>
+    </w:p>
+    <w:p>
+      <w:pPr>
+        <w:pStyle w:val="ListParagraph"/>
+        <w:numPr>
+          <w:ilvl w:val="0"/>
+          <w:numId w:val="15"/>
+        </w:numPr>
+        <w:rPr>
+          <w:sz w:val="28"/>
+          <w:szCs w:val="28"/>
+        </w:rPr>
+      </w:pPr>
+      <w:r>
+        <w:rPr>
+          <w:rFonts w:hint="cs"/>
+          <w:sz w:val="28"/>
+          <w:szCs w:val="28"/>
+          <w:rtl/>
+          <w:lang w:val="en-US"/>
+        </w:rPr>
         <w:t xml:space="preserve">المستفيد </w:t>
       </w:r>
       <w:r>
@@ -2250,7 +2310,67 @@
           <w:rtl/>
           <w:lang w:val="en-US"/>
         </w:rPr>
-        <w:t>: يستطيع تقديم طلبه عن طريق استبيان ويب.</w:t>
+        <w:t xml:space="preserve">: </w:t>
+      </w:r>
+      <w:r>
+        <w:rPr>
+          <w:rFonts w:hint="cs"/>
+          <w:sz w:val="28"/>
+          <w:szCs w:val="28"/>
+          <w:rtl/>
+          <w:lang w:val="en-US"/>
+        </w:rPr>
+        <w:t xml:space="preserve">يقوم بالتسجيل عن طريق تطبيق الموبايل أو موقع الويب، </w:t>
+      </w:r>
+      <w:r>
+        <w:rPr>
+          <w:rFonts w:hint="cs"/>
+          <w:sz w:val="28"/>
+          <w:szCs w:val="28"/>
+          <w:rtl/>
+          <w:lang w:val="en-US"/>
+        </w:rPr>
+        <w:t xml:space="preserve">يستطيع تقديم طلبه عن طريق </w:t>
+      </w:r>
+      <w:r>
+        <w:rPr>
+          <w:rFonts w:hint="cs"/>
+          <w:sz w:val="28"/>
+          <w:szCs w:val="28"/>
+          <w:rtl/>
+          <w:lang w:val="en-US"/>
+        </w:rPr>
+        <w:t xml:space="preserve">تعبئة </w:t>
+      </w:r>
+      <w:r>
+        <w:rPr>
+          <w:rFonts w:hint="cs"/>
+          <w:sz w:val="28"/>
+          <w:szCs w:val="28"/>
+          <w:rtl/>
+          <w:lang w:val="en-US"/>
+        </w:rPr>
+        <w:t>استبيا</w:t>
+      </w:r>
+      <w:r>
+        <w:rPr>
+          <w:rFonts w:hint="cs"/>
+          <w:sz w:val="28"/>
+          <w:szCs w:val="28"/>
+          <w:rtl/>
+          <w:lang w:val="en-US"/>
+        </w:rPr>
+        <w:t>ن</w:t>
+      </w:r>
+      <w:r>
+        <w:rPr>
+          <w:rFonts w:hint="cs"/>
+          <w:sz w:val="28"/>
+          <w:szCs w:val="28"/>
+          <w:rtl/>
+          <w:lang w:val="en-US"/>
+        </w:rPr>
+        <w:t>.</w:t>
       </w:r>
     </w:p>
     <w:p>
@@ -4258,7 +4378,27 @@
           <w:szCs w:val="28"/>
           <w:rtl/>
         </w:rPr>
-        <w:t>تسجيل الخروج من لوحة التحكم.</w:t>
+        <w:t xml:space="preserve">تسجيل الخروج من </w:t>
+      </w:r>
+      <w:r>
+        <w:rPr>
+          <w:rFonts w:asciiTheme="minorHAnsi" w:eastAsiaTheme="majorEastAsia" w:hAnsiTheme="minorHAnsi" w:hint="cs"/>
+          <w:color w:val="000000" w:themeColor="text1"/>
+          <w:sz w:val="28"/>
+          <w:szCs w:val="28"/>
+          <w:rtl/>
+        </w:rPr>
+        <w:t>الحساب</w:t>
+      </w:r>
+      <w:r>
+        <w:rPr>
+          <w:rFonts w:asciiTheme="minorHAnsi" w:eastAsiaTheme="majorEastAsia" w:hAnsiTheme="minorHAnsi" w:hint="cs"/>
+          <w:color w:val="000000" w:themeColor="text1"/>
+          <w:sz w:val="28"/>
+          <w:szCs w:val="28"/>
+          <w:rtl/>
+        </w:rPr>
+        <w:t>.</w:t>
       </w:r>
     </w:p>
     <w:p>
@@ -4277,13 +4417,14 @@
       </w:pPr>
       <w:r>
         <w:rPr>
-          <w:rFonts w:asciiTheme="minorHAnsi" w:eastAsiaTheme="majorEastAsia" w:hAnsiTheme="minorHAnsi" w:cstheme="minorHAnsi" w:hint="cs"/>
-          <w:color w:val="000000" w:themeColor="text1"/>
-          <w:sz w:val="28"/>
-          <w:szCs w:val="28"/>
-          <w:rtl/>
-        </w:rPr>
-        <w:t>استعراض جميع طلبات المساعدة المرسلة من قبل المحتاجين ودراسة الطلبات وتحديد حالتهم (مقبول أو مرفوض).</w:t>
+          <w:rFonts w:asciiTheme="minorHAnsi" w:eastAsiaTheme="majorEastAsia" w:hAnsiTheme="minorHAnsi" w:hint="cs"/>
+          <w:color w:val="000000" w:themeColor="text1"/>
+          <w:sz w:val="28"/>
+          <w:szCs w:val="28"/>
+          <w:rtl/>
+          <w:lang w:bidi="ar-SY"/>
+        </w:rPr>
+        <w:t>استعراض إحصائيات الجمعية.</w:t>
       </w:r>
     </w:p>
     <w:p>
@@ -4302,13 +4443,14 @@
       </w:pPr>
       <w:r>
         <w:rPr>
-          <w:rFonts w:asciiTheme="minorHAnsi" w:eastAsiaTheme="majorEastAsia" w:hAnsiTheme="minorHAnsi" w:cstheme="minorHAnsi" w:hint="cs"/>
-          <w:color w:val="000000" w:themeColor="text1"/>
-          <w:sz w:val="28"/>
-          <w:szCs w:val="28"/>
-          <w:rtl/>
-        </w:rPr>
-        <w:t>استعراض جميع طلبات التطوع الواردة ومن ثم قبولها أو رفضها بناءً على معايير محددة.</w:t>
+          <w:rFonts w:asciiTheme="minorHAnsi" w:eastAsiaTheme="majorEastAsia" w:hAnsiTheme="minorHAnsi" w:hint="cs"/>
+          <w:color w:val="000000" w:themeColor="text1"/>
+          <w:sz w:val="28"/>
+          <w:szCs w:val="28"/>
+          <w:rtl/>
+          <w:lang w:bidi="ar-SY"/>
+        </w:rPr>
+        <w:t>تنفيذ التبرع الشهري للمتبرعين.</w:t>
       </w:r>
     </w:p>
     <w:p>
@@ -4327,13 +4469,14 @@
       </w:pPr>
       <w:r>
         <w:rPr>
-          <w:rFonts w:asciiTheme="minorHAnsi" w:eastAsiaTheme="majorEastAsia" w:hAnsiTheme="minorHAnsi" w:cstheme="minorHAnsi" w:hint="cs"/>
-          <w:color w:val="000000" w:themeColor="text1"/>
-          <w:sz w:val="28"/>
-          <w:szCs w:val="28"/>
-          <w:rtl/>
-        </w:rPr>
-        <w:t>إضافة حملات ومشاريع جديدة.</w:t>
+          <w:rFonts w:asciiTheme="minorHAnsi" w:eastAsiaTheme="majorEastAsia" w:hAnsiTheme="minorHAnsi" w:hint="cs"/>
+          <w:color w:val="000000" w:themeColor="text1"/>
+          <w:sz w:val="28"/>
+          <w:szCs w:val="28"/>
+          <w:rtl/>
+          <w:lang w:bidi="ar-SY"/>
+        </w:rPr>
+        <w:t>استعراض مشاريع الجمعية مع إمكانية للفلترة حسب: الحالة، النوع، الأولوية، المدة.</w:t>
       </w:r>
     </w:p>
     <w:p>
@@ -4352,13 +4495,14 @@
       </w:pPr>
       <w:r>
         <w:rPr>
-          <w:rFonts w:asciiTheme="minorHAnsi" w:eastAsiaTheme="majorEastAsia" w:hAnsiTheme="minorHAnsi" w:cstheme="minorHAnsi" w:hint="cs"/>
-          <w:color w:val="000000" w:themeColor="text1"/>
-          <w:sz w:val="28"/>
-          <w:szCs w:val="28"/>
-          <w:rtl/>
-        </w:rPr>
-        <w:t>تعديل معلومات أي مشروع موجود.</w:t>
+          <w:rFonts w:asciiTheme="minorHAnsi" w:eastAsiaTheme="majorEastAsia" w:hAnsiTheme="minorHAnsi" w:hint="cs"/>
+          <w:color w:val="000000" w:themeColor="text1"/>
+          <w:sz w:val="28"/>
+          <w:szCs w:val="28"/>
+          <w:rtl/>
+          <w:lang w:bidi="ar-SY"/>
+        </w:rPr>
+        <w:t>التبرع للمشاريع من رصيد الجمعية.</w:t>
       </w:r>
     </w:p>
     <w:p>
@@ -4377,13 +4521,14 @@
       </w:pPr>
       <w:r>
         <w:rPr>
-          <w:rFonts w:asciiTheme="minorHAnsi" w:eastAsiaTheme="majorEastAsia" w:hAnsiTheme="minorHAnsi" w:cstheme="minorHAnsi" w:hint="cs"/>
-          <w:color w:val="000000" w:themeColor="text1"/>
-          <w:sz w:val="28"/>
-          <w:szCs w:val="28"/>
-          <w:rtl/>
-        </w:rPr>
-        <w:t>تغيير حالة المشروع إلى: نشط، مكتمل، مؤجل، مغلق.</w:t>
+          <w:rFonts w:asciiTheme="minorHAnsi" w:eastAsiaTheme="majorEastAsia" w:hAnsiTheme="minorHAnsi" w:hint="cs"/>
+          <w:color w:val="000000" w:themeColor="text1"/>
+          <w:sz w:val="28"/>
+          <w:szCs w:val="28"/>
+          <w:rtl/>
+          <w:lang w:bidi="ar-SY"/>
+        </w:rPr>
+        <w:t>استعراض قائمة المتطوعين في المشاريع التطوعية.</w:t>
       </w:r>
     </w:p>
     <w:p>
@@ -4408,7 +4553,7 @@
           <w:szCs w:val="28"/>
           <w:rtl/>
         </w:rPr>
-        <w:t>نقل المشاريع المكتملة إلى قسم "الإنجازات" في التطبيق.</w:t>
+        <w:t>تغيير حالة المشروع: معلق - جاري.</w:t>
       </w:r>
     </w:p>
     <w:p>
@@ -4423,7 +4568,6 @@
           <w:color w:val="000000" w:themeColor="text1"/>
           <w:sz w:val="28"/>
           <w:szCs w:val="28"/>
-          <w:rtl/>
         </w:rPr>
       </w:pPr>
       <w:r>
@@ -4434,14 +4578,450 @@
           <w:szCs w:val="28"/>
           <w:rtl/>
         </w:rPr>
-        <w:t xml:space="preserve">الاطلاع على الـ </w:t>
-      </w:r>
-      <w:r>
+        <w:t>تحديد المشاريع التطوعية كـ "منتهية".</w:t>
+      </w:r>
+    </w:p>
+    <w:p>
+      <w:pPr>
+        <w:pStyle w:val="ListParagraph"/>
+        <w:numPr>
+          <w:ilvl w:val="0"/>
+          <w:numId w:val="22"/>
+        </w:numPr>
         <w:rPr>
           <w:rFonts w:asciiTheme="minorHAnsi" w:eastAsiaTheme="majorEastAsia" w:hAnsiTheme="minorHAnsi" w:cstheme="minorHAnsi"/>
           <w:color w:val="000000" w:themeColor="text1"/>
           <w:sz w:val="28"/>
           <w:szCs w:val="28"/>
+        </w:rPr>
+      </w:pPr>
+      <w:r>
+        <w:rPr>
+          <w:rFonts w:asciiTheme="minorHAnsi" w:eastAsiaTheme="majorEastAsia" w:hAnsiTheme="minorHAnsi" w:cstheme="minorHAnsi" w:hint="cs"/>
+          <w:color w:val="000000" w:themeColor="text1"/>
+          <w:sz w:val="28"/>
+          <w:szCs w:val="28"/>
+          <w:rtl/>
+        </w:rPr>
+        <w:t xml:space="preserve"> </w:t>
+      </w:r>
+      <w:r>
+        <w:rPr>
+          <w:rFonts w:asciiTheme="minorHAnsi" w:eastAsiaTheme="majorEastAsia" w:hAnsiTheme="minorHAnsi" w:cstheme="minorHAnsi" w:hint="cs"/>
+          <w:color w:val="000000" w:themeColor="text1"/>
+          <w:sz w:val="28"/>
+          <w:szCs w:val="28"/>
+          <w:rtl/>
+        </w:rPr>
+        <w:t>حذف مشروع بشرط ألا يحتوي على أي تبرعات سابقة.</w:t>
+      </w:r>
+    </w:p>
+    <w:p>
+      <w:pPr>
+        <w:pStyle w:val="ListParagraph"/>
+        <w:numPr>
+          <w:ilvl w:val="0"/>
+          <w:numId w:val="22"/>
+        </w:numPr>
+        <w:rPr>
+          <w:rFonts w:asciiTheme="minorHAnsi" w:eastAsiaTheme="majorEastAsia" w:hAnsiTheme="minorHAnsi" w:cstheme="minorHAnsi"/>
+          <w:color w:val="000000" w:themeColor="text1"/>
+          <w:sz w:val="28"/>
+          <w:szCs w:val="28"/>
+        </w:rPr>
+      </w:pPr>
+      <w:r>
+        <w:rPr>
+          <w:rFonts w:asciiTheme="minorHAnsi" w:eastAsiaTheme="majorEastAsia" w:hAnsiTheme="minorHAnsi" w:cstheme="minorHAnsi" w:hint="cs"/>
+          <w:color w:val="000000" w:themeColor="text1"/>
+          <w:sz w:val="28"/>
+          <w:szCs w:val="28"/>
+          <w:rtl/>
+        </w:rPr>
+        <w:t xml:space="preserve"> إضافة مشاريع جديدة (مشاريع تطوعية، مشاريع فردية، مشاريع خاصة بالجمعية). </w:t>
+      </w:r>
+    </w:p>
+    <w:p>
+      <w:pPr>
+        <w:pStyle w:val="ListParagraph"/>
+        <w:numPr>
+          <w:ilvl w:val="0"/>
+          <w:numId w:val="22"/>
+        </w:numPr>
+        <w:rPr>
+          <w:rFonts w:asciiTheme="minorHAnsi" w:eastAsiaTheme="majorEastAsia" w:hAnsiTheme="minorHAnsi" w:cstheme="minorHAnsi"/>
+          <w:color w:val="000000" w:themeColor="text1"/>
+          <w:sz w:val="28"/>
+          <w:szCs w:val="28"/>
+        </w:rPr>
+      </w:pPr>
+      <w:r>
+        <w:rPr>
+          <w:rFonts w:asciiTheme="minorHAnsi" w:eastAsiaTheme="majorEastAsia" w:hAnsiTheme="minorHAnsi" w:cstheme="minorHAnsi" w:hint="cs"/>
+          <w:color w:val="000000" w:themeColor="text1"/>
+          <w:sz w:val="28"/>
+          <w:szCs w:val="28"/>
+          <w:rtl/>
+        </w:rPr>
+        <w:t xml:space="preserve"> </w:t>
+      </w:r>
+      <w:r>
+        <w:rPr>
+          <w:rFonts w:asciiTheme="minorHAnsi" w:eastAsiaTheme="majorEastAsia" w:hAnsiTheme="minorHAnsi" w:cstheme="minorHAnsi" w:hint="cs"/>
+          <w:color w:val="000000" w:themeColor="text1"/>
+          <w:sz w:val="28"/>
+          <w:szCs w:val="28"/>
+          <w:rtl/>
+        </w:rPr>
+        <w:t>استعراض جميع طلبات التطوع الواردة</w:t>
+      </w:r>
+      <w:r>
+        <w:rPr>
+          <w:rFonts w:asciiTheme="minorHAnsi" w:eastAsiaTheme="majorEastAsia" w:hAnsiTheme="minorHAnsi" w:cstheme="minorHAnsi" w:hint="cs"/>
+          <w:color w:val="000000" w:themeColor="text1"/>
+          <w:sz w:val="28"/>
+          <w:szCs w:val="28"/>
+          <w:rtl/>
+        </w:rPr>
+        <w:t xml:space="preserve"> وفلترتها حسب الحالة (مقبول، مرفوض، معلق).</w:t>
+      </w:r>
+    </w:p>
+    <w:p>
+      <w:pPr>
+        <w:pStyle w:val="ListParagraph"/>
+        <w:numPr>
+          <w:ilvl w:val="0"/>
+          <w:numId w:val="22"/>
+        </w:numPr>
+        <w:rPr>
+          <w:rFonts w:asciiTheme="minorHAnsi" w:eastAsiaTheme="majorEastAsia" w:hAnsiTheme="minorHAnsi" w:cstheme="minorHAnsi"/>
+          <w:color w:val="000000" w:themeColor="text1"/>
+          <w:sz w:val="28"/>
+          <w:szCs w:val="28"/>
+        </w:rPr>
+      </w:pPr>
+      <w:r>
+        <w:rPr>
+          <w:rFonts w:asciiTheme="minorHAnsi" w:eastAsiaTheme="majorEastAsia" w:hAnsiTheme="minorHAnsi" w:cstheme="minorHAnsi" w:hint="cs"/>
+          <w:color w:val="000000" w:themeColor="text1"/>
+          <w:sz w:val="28"/>
+          <w:szCs w:val="28"/>
+          <w:rtl/>
+        </w:rPr>
+        <w:t xml:space="preserve"> قبول أو رفض</w:t>
+      </w:r>
+      <w:r>
+        <w:rPr>
+          <w:rFonts w:asciiTheme="minorHAnsi" w:eastAsiaTheme="majorEastAsia" w:hAnsiTheme="minorHAnsi" w:cstheme="minorHAnsi" w:hint="cs"/>
+          <w:color w:val="000000" w:themeColor="text1"/>
+          <w:sz w:val="28"/>
+          <w:szCs w:val="28"/>
+          <w:rtl/>
+        </w:rPr>
+        <w:t xml:space="preserve"> طلبات التطوع</w:t>
+      </w:r>
+      <w:r>
+        <w:rPr>
+          <w:rFonts w:asciiTheme="minorHAnsi" w:eastAsiaTheme="majorEastAsia" w:hAnsiTheme="minorHAnsi" w:cstheme="minorHAnsi" w:hint="cs"/>
+          <w:color w:val="000000" w:themeColor="text1"/>
+          <w:sz w:val="28"/>
+          <w:szCs w:val="28"/>
+          <w:rtl/>
+        </w:rPr>
+        <w:t xml:space="preserve"> بناءً على معايير محددة.</w:t>
+      </w:r>
+    </w:p>
+    <w:p>
+      <w:pPr>
+        <w:pStyle w:val="ListParagraph"/>
+        <w:numPr>
+          <w:ilvl w:val="0"/>
+          <w:numId w:val="22"/>
+        </w:numPr>
+        <w:rPr>
+          <w:rFonts w:asciiTheme="minorHAnsi" w:eastAsiaTheme="majorEastAsia" w:hAnsiTheme="minorHAnsi" w:cstheme="minorHAnsi"/>
+          <w:color w:val="000000" w:themeColor="text1"/>
+          <w:sz w:val="28"/>
+          <w:szCs w:val="28"/>
+        </w:rPr>
+      </w:pPr>
+      <w:r>
+        <w:rPr>
+          <w:rFonts w:asciiTheme="minorHAnsi" w:eastAsiaTheme="majorEastAsia" w:hAnsiTheme="minorHAnsi" w:cstheme="minorHAnsi" w:hint="cs"/>
+          <w:color w:val="000000" w:themeColor="text1"/>
+          <w:sz w:val="28"/>
+          <w:szCs w:val="28"/>
+          <w:rtl/>
+        </w:rPr>
+        <w:t xml:space="preserve"> استعراض جميع المتطوعين في الجمعية مع فلترة (محظور، غير محظور).</w:t>
+      </w:r>
+    </w:p>
+    <w:p>
+      <w:pPr>
+        <w:pStyle w:val="ListParagraph"/>
+        <w:numPr>
+          <w:ilvl w:val="0"/>
+          <w:numId w:val="22"/>
+        </w:numPr>
+        <w:rPr>
+          <w:rFonts w:asciiTheme="minorHAnsi" w:eastAsiaTheme="majorEastAsia" w:hAnsiTheme="minorHAnsi" w:cstheme="minorHAnsi"/>
+          <w:color w:val="000000" w:themeColor="text1"/>
+          <w:sz w:val="28"/>
+          <w:szCs w:val="28"/>
+        </w:rPr>
+      </w:pPr>
+      <w:r>
+        <w:rPr>
+          <w:rFonts w:asciiTheme="minorHAnsi" w:eastAsiaTheme="majorEastAsia" w:hAnsiTheme="minorHAnsi" w:cstheme="minorHAnsi" w:hint="cs"/>
+          <w:color w:val="000000" w:themeColor="text1"/>
+          <w:sz w:val="28"/>
+          <w:szCs w:val="28"/>
+          <w:rtl/>
+        </w:rPr>
+        <w:t xml:space="preserve"> حظر / فك حظر أحد المتطوعين المسجلين في الجمعية.</w:t>
+      </w:r>
+    </w:p>
+    <w:p>
+      <w:pPr>
+        <w:pStyle w:val="ListParagraph"/>
+        <w:numPr>
+          <w:ilvl w:val="0"/>
+          <w:numId w:val="22"/>
+        </w:numPr>
+        <w:rPr>
+          <w:rFonts w:asciiTheme="minorHAnsi" w:eastAsiaTheme="majorEastAsia" w:hAnsiTheme="minorHAnsi" w:cstheme="minorHAnsi"/>
+          <w:color w:val="000000" w:themeColor="text1"/>
+          <w:sz w:val="28"/>
+          <w:szCs w:val="28"/>
+        </w:rPr>
+      </w:pPr>
+      <w:r>
+        <w:rPr>
+          <w:rFonts w:asciiTheme="minorHAnsi" w:eastAsiaTheme="majorEastAsia" w:hAnsiTheme="minorHAnsi" w:cstheme="minorHAnsi" w:hint="cs"/>
+          <w:color w:val="000000" w:themeColor="text1"/>
+          <w:sz w:val="28"/>
+          <w:szCs w:val="28"/>
+          <w:rtl/>
+        </w:rPr>
+        <w:t xml:space="preserve"> </w:t>
+      </w:r>
+      <w:r>
+        <w:rPr>
+          <w:rFonts w:asciiTheme="minorHAnsi" w:eastAsiaTheme="majorEastAsia" w:hAnsiTheme="minorHAnsi" w:cstheme="minorHAnsi" w:hint="cs"/>
+          <w:color w:val="000000" w:themeColor="text1"/>
+          <w:sz w:val="28"/>
+          <w:szCs w:val="28"/>
+          <w:rtl/>
+        </w:rPr>
+        <w:t>استعراض جميع طلبات المساعدة المرسلة من قبل المحتاجين</w:t>
+      </w:r>
+      <w:r>
+        <w:rPr>
+          <w:rFonts w:asciiTheme="minorHAnsi" w:eastAsiaTheme="majorEastAsia" w:hAnsiTheme="minorHAnsi" w:cstheme="minorHAnsi" w:hint="cs"/>
+          <w:color w:val="000000" w:themeColor="text1"/>
+          <w:sz w:val="28"/>
+          <w:szCs w:val="28"/>
+          <w:rtl/>
+        </w:rPr>
+        <w:t xml:space="preserve"> وفلترتها حسب</w:t>
+      </w:r>
+      <w:r>
+        <w:rPr>
+          <w:rFonts w:asciiTheme="minorHAnsi" w:eastAsiaTheme="majorEastAsia" w:hAnsiTheme="minorHAnsi" w:cstheme="minorHAnsi" w:hint="cs"/>
+          <w:color w:val="000000" w:themeColor="text1"/>
+          <w:sz w:val="28"/>
+          <w:szCs w:val="28"/>
+          <w:rtl/>
+        </w:rPr>
+        <w:t xml:space="preserve"> النوع (صحي، سكني، غذائي، تعليمي)</w:t>
+      </w:r>
+      <w:r>
+        <w:rPr>
+          <w:rFonts w:asciiTheme="minorHAnsi" w:eastAsiaTheme="majorEastAsia" w:hAnsiTheme="minorHAnsi" w:cstheme="minorHAnsi" w:hint="cs"/>
+          <w:color w:val="000000" w:themeColor="text1"/>
+          <w:sz w:val="28"/>
+          <w:szCs w:val="28"/>
+          <w:rtl/>
+        </w:rPr>
+        <w:t xml:space="preserve"> </w:t>
+      </w:r>
+      <w:r>
+        <w:rPr>
+          <w:rFonts w:asciiTheme="minorHAnsi" w:eastAsiaTheme="majorEastAsia" w:hAnsiTheme="minorHAnsi" w:cstheme="minorHAnsi" w:hint="cs"/>
+          <w:color w:val="000000" w:themeColor="text1"/>
+          <w:sz w:val="28"/>
+          <w:szCs w:val="28"/>
+          <w:rtl/>
+        </w:rPr>
+        <w:t>و</w:t>
+      </w:r>
+      <w:r>
+        <w:rPr>
+          <w:rFonts w:asciiTheme="minorHAnsi" w:eastAsiaTheme="majorEastAsia" w:hAnsiTheme="minorHAnsi" w:cstheme="minorHAnsi" w:hint="cs"/>
+          <w:color w:val="000000" w:themeColor="text1"/>
+          <w:sz w:val="28"/>
+          <w:szCs w:val="28"/>
+          <w:rtl/>
+        </w:rPr>
+        <w:t>الحالة (مقبول، مرفوض، معلق).</w:t>
+      </w:r>
+    </w:p>
+    <w:p>
+      <w:pPr>
+        <w:pStyle w:val="ListParagraph"/>
+        <w:numPr>
+          <w:ilvl w:val="0"/>
+          <w:numId w:val="22"/>
+        </w:numPr>
+        <w:rPr>
+          <w:rFonts w:asciiTheme="minorHAnsi" w:eastAsiaTheme="majorEastAsia" w:hAnsiTheme="minorHAnsi" w:cstheme="minorHAnsi"/>
+          <w:color w:val="000000" w:themeColor="text1"/>
+          <w:sz w:val="28"/>
+          <w:szCs w:val="28"/>
+        </w:rPr>
+      </w:pPr>
+      <w:r>
+        <w:rPr>
+          <w:rFonts w:asciiTheme="minorHAnsi" w:eastAsiaTheme="majorEastAsia" w:hAnsiTheme="minorHAnsi" w:cstheme="minorHAnsi" w:hint="cs"/>
+          <w:color w:val="000000" w:themeColor="text1"/>
+          <w:sz w:val="28"/>
+          <w:szCs w:val="28"/>
+          <w:rtl/>
+        </w:rPr>
+        <w:t xml:space="preserve"> قبول أو رفض طلبات المساعدة بناءً على معايير محددة.</w:t>
+      </w:r>
+    </w:p>
+    <w:p>
+      <w:pPr>
+        <w:pStyle w:val="ListParagraph"/>
+        <w:numPr>
+          <w:ilvl w:val="0"/>
+          <w:numId w:val="22"/>
+        </w:numPr>
+        <w:rPr>
+          <w:rFonts w:asciiTheme="minorHAnsi" w:eastAsiaTheme="majorEastAsia" w:hAnsiTheme="minorHAnsi" w:cstheme="minorHAnsi"/>
+          <w:color w:val="000000" w:themeColor="text1"/>
+          <w:sz w:val="28"/>
+          <w:szCs w:val="28"/>
+        </w:rPr>
+      </w:pPr>
+      <w:r>
+        <w:rPr>
+          <w:rFonts w:asciiTheme="minorHAnsi" w:eastAsiaTheme="majorEastAsia" w:hAnsiTheme="minorHAnsi" w:cstheme="minorHAnsi" w:hint="cs"/>
+          <w:color w:val="000000" w:themeColor="text1"/>
+          <w:sz w:val="28"/>
+          <w:szCs w:val="28"/>
+          <w:rtl/>
+        </w:rPr>
+        <w:t xml:space="preserve"> استعراض جميع المستفيدين المسجلين في الجمعية مع فلترة (محظور، غير محظور).</w:t>
+      </w:r>
+    </w:p>
+    <w:p>
+      <w:pPr>
+        <w:pStyle w:val="ListParagraph"/>
+        <w:numPr>
+          <w:ilvl w:val="0"/>
+          <w:numId w:val="22"/>
+        </w:numPr>
+        <w:rPr>
+          <w:rFonts w:asciiTheme="minorHAnsi" w:eastAsiaTheme="majorEastAsia" w:hAnsiTheme="minorHAnsi" w:cstheme="minorHAnsi"/>
+          <w:color w:val="000000" w:themeColor="text1"/>
+          <w:sz w:val="28"/>
+          <w:szCs w:val="28"/>
+        </w:rPr>
+      </w:pPr>
+      <w:r>
+        <w:rPr>
+          <w:rFonts w:asciiTheme="minorHAnsi" w:eastAsiaTheme="majorEastAsia" w:hAnsiTheme="minorHAnsi" w:cstheme="minorHAnsi" w:hint="cs"/>
+          <w:color w:val="000000" w:themeColor="text1"/>
+          <w:sz w:val="28"/>
+          <w:szCs w:val="28"/>
+          <w:rtl/>
+        </w:rPr>
+        <w:t xml:space="preserve"> حظر / فك حظر أحد المستفيدين المسجلين في الجمعية.</w:t>
+      </w:r>
+    </w:p>
+    <w:p>
+      <w:pPr>
+        <w:pStyle w:val="ListParagraph"/>
+        <w:numPr>
+          <w:ilvl w:val="0"/>
+          <w:numId w:val="22"/>
+        </w:numPr>
+        <w:rPr>
+          <w:rFonts w:asciiTheme="minorHAnsi" w:eastAsiaTheme="majorEastAsia" w:hAnsiTheme="minorHAnsi" w:cstheme="minorHAnsi"/>
+          <w:color w:val="000000" w:themeColor="text1"/>
+          <w:sz w:val="28"/>
+          <w:szCs w:val="28"/>
+        </w:rPr>
+      </w:pPr>
+      <w:r>
+        <w:rPr>
+          <w:rFonts w:asciiTheme="minorHAnsi" w:eastAsiaTheme="majorEastAsia" w:hAnsiTheme="minorHAnsi" w:cstheme="minorHAnsi" w:hint="cs"/>
+          <w:color w:val="000000" w:themeColor="text1"/>
+          <w:sz w:val="28"/>
+          <w:szCs w:val="28"/>
+          <w:rtl/>
+        </w:rPr>
+        <w:t xml:space="preserve"> استعراض جميع الهدايا المرسلة من قبل أحد المتبرعين إلى أحد المستفيدين مع فلترتها (لم يتم التسليم، تم التسليم).</w:t>
+      </w:r>
+    </w:p>
+    <w:p>
+      <w:pPr>
+        <w:pStyle w:val="ListParagraph"/>
+        <w:numPr>
+          <w:ilvl w:val="0"/>
+          <w:numId w:val="22"/>
+        </w:numPr>
+        <w:rPr>
+          <w:rFonts w:asciiTheme="minorHAnsi" w:eastAsiaTheme="majorEastAsia" w:hAnsiTheme="minorHAnsi" w:cstheme="minorHAnsi"/>
+          <w:color w:val="000000" w:themeColor="text1"/>
+          <w:sz w:val="28"/>
+          <w:szCs w:val="28"/>
+        </w:rPr>
+      </w:pPr>
+      <w:r>
+        <w:rPr>
+          <w:rFonts w:asciiTheme="minorHAnsi" w:eastAsiaTheme="majorEastAsia" w:hAnsiTheme="minorHAnsi" w:cstheme="minorHAnsi" w:hint="cs"/>
+          <w:color w:val="000000" w:themeColor="text1"/>
+          <w:sz w:val="28"/>
+          <w:szCs w:val="28"/>
+          <w:rtl/>
+        </w:rPr>
+        <w:t xml:space="preserve"> تحديد هدية كـ "تم التسليم" عندما يتم تسليم المبلغ المالي إلى المستفيد على أرض الواقع.</w:t>
+      </w:r>
+    </w:p>
+    <w:p>
+      <w:pPr>
+        <w:pStyle w:val="ListParagraph"/>
+        <w:numPr>
+          <w:ilvl w:val="0"/>
+          <w:numId w:val="22"/>
+        </w:numPr>
+        <w:rPr>
+          <w:rFonts w:asciiTheme="minorHAnsi" w:eastAsiaTheme="majorEastAsia" w:hAnsiTheme="minorHAnsi" w:cstheme="minorHAnsi"/>
+          <w:color w:val="000000" w:themeColor="text1"/>
+          <w:sz w:val="28"/>
+          <w:szCs w:val="28"/>
+        </w:rPr>
+      </w:pPr>
+      <w:r>
+        <w:rPr>
+          <w:rFonts w:asciiTheme="minorHAnsi" w:eastAsiaTheme="majorEastAsia" w:hAnsiTheme="minorHAnsi" w:cstheme="minorHAnsi" w:hint="cs"/>
+          <w:color w:val="000000" w:themeColor="text1"/>
+          <w:sz w:val="28"/>
+          <w:szCs w:val="28"/>
+          <w:rtl/>
+        </w:rPr>
+        <w:lastRenderedPageBreak/>
+        <w:t xml:space="preserve"> استعراض جميع الـ </w:t>
+      </w:r>
+      <w:r>
+        <w:rPr>
+          <w:rFonts w:asciiTheme="minorHAnsi" w:eastAsiaTheme="majorEastAsia" w:hAnsiTheme="minorHAnsi" w:cstheme="minorHAnsi"/>
+          <w:color w:val="000000" w:themeColor="text1"/>
+          <w:sz w:val="28"/>
+          <w:szCs w:val="28"/>
           <w:lang w:val="en-US"/>
         </w:rPr>
         <w:t>feedbacks</w:t>
@@ -4455,8 +5035,589 @@
           <w:rtl/>
           <w:lang w:val="en-US" w:bidi="ar-SY"/>
         </w:rPr>
-        <w:t xml:space="preserve"> المرسلة من قبل المحتاجين وقبولها ليتم عرضها بالتطبيق أو رفضها.</w:t>
-      </w:r>
+        <w:t xml:space="preserve"> المرسلة من قبل المستفيدين وفلترتها حسب الحالة (مقبول، مرفوض، معلق).</w:t>
+      </w:r>
+    </w:p>
+    <w:p>
+      <w:pPr>
+        <w:pStyle w:val="ListParagraph"/>
+        <w:numPr>
+          <w:ilvl w:val="0"/>
+          <w:numId w:val="22"/>
+        </w:numPr>
+        <w:rPr>
+          <w:rFonts w:asciiTheme="minorHAnsi" w:eastAsiaTheme="majorEastAsia" w:hAnsiTheme="minorHAnsi" w:cstheme="minorHAnsi"/>
+          <w:color w:val="000000" w:themeColor="text1"/>
+          <w:sz w:val="28"/>
+          <w:szCs w:val="28"/>
+        </w:rPr>
+      </w:pPr>
+      <w:r>
+        <w:rPr>
+          <w:rFonts w:asciiTheme="minorHAnsi" w:eastAsiaTheme="majorEastAsia" w:hAnsiTheme="minorHAnsi" w:cstheme="minorHAnsi" w:hint="cs"/>
+          <w:color w:val="000000" w:themeColor="text1"/>
+          <w:sz w:val="28"/>
+          <w:szCs w:val="28"/>
+          <w:rtl/>
+          <w:lang w:val="en-US" w:bidi="ar-SY"/>
+        </w:rPr>
+        <w:t xml:space="preserve"> قبول أو رفض الـ </w:t>
+      </w:r>
+      <w:r>
+        <w:rPr>
+          <w:rFonts w:asciiTheme="minorHAnsi" w:eastAsiaTheme="majorEastAsia" w:hAnsiTheme="minorHAnsi" w:cstheme="minorHAnsi"/>
+          <w:color w:val="000000" w:themeColor="text1"/>
+          <w:sz w:val="28"/>
+          <w:szCs w:val="28"/>
+          <w:lang w:val="en-US" w:bidi="ar-SY"/>
+        </w:rPr>
+        <w:t>feedbacks</w:t>
+      </w:r>
+      <w:r>
+        <w:rPr>
+          <w:rFonts w:asciiTheme="minorHAnsi" w:eastAsiaTheme="majorEastAsia" w:hAnsiTheme="minorHAnsi" w:cstheme="minorHAnsi" w:hint="cs"/>
+          <w:color w:val="000000" w:themeColor="text1"/>
+          <w:sz w:val="28"/>
+          <w:szCs w:val="28"/>
+          <w:rtl/>
+          <w:lang w:val="en-US" w:bidi="ar-SY"/>
+        </w:rPr>
+        <w:t xml:space="preserve"> حسب معايير الجمعية.</w:t>
+      </w:r>
+    </w:p>
+    <w:p>
+      <w:pPr>
+        <w:rPr>
+          <w:rFonts w:asciiTheme="minorHAnsi" w:eastAsiaTheme="majorEastAsia" w:hAnsiTheme="minorHAnsi" w:cstheme="minorHAnsi"/>
+          <w:color w:val="000000" w:themeColor="text1"/>
+          <w:sz w:val="28"/>
+          <w:szCs w:val="28"/>
+          <w:rtl/>
+        </w:rPr>
+      </w:pPr>
+    </w:p>
+    <w:p>
+      <w:pPr>
+        <w:rPr>
+          <w:rFonts w:asciiTheme="minorHAnsi" w:eastAsiaTheme="majorEastAsia" w:hAnsiTheme="minorHAnsi" w:cstheme="minorHAnsi"/>
+          <w:color w:val="000000" w:themeColor="text1"/>
+          <w:sz w:val="28"/>
+          <w:szCs w:val="28"/>
+          <w:rtl/>
+        </w:rPr>
+      </w:pPr>
+      <w:r>
+        <w:rPr>
+          <w:rFonts w:asciiTheme="minorHAnsi" w:eastAsiaTheme="majorEastAsia" w:hAnsiTheme="minorHAnsi" w:hint="cs"/>
+          <w:color w:val="000000" w:themeColor="text1"/>
+          <w:sz w:val="28"/>
+          <w:szCs w:val="28"/>
+          <w:rtl/>
+        </w:rPr>
+        <w:t xml:space="preserve">السوبر </w:t>
+      </w:r>
+      <w:r>
+        <w:rPr>
+          <w:rFonts w:asciiTheme="minorHAnsi" w:eastAsiaTheme="majorEastAsia" w:hAnsiTheme="minorHAnsi"/>
+          <w:color w:val="000000" w:themeColor="text1"/>
+          <w:sz w:val="28"/>
+          <w:szCs w:val="28"/>
+          <w:rtl/>
+        </w:rPr>
+        <w:t>أدمن (</w:t>
+      </w:r>
+      <w:r>
+        <w:rPr>
+          <w:rFonts w:asciiTheme="minorHAnsi" w:eastAsiaTheme="majorEastAsia" w:hAnsiTheme="minorHAnsi"/>
+          <w:color w:val="000000" w:themeColor="text1"/>
+          <w:sz w:val="28"/>
+          <w:szCs w:val="28"/>
+        </w:rPr>
+        <w:t xml:space="preserve">Super </w:t>
+      </w:r>
+      <w:r>
+        <w:rPr>
+          <w:rFonts w:asciiTheme="minorHAnsi" w:eastAsiaTheme="majorEastAsia" w:hAnsiTheme="minorHAnsi" w:cstheme="minorHAnsi"/>
+          <w:color w:val="000000" w:themeColor="text1"/>
+          <w:sz w:val="28"/>
+          <w:szCs w:val="28"/>
+        </w:rPr>
+        <w:t>Admin</w:t>
+      </w:r>
+      <w:r>
+        <w:rPr>
+          <w:rFonts w:asciiTheme="minorHAnsi" w:eastAsiaTheme="majorEastAsia" w:hAnsiTheme="minorHAnsi"/>
+          <w:color w:val="000000" w:themeColor="text1"/>
+          <w:sz w:val="28"/>
+          <w:szCs w:val="28"/>
+          <w:rtl/>
+        </w:rPr>
+        <w:t>)</w:t>
+      </w:r>
+      <w:r>
+        <w:rPr>
+          <w:rFonts w:asciiTheme="minorHAnsi" w:eastAsiaTheme="majorEastAsia" w:hAnsiTheme="minorHAnsi" w:cstheme="minorHAnsi" w:hint="cs"/>
+          <w:color w:val="000000" w:themeColor="text1"/>
+          <w:sz w:val="28"/>
+          <w:szCs w:val="28"/>
+          <w:rtl/>
+        </w:rPr>
+        <w:t>:</w:t>
+      </w:r>
+    </w:p>
+    <w:p>
+      <w:pPr>
+        <w:pStyle w:val="ListParagraph"/>
+        <w:numPr>
+          <w:ilvl w:val="0"/>
+          <w:numId w:val="24"/>
+        </w:numPr>
+        <w:rPr>
+          <w:rFonts w:asciiTheme="minorHAnsi" w:eastAsiaTheme="majorEastAsia" w:hAnsiTheme="minorHAnsi" w:cstheme="minorHAnsi"/>
+          <w:color w:val="000000" w:themeColor="text1"/>
+          <w:sz w:val="28"/>
+          <w:szCs w:val="28"/>
+        </w:rPr>
+      </w:pPr>
+      <w:r>
+        <w:rPr>
+          <w:rFonts w:asciiTheme="minorHAnsi" w:eastAsiaTheme="majorEastAsia" w:hAnsiTheme="minorHAnsi" w:hint="cs"/>
+          <w:color w:val="000000" w:themeColor="text1"/>
+          <w:sz w:val="28"/>
+          <w:szCs w:val="28"/>
+          <w:rtl/>
+        </w:rPr>
+        <w:t>تسجيل الدخول إلى الحساب.</w:t>
+      </w:r>
+    </w:p>
+    <w:p>
+      <w:pPr>
+        <w:pStyle w:val="ListParagraph"/>
+        <w:numPr>
+          <w:ilvl w:val="0"/>
+          <w:numId w:val="24"/>
+        </w:numPr>
+        <w:rPr>
+          <w:rFonts w:asciiTheme="minorHAnsi" w:eastAsiaTheme="majorEastAsia" w:hAnsiTheme="minorHAnsi" w:cstheme="minorHAnsi"/>
+          <w:color w:val="000000" w:themeColor="text1"/>
+          <w:sz w:val="28"/>
+          <w:szCs w:val="28"/>
+        </w:rPr>
+      </w:pPr>
+      <w:r>
+        <w:rPr>
+          <w:rFonts w:asciiTheme="minorHAnsi" w:eastAsiaTheme="majorEastAsia" w:hAnsiTheme="minorHAnsi" w:hint="cs"/>
+          <w:color w:val="000000" w:themeColor="text1"/>
+          <w:sz w:val="28"/>
+          <w:szCs w:val="28"/>
+          <w:rtl/>
+        </w:rPr>
+        <w:t>تسجيل الخروج من الحساب.</w:t>
+      </w:r>
+    </w:p>
+    <w:p>
+      <w:pPr>
+        <w:pStyle w:val="ListParagraph"/>
+        <w:numPr>
+          <w:ilvl w:val="0"/>
+          <w:numId w:val="24"/>
+        </w:numPr>
+        <w:rPr>
+          <w:rFonts w:asciiTheme="minorHAnsi" w:eastAsiaTheme="majorEastAsia" w:hAnsiTheme="minorHAnsi" w:cstheme="minorHAnsi"/>
+          <w:color w:val="000000" w:themeColor="text1"/>
+          <w:sz w:val="28"/>
+          <w:szCs w:val="28"/>
+        </w:rPr>
+      </w:pPr>
+      <w:r>
+        <w:rPr>
+          <w:rFonts w:asciiTheme="minorHAnsi" w:eastAsiaTheme="majorEastAsia" w:hAnsiTheme="minorHAnsi" w:hint="cs"/>
+          <w:color w:val="000000" w:themeColor="text1"/>
+          <w:sz w:val="28"/>
+          <w:szCs w:val="28"/>
+          <w:rtl/>
+          <w:lang w:bidi="ar-SY"/>
+        </w:rPr>
+        <w:t>استعراض إحصائيات</w:t>
+      </w:r>
+      <w:r>
+        <w:rPr>
+          <w:rFonts w:asciiTheme="minorHAnsi" w:eastAsiaTheme="majorEastAsia" w:hAnsiTheme="minorHAnsi" w:hint="cs"/>
+          <w:color w:val="000000" w:themeColor="text1"/>
+          <w:sz w:val="28"/>
+          <w:szCs w:val="28"/>
+          <w:rtl/>
+          <w:lang w:bidi="ar-SY"/>
+        </w:rPr>
+        <w:t xml:space="preserve"> خاصة بالمشاريع المكتملة</w:t>
+      </w:r>
+      <w:r>
+        <w:rPr>
+          <w:rFonts w:asciiTheme="minorHAnsi" w:eastAsiaTheme="majorEastAsia" w:hAnsiTheme="minorHAnsi" w:hint="cs"/>
+          <w:color w:val="000000" w:themeColor="text1"/>
+          <w:sz w:val="28"/>
+          <w:szCs w:val="28"/>
+          <w:rtl/>
+          <w:lang w:bidi="ar-SY"/>
+        </w:rPr>
+        <w:t>.</w:t>
+      </w:r>
+    </w:p>
+    <w:p>
+      <w:pPr>
+        <w:pStyle w:val="ListParagraph"/>
+        <w:numPr>
+          <w:ilvl w:val="0"/>
+          <w:numId w:val="24"/>
+        </w:numPr>
+        <w:rPr>
+          <w:rFonts w:asciiTheme="minorHAnsi" w:eastAsiaTheme="majorEastAsia" w:hAnsiTheme="minorHAnsi" w:cstheme="minorHAnsi"/>
+          <w:color w:val="000000" w:themeColor="text1"/>
+          <w:sz w:val="28"/>
+          <w:szCs w:val="28"/>
+        </w:rPr>
+      </w:pPr>
+      <w:r>
+        <w:rPr>
+          <w:rFonts w:asciiTheme="minorHAnsi" w:eastAsiaTheme="majorEastAsia" w:hAnsiTheme="minorHAnsi" w:hint="cs"/>
+          <w:color w:val="000000" w:themeColor="text1"/>
+          <w:sz w:val="28"/>
+          <w:szCs w:val="28"/>
+          <w:rtl/>
+          <w:lang w:bidi="ar-SY"/>
+        </w:rPr>
+        <w:t xml:space="preserve">إضافة </w:t>
+      </w:r>
+      <w:r>
+        <w:rPr>
+          <w:rFonts w:asciiTheme="minorHAnsi" w:eastAsiaTheme="majorEastAsia" w:hAnsiTheme="minorHAnsi" w:hint="cs"/>
+          <w:color w:val="000000" w:themeColor="text1"/>
+          <w:sz w:val="28"/>
+          <w:szCs w:val="28"/>
+          <w:rtl/>
+          <w:lang w:val="en-US" w:bidi="ar-SY"/>
+        </w:rPr>
+        <w:t xml:space="preserve">حساب </w:t>
+      </w:r>
+      <w:r>
+        <w:rPr>
+          <w:rFonts w:asciiTheme="minorHAnsi" w:eastAsiaTheme="majorEastAsia" w:hAnsiTheme="minorHAnsi"/>
+          <w:color w:val="000000" w:themeColor="text1"/>
+          <w:sz w:val="28"/>
+          <w:szCs w:val="28"/>
+          <w:lang w:val="en-US" w:bidi="ar-SY"/>
+        </w:rPr>
+        <w:t>Admin</w:t>
+      </w:r>
+      <w:r>
+        <w:rPr>
+          <w:rFonts w:asciiTheme="minorHAnsi" w:eastAsiaTheme="majorEastAsia" w:hAnsiTheme="minorHAnsi" w:hint="cs"/>
+          <w:color w:val="000000" w:themeColor="text1"/>
+          <w:sz w:val="28"/>
+          <w:szCs w:val="28"/>
+          <w:rtl/>
+          <w:lang w:val="en-US" w:bidi="ar-SY"/>
+        </w:rPr>
+        <w:t xml:space="preserve"> جديد إلى الجمعية.</w:t>
+      </w:r>
+    </w:p>
+    <w:p>
+      <w:pPr>
+        <w:pStyle w:val="ListParagraph"/>
+        <w:numPr>
+          <w:ilvl w:val="0"/>
+          <w:numId w:val="24"/>
+        </w:numPr>
+        <w:rPr>
+          <w:rFonts w:asciiTheme="minorHAnsi" w:eastAsiaTheme="majorEastAsia" w:hAnsiTheme="minorHAnsi" w:cstheme="minorHAnsi"/>
+          <w:color w:val="000000" w:themeColor="text1"/>
+          <w:sz w:val="28"/>
+          <w:szCs w:val="28"/>
+        </w:rPr>
+      </w:pPr>
+      <w:r>
+        <w:rPr>
+          <w:rFonts w:asciiTheme="minorHAnsi" w:eastAsiaTheme="majorEastAsia" w:hAnsiTheme="minorHAnsi" w:hint="cs"/>
+          <w:color w:val="000000" w:themeColor="text1"/>
+          <w:sz w:val="28"/>
+          <w:szCs w:val="28"/>
+          <w:rtl/>
+          <w:lang w:val="en-US" w:bidi="ar-SY"/>
+        </w:rPr>
+        <w:t xml:space="preserve">استعراض حسابات الـ </w:t>
+      </w:r>
+      <w:r>
+        <w:rPr>
+          <w:rFonts w:asciiTheme="minorHAnsi" w:eastAsiaTheme="majorEastAsia" w:hAnsiTheme="minorHAnsi"/>
+          <w:color w:val="000000" w:themeColor="text1"/>
+          <w:sz w:val="28"/>
+          <w:szCs w:val="28"/>
+          <w:lang w:val="en-US" w:bidi="ar-SY"/>
+        </w:rPr>
+        <w:t>Admins</w:t>
+      </w:r>
+      <w:r>
+        <w:rPr>
+          <w:rFonts w:asciiTheme="minorHAnsi" w:eastAsiaTheme="majorEastAsia" w:hAnsiTheme="minorHAnsi" w:hint="cs"/>
+          <w:color w:val="000000" w:themeColor="text1"/>
+          <w:sz w:val="28"/>
+          <w:szCs w:val="28"/>
+          <w:rtl/>
+          <w:lang w:val="en-US" w:bidi="ar-SY"/>
+        </w:rPr>
+        <w:t xml:space="preserve"> الموجودة في الجمعية وفلترتها حسب الحالة (فعّال، محظور).</w:t>
+      </w:r>
+    </w:p>
+    <w:p>
+      <w:pPr>
+        <w:pStyle w:val="ListParagraph"/>
+        <w:numPr>
+          <w:ilvl w:val="0"/>
+          <w:numId w:val="24"/>
+        </w:numPr>
+        <w:rPr>
+          <w:rFonts w:asciiTheme="minorHAnsi" w:eastAsiaTheme="majorEastAsia" w:hAnsiTheme="minorHAnsi" w:cstheme="minorHAnsi"/>
+          <w:color w:val="000000" w:themeColor="text1"/>
+          <w:sz w:val="28"/>
+          <w:szCs w:val="28"/>
+        </w:rPr>
+      </w:pPr>
+      <w:r>
+        <w:rPr>
+          <w:rFonts w:asciiTheme="minorHAnsi" w:eastAsiaTheme="majorEastAsia" w:hAnsiTheme="minorHAnsi" w:hint="cs"/>
+          <w:color w:val="000000" w:themeColor="text1"/>
+          <w:sz w:val="28"/>
+          <w:szCs w:val="28"/>
+          <w:rtl/>
+          <w:lang w:val="en-US" w:bidi="ar-SY"/>
+        </w:rPr>
+        <w:t xml:space="preserve">البحث عن </w:t>
+      </w:r>
+      <w:r>
+        <w:rPr>
+          <w:rFonts w:asciiTheme="minorHAnsi" w:eastAsiaTheme="majorEastAsia" w:hAnsiTheme="minorHAnsi"/>
+          <w:color w:val="000000" w:themeColor="text1"/>
+          <w:sz w:val="28"/>
+          <w:szCs w:val="28"/>
+          <w:lang w:val="en-US" w:bidi="ar-SY"/>
+        </w:rPr>
+        <w:t>Admin</w:t>
+      </w:r>
+      <w:r>
+        <w:rPr>
+          <w:rFonts w:asciiTheme="minorHAnsi" w:eastAsiaTheme="majorEastAsia" w:hAnsiTheme="minorHAnsi" w:hint="cs"/>
+          <w:color w:val="000000" w:themeColor="text1"/>
+          <w:sz w:val="28"/>
+          <w:szCs w:val="28"/>
+          <w:rtl/>
+          <w:lang w:val="en-US" w:bidi="ar-SY"/>
+        </w:rPr>
+        <w:t xml:space="preserve"> باسمه أو بريده الإلكتروني.</w:t>
+      </w:r>
+    </w:p>
+    <w:p>
+      <w:pPr>
+        <w:pStyle w:val="ListParagraph"/>
+        <w:numPr>
+          <w:ilvl w:val="0"/>
+          <w:numId w:val="24"/>
+        </w:numPr>
+        <w:rPr>
+          <w:rFonts w:asciiTheme="minorHAnsi" w:eastAsiaTheme="majorEastAsia" w:hAnsiTheme="minorHAnsi" w:cstheme="minorHAnsi"/>
+          <w:color w:val="000000" w:themeColor="text1"/>
+          <w:sz w:val="28"/>
+          <w:szCs w:val="28"/>
+        </w:rPr>
+      </w:pPr>
+      <w:r>
+        <w:rPr>
+          <w:rFonts w:asciiTheme="minorHAnsi" w:eastAsiaTheme="majorEastAsia" w:hAnsiTheme="minorHAnsi" w:cstheme="minorHAnsi" w:hint="cs"/>
+          <w:color w:val="000000" w:themeColor="text1"/>
+          <w:sz w:val="28"/>
+          <w:szCs w:val="28"/>
+          <w:rtl/>
+        </w:rPr>
+        <w:t xml:space="preserve">حظر أو إعادة تفعيل أحد حسابات الـ </w:t>
+      </w:r>
+      <w:r>
+        <w:rPr>
+          <w:rFonts w:asciiTheme="minorHAnsi" w:eastAsiaTheme="majorEastAsia" w:hAnsiTheme="minorHAnsi" w:cstheme="minorHAnsi"/>
+          <w:color w:val="000000" w:themeColor="text1"/>
+          <w:sz w:val="28"/>
+          <w:szCs w:val="28"/>
+          <w:lang w:val="en-US"/>
+        </w:rPr>
+        <w:t>Admins</w:t>
+      </w:r>
+      <w:r>
+        <w:rPr>
+          <w:rFonts w:asciiTheme="minorHAnsi" w:eastAsiaTheme="majorEastAsia" w:hAnsiTheme="minorHAnsi" w:cstheme="minorHAnsi" w:hint="cs"/>
+          <w:color w:val="000000" w:themeColor="text1"/>
+          <w:sz w:val="28"/>
+          <w:szCs w:val="28"/>
+          <w:rtl/>
+          <w:lang w:val="en-US" w:bidi="ar-SY"/>
+        </w:rPr>
+        <w:t>.</w:t>
+      </w:r>
+    </w:p>
+    <w:p>
+      <w:pPr>
+        <w:pStyle w:val="ListParagraph"/>
+        <w:numPr>
+          <w:ilvl w:val="0"/>
+          <w:numId w:val="24"/>
+        </w:numPr>
+        <w:rPr>
+          <w:rFonts w:asciiTheme="minorHAnsi" w:eastAsiaTheme="majorEastAsia" w:hAnsiTheme="minorHAnsi" w:cstheme="minorHAnsi"/>
+          <w:color w:val="000000" w:themeColor="text1"/>
+          <w:sz w:val="28"/>
+          <w:szCs w:val="28"/>
+        </w:rPr>
+      </w:pPr>
+      <w:r>
+        <w:rPr>
+          <w:rFonts w:asciiTheme="minorHAnsi" w:eastAsiaTheme="majorEastAsia" w:hAnsiTheme="minorHAnsi" w:cstheme="minorHAnsi" w:hint="cs"/>
+          <w:color w:val="000000" w:themeColor="text1"/>
+          <w:sz w:val="28"/>
+          <w:szCs w:val="28"/>
+          <w:rtl/>
+          <w:lang w:val="en-US" w:bidi="ar-SY"/>
+        </w:rPr>
+        <w:t xml:space="preserve">استعراض سجل التبرعات </w:t>
+      </w:r>
+      <w:proofErr w:type="spellStart"/>
+      <w:r>
+        <w:rPr>
+          <w:rFonts w:asciiTheme="minorHAnsi" w:eastAsiaTheme="majorEastAsia" w:hAnsiTheme="minorHAnsi" w:cstheme="minorHAnsi" w:hint="cs"/>
+          <w:color w:val="000000" w:themeColor="text1"/>
+          <w:sz w:val="28"/>
+          <w:szCs w:val="28"/>
+          <w:rtl/>
+          <w:lang w:val="en-US" w:bidi="ar-SY"/>
+        </w:rPr>
+        <w:t>لل</w:t>
+      </w:r>
+      <w:proofErr w:type="spellEnd"/>
+      <w:r>
+        <w:rPr>
+          <w:rFonts w:asciiTheme="minorHAnsi" w:eastAsiaTheme="majorEastAsia" w:hAnsiTheme="minorHAnsi" w:cstheme="minorHAnsi" w:hint="cs"/>
+          <w:color w:val="000000" w:themeColor="text1"/>
+          <w:sz w:val="28"/>
+          <w:szCs w:val="28"/>
+          <w:rtl/>
+          <w:lang w:val="en-US" w:bidi="ar-SY"/>
+        </w:rPr>
+        <w:t xml:space="preserve">ـ </w:t>
+      </w:r>
+      <w:r>
+        <w:rPr>
+          <w:rFonts w:asciiTheme="minorHAnsi" w:eastAsiaTheme="majorEastAsia" w:hAnsiTheme="minorHAnsi" w:cstheme="minorHAnsi"/>
+          <w:color w:val="000000" w:themeColor="text1"/>
+          <w:sz w:val="28"/>
+          <w:szCs w:val="28"/>
+          <w:lang w:val="en-US" w:bidi="ar-SY"/>
+        </w:rPr>
+        <w:t>Admins</w:t>
+      </w:r>
+      <w:r>
+        <w:rPr>
+          <w:rFonts w:asciiTheme="minorHAnsi" w:eastAsiaTheme="majorEastAsia" w:hAnsiTheme="minorHAnsi" w:cstheme="minorHAnsi" w:hint="cs"/>
+          <w:color w:val="000000" w:themeColor="text1"/>
+          <w:sz w:val="28"/>
+          <w:szCs w:val="28"/>
+          <w:rtl/>
+          <w:lang w:val="en-US" w:bidi="ar-SY"/>
+        </w:rPr>
+        <w:t>.</w:t>
+      </w:r>
+    </w:p>
+    <w:p>
+      <w:pPr>
+        <w:rPr>
+          <w:rFonts w:asciiTheme="minorHAnsi" w:eastAsiaTheme="majorEastAsia" w:hAnsiTheme="minorHAnsi" w:cstheme="minorHAnsi"/>
+          <w:color w:val="000000" w:themeColor="text1"/>
+          <w:sz w:val="28"/>
+          <w:szCs w:val="28"/>
+          <w:rtl/>
+        </w:rPr>
+      </w:pPr>
+    </w:p>
+    <w:p>
+      <w:pPr>
+        <w:rPr>
+          <w:rFonts w:asciiTheme="minorHAnsi" w:eastAsiaTheme="majorEastAsia" w:hAnsiTheme="minorHAnsi" w:cstheme="minorHAnsi"/>
+          <w:color w:val="000000" w:themeColor="text1"/>
+          <w:sz w:val="28"/>
+          <w:szCs w:val="28"/>
+          <w:rtl/>
+        </w:rPr>
+      </w:pPr>
+    </w:p>
+    <w:p>
+      <w:pPr>
+        <w:rPr>
+          <w:rFonts w:asciiTheme="minorHAnsi" w:eastAsiaTheme="majorEastAsia" w:hAnsiTheme="minorHAnsi" w:cstheme="minorHAnsi"/>
+          <w:color w:val="000000" w:themeColor="text1"/>
+          <w:sz w:val="28"/>
+          <w:szCs w:val="28"/>
+          <w:rtl/>
+        </w:rPr>
+      </w:pPr>
+    </w:p>
+    <w:p>
+      <w:pPr>
+        <w:rPr>
+          <w:rFonts w:asciiTheme="minorHAnsi" w:eastAsiaTheme="majorEastAsia" w:hAnsiTheme="minorHAnsi" w:cstheme="minorHAnsi"/>
+          <w:color w:val="000000" w:themeColor="text1"/>
+          <w:sz w:val="28"/>
+          <w:szCs w:val="28"/>
+          <w:rtl/>
+        </w:rPr>
+      </w:pPr>
+    </w:p>
+    <w:p>
+      <w:pPr>
+        <w:rPr>
+          <w:rFonts w:asciiTheme="minorHAnsi" w:eastAsiaTheme="majorEastAsia" w:hAnsiTheme="minorHAnsi" w:cstheme="minorHAnsi"/>
+          <w:color w:val="000000" w:themeColor="text1"/>
+          <w:sz w:val="28"/>
+          <w:szCs w:val="28"/>
+          <w:rtl/>
+        </w:rPr>
+      </w:pPr>
+    </w:p>
+    <w:p>
+      <w:pPr>
+        <w:rPr>
+          <w:rFonts w:asciiTheme="minorHAnsi" w:eastAsiaTheme="majorEastAsia" w:hAnsiTheme="minorHAnsi" w:cstheme="minorHAnsi"/>
+          <w:color w:val="000000" w:themeColor="text1"/>
+          <w:sz w:val="28"/>
+          <w:szCs w:val="28"/>
+          <w:rtl/>
+        </w:rPr>
+      </w:pPr>
+    </w:p>
+    <w:p>
+      <w:pPr>
+        <w:rPr>
+          <w:rFonts w:asciiTheme="minorHAnsi" w:eastAsiaTheme="majorEastAsia" w:hAnsiTheme="minorHAnsi" w:cstheme="minorHAnsi"/>
+          <w:color w:val="000000" w:themeColor="text1"/>
+          <w:sz w:val="28"/>
+          <w:szCs w:val="28"/>
+          <w:rtl/>
+        </w:rPr>
+      </w:pPr>
+    </w:p>
+    <w:p>
+      <w:pPr>
+        <w:rPr>
+          <w:rFonts w:asciiTheme="minorHAnsi" w:eastAsiaTheme="majorEastAsia" w:hAnsiTheme="minorHAnsi" w:cstheme="minorHAnsi"/>
+          <w:color w:val="000000" w:themeColor="text1"/>
+          <w:sz w:val="28"/>
+          <w:szCs w:val="28"/>
+        </w:rPr>
+      </w:pPr>
     </w:p>
     <w:p>
       <w:pPr>
@@ -4478,6 +5639,7 @@
           <w:szCs w:val="36"/>
           <w:rtl/>
         </w:rPr>
+        <w:lastRenderedPageBreak/>
         <w:t>المتطلبات غير الوظيفية:</w:t>
       </w:r>
       <w:bookmarkEnd w:id="7"/>
@@ -4825,7 +5987,6 @@
           <w:szCs w:val="36"/>
           <w:rtl/>
         </w:rPr>
-        <w:lastRenderedPageBreak/>
         <w:t>جدول توصيف المتطلبات:</w:t>
       </w:r>
       <w:bookmarkEnd w:id="8"/>
@@ -4848,15 +6009,15 @@
         <w:tblLook w:val="04A0" w:firstRow="1" w:lastRow="0" w:firstColumn="1" w:lastColumn="0" w:noHBand="0" w:noVBand="1"/>
       </w:tblPr>
       <w:tblGrid>
-        <w:gridCol w:w="5992"/>
-        <w:gridCol w:w="1701"/>
+        <w:gridCol w:w="6276"/>
+        <w:gridCol w:w="1417"/>
         <w:gridCol w:w="933"/>
         <w:gridCol w:w="909"/>
       </w:tblGrid>
       <w:tr>
         <w:tc>
           <w:tcPr>
-            <w:tcW w:w="5992" w:type="dxa"/>
+            <w:tcW w:w="6276" w:type="dxa"/>
             <w:vAlign w:val="center"/>
           </w:tcPr>
           <w:p>
@@ -4874,7 +6035,7 @@
         </w:tc>
         <w:tc>
           <w:tcPr>
-            <w:tcW w:w="1701" w:type="dxa"/>
+            <w:tcW w:w="1417" w:type="dxa"/>
           </w:tcPr>
           <w:p>
             <w:pPr>
@@ -4936,7 +6097,7 @@
         </w:trPr>
         <w:tc>
           <w:tcPr>
-            <w:tcW w:w="5992" w:type="dxa"/>
+            <w:tcW w:w="6276" w:type="dxa"/>
             <w:vAlign w:val="center"/>
           </w:tcPr>
           <w:p>
@@ -5008,7 +6169,7 @@
         </w:tc>
         <w:tc>
           <w:tcPr>
-            <w:tcW w:w="1701" w:type="dxa"/>
+            <w:tcW w:w="1417" w:type="dxa"/>
             <w:vAlign w:val="center"/>
           </w:tcPr>
           <w:p>
@@ -5067,7 +6228,7 @@
       <w:tr>
         <w:tc>
           <w:tcPr>
-            <w:tcW w:w="5992" w:type="dxa"/>
+            <w:tcW w:w="6276" w:type="dxa"/>
             <w:vAlign w:val="center"/>
           </w:tcPr>
           <w:p>
@@ -5088,7 +6249,7 @@
         </w:tc>
         <w:tc>
           <w:tcPr>
-            <w:tcW w:w="1701" w:type="dxa"/>
+            <w:tcW w:w="1417" w:type="dxa"/>
             <w:vAlign w:val="center"/>
           </w:tcPr>
           <w:p>
@@ -5153,7 +6314,7 @@
       <w:tr>
         <w:tc>
           <w:tcPr>
-            <w:tcW w:w="5992" w:type="dxa"/>
+            <w:tcW w:w="6276" w:type="dxa"/>
             <w:vAlign w:val="center"/>
           </w:tcPr>
           <w:p>
@@ -5168,6 +6329,7 @@
                 <w:rFonts w:hint="cs"/>
                 <w:rtl/>
               </w:rPr>
+              <w:lastRenderedPageBreak/>
               <w:t>تمكن المستخدم من تسجيل الدخول من خلال إدخال البريد الإلكتروني وكلمة المرور المدخلة سابقاً عند إنشاء الحساب. و</w:t>
             </w:r>
             <w:r>
@@ -5187,7 +6349,7 @@
         </w:tc>
         <w:tc>
           <w:tcPr>
-            <w:tcW w:w="1701" w:type="dxa"/>
+            <w:tcW w:w="1417" w:type="dxa"/>
             <w:vAlign w:val="center"/>
           </w:tcPr>
           <w:p>
@@ -5252,7 +6414,7 @@
       <w:tr>
         <w:tc>
           <w:tcPr>
-            <w:tcW w:w="5992" w:type="dxa"/>
+            <w:tcW w:w="6276" w:type="dxa"/>
             <w:vAlign w:val="center"/>
           </w:tcPr>
           <w:p>
@@ -5292,7 +6454,7 @@
         </w:tc>
         <w:tc>
           <w:tcPr>
-            <w:tcW w:w="1701" w:type="dxa"/>
+            <w:tcW w:w="1417" w:type="dxa"/>
             <w:vAlign w:val="center"/>
           </w:tcPr>
           <w:p>
@@ -5357,7 +6519,7 @@
       <w:tr>
         <w:tc>
           <w:tcPr>
-            <w:tcW w:w="5992" w:type="dxa"/>
+            <w:tcW w:w="6276" w:type="dxa"/>
             <w:vAlign w:val="center"/>
           </w:tcPr>
           <w:p>
@@ -5378,7 +6540,7 @@
         </w:tc>
         <w:tc>
           <w:tcPr>
-            <w:tcW w:w="1701" w:type="dxa"/>
+            <w:tcW w:w="1417" w:type="dxa"/>
             <w:vAlign w:val="center"/>
           </w:tcPr>
           <w:p>
@@ -5443,7 +6605,7 @@
       <w:tr>
         <w:tc>
           <w:tcPr>
-            <w:tcW w:w="5992" w:type="dxa"/>
+            <w:tcW w:w="6276" w:type="dxa"/>
             <w:vAlign w:val="center"/>
           </w:tcPr>
           <w:p>
@@ -5464,7 +6626,7 @@
         </w:tc>
         <w:tc>
           <w:tcPr>
-            <w:tcW w:w="1701" w:type="dxa"/>
+            <w:tcW w:w="1417" w:type="dxa"/>
             <w:vAlign w:val="center"/>
           </w:tcPr>
           <w:p>
@@ -5529,7 +6691,7 @@
       <w:tr>
         <w:tc>
           <w:tcPr>
-            <w:tcW w:w="5992" w:type="dxa"/>
+            <w:tcW w:w="6276" w:type="dxa"/>
             <w:vAlign w:val="center"/>
           </w:tcPr>
           <w:p>
@@ -5556,7 +6718,7 @@
         </w:tc>
         <w:tc>
           <w:tcPr>
-            <w:tcW w:w="1701" w:type="dxa"/>
+            <w:tcW w:w="1417" w:type="dxa"/>
             <w:vAlign w:val="center"/>
           </w:tcPr>
           <w:p>
@@ -5621,7 +6783,7 @@
       <w:tr>
         <w:tc>
           <w:tcPr>
-            <w:tcW w:w="5992" w:type="dxa"/>
+            <w:tcW w:w="6276" w:type="dxa"/>
             <w:vAlign w:val="center"/>
           </w:tcPr>
           <w:p>
@@ -5636,14 +6798,13 @@
                 <w:rFonts w:hint="cs"/>
                 <w:rtl/>
               </w:rPr>
-              <w:lastRenderedPageBreak/>
               <w:t>يمكن للمستخدم حفظ المشروع لإضافته إلى قائمة التبرع لاحقاً.</w:t>
             </w:r>
           </w:p>
         </w:tc>
         <w:tc>
           <w:tcPr>
-            <w:tcW w:w="1701" w:type="dxa"/>
+            <w:tcW w:w="1417" w:type="dxa"/>
             <w:vAlign w:val="center"/>
           </w:tcPr>
           <w:p>
@@ -5708,7 +6869,7 @@
       <w:tr>
         <w:tc>
           <w:tcPr>
-            <w:tcW w:w="5992" w:type="dxa"/>
+            <w:tcW w:w="6276" w:type="dxa"/>
             <w:vAlign w:val="center"/>
           </w:tcPr>
           <w:p>
@@ -5729,7 +6890,7 @@
         </w:tc>
         <w:tc>
           <w:tcPr>
-            <w:tcW w:w="1701" w:type="dxa"/>
+            <w:tcW w:w="1417" w:type="dxa"/>
             <w:vAlign w:val="center"/>
           </w:tcPr>
           <w:p>
@@ -5794,7 +6955,7 @@
       <w:tr>
         <w:tc>
           <w:tcPr>
-            <w:tcW w:w="5992" w:type="dxa"/>
+            <w:tcW w:w="6276" w:type="dxa"/>
             <w:vAlign w:val="center"/>
           </w:tcPr>
           <w:p>
@@ -5815,7 +6976,7 @@
         </w:tc>
         <w:tc>
           <w:tcPr>
-            <w:tcW w:w="1701" w:type="dxa"/>
+            <w:tcW w:w="1417" w:type="dxa"/>
             <w:vAlign w:val="center"/>
           </w:tcPr>
           <w:p>
@@ -5880,7 +7041,7 @@
       <w:tr>
         <w:tc>
           <w:tcPr>
-            <w:tcW w:w="5992" w:type="dxa"/>
+            <w:tcW w:w="6276" w:type="dxa"/>
             <w:vAlign w:val="center"/>
           </w:tcPr>
           <w:p>
@@ -5920,7 +7081,7 @@
         </w:tc>
         <w:tc>
           <w:tcPr>
-            <w:tcW w:w="1701" w:type="dxa"/>
+            <w:tcW w:w="1417" w:type="dxa"/>
             <w:vAlign w:val="center"/>
           </w:tcPr>
           <w:p>
@@ -5985,7 +7146,7 @@
       <w:tr>
         <w:tc>
           <w:tcPr>
-            <w:tcW w:w="5992" w:type="dxa"/>
+            <w:tcW w:w="6276" w:type="dxa"/>
             <w:vAlign w:val="center"/>
           </w:tcPr>
           <w:p>
@@ -6012,7 +7173,7 @@
         </w:tc>
         <w:tc>
           <w:tcPr>
-            <w:tcW w:w="1701" w:type="dxa"/>
+            <w:tcW w:w="1417" w:type="dxa"/>
             <w:vAlign w:val="center"/>
           </w:tcPr>
           <w:p>
@@ -6080,7 +7241,7 @@
         </w:trPr>
         <w:tc>
           <w:tcPr>
-            <w:tcW w:w="5992" w:type="dxa"/>
+            <w:tcW w:w="6276" w:type="dxa"/>
             <w:vAlign w:val="center"/>
           </w:tcPr>
           <w:p>
@@ -6094,6 +7255,7 @@
               <w:rPr>
                 <w:rtl/>
               </w:rPr>
+              <w:lastRenderedPageBreak/>
               <w:t>إبقاء المستخدم على اطلاع بالإشعارات الهامّة (رسائل، تنبيهات، تحديثات)</w:t>
             </w:r>
             <w:r>
@@ -6120,7 +7282,7 @@
         </w:tc>
         <w:tc>
           <w:tcPr>
-            <w:tcW w:w="1701" w:type="dxa"/>
+            <w:tcW w:w="1417" w:type="dxa"/>
             <w:vAlign w:val="center"/>
           </w:tcPr>
           <w:p>
@@ -6188,7 +7350,7 @@
         </w:trPr>
         <w:tc>
           <w:tcPr>
-            <w:tcW w:w="5992" w:type="dxa"/>
+            <w:tcW w:w="6276" w:type="dxa"/>
             <w:vAlign w:val="center"/>
           </w:tcPr>
           <w:p>
@@ -6215,7 +7377,7 @@
         </w:tc>
         <w:tc>
           <w:tcPr>
-            <w:tcW w:w="1701" w:type="dxa"/>
+            <w:tcW w:w="1417" w:type="dxa"/>
             <w:vAlign w:val="center"/>
           </w:tcPr>
           <w:p>
@@ -6280,7 +7442,7 @@
       <w:tr>
         <w:tc>
           <w:tcPr>
-            <w:tcW w:w="5992" w:type="dxa"/>
+            <w:tcW w:w="6276" w:type="dxa"/>
             <w:vAlign w:val="center"/>
           </w:tcPr>
           <w:p>
@@ -6307,7 +7469,7 @@
         </w:tc>
         <w:tc>
           <w:tcPr>
-            <w:tcW w:w="1701" w:type="dxa"/>
+            <w:tcW w:w="1417" w:type="dxa"/>
             <w:vAlign w:val="center"/>
           </w:tcPr>
           <w:p>
@@ -6368,7 +7530,7 @@
       <w:tr>
         <w:tc>
           <w:tcPr>
-            <w:tcW w:w="5992" w:type="dxa"/>
+            <w:tcW w:w="6276" w:type="dxa"/>
             <w:vAlign w:val="center"/>
           </w:tcPr>
           <w:p>
@@ -6402,7 +7564,7 @@
         </w:tc>
         <w:tc>
           <w:tcPr>
-            <w:tcW w:w="1701" w:type="dxa"/>
+            <w:tcW w:w="1417" w:type="dxa"/>
             <w:vAlign w:val="center"/>
           </w:tcPr>
           <w:p>
@@ -6467,7 +7629,7 @@
       <w:tr>
         <w:tc>
           <w:tcPr>
-            <w:tcW w:w="5992" w:type="dxa"/>
+            <w:tcW w:w="6276" w:type="dxa"/>
             <w:vAlign w:val="center"/>
           </w:tcPr>
           <w:p>
@@ -6494,7 +7656,7 @@
         </w:tc>
         <w:tc>
           <w:tcPr>
-            <w:tcW w:w="1701" w:type="dxa"/>
+            <w:tcW w:w="1417" w:type="dxa"/>
             <w:vAlign w:val="center"/>
           </w:tcPr>
           <w:p>
@@ -6559,7 +7721,7 @@
       <w:tr>
         <w:tc>
           <w:tcPr>
-            <w:tcW w:w="5992" w:type="dxa"/>
+            <w:tcW w:w="6276" w:type="dxa"/>
             <w:vAlign w:val="center"/>
           </w:tcPr>
           <w:p>
@@ -6599,7 +7761,7 @@
         </w:tc>
         <w:tc>
           <w:tcPr>
-            <w:tcW w:w="1701" w:type="dxa"/>
+            <w:tcW w:w="1417" w:type="dxa"/>
             <w:vAlign w:val="center"/>
           </w:tcPr>
           <w:p>
@@ -6664,7 +7826,7 @@
       <w:tr>
         <w:tc>
           <w:tcPr>
-            <w:tcW w:w="5992" w:type="dxa"/>
+            <w:tcW w:w="6276" w:type="dxa"/>
             <w:vAlign w:val="center"/>
           </w:tcPr>
           <w:p>
@@ -6691,7 +7853,7 @@
         </w:tc>
         <w:tc>
           <w:tcPr>
-            <w:tcW w:w="1701" w:type="dxa"/>
+            <w:tcW w:w="1417" w:type="dxa"/>
             <w:vAlign w:val="center"/>
           </w:tcPr>
           <w:p>
@@ -6758,7 +7920,7 @@
       <w:tr>
         <w:tc>
           <w:tcPr>
-            <w:tcW w:w="5992" w:type="dxa"/>
+            <w:tcW w:w="6276" w:type="dxa"/>
             <w:vAlign w:val="center"/>
           </w:tcPr>
           <w:p>
@@ -6772,7 +7934,6 @@
               <w:rPr>
                 <w:rtl/>
               </w:rPr>
-              <w:lastRenderedPageBreak/>
               <w:t>ترتيب يظهر فيه المتبرعون الأكثر مساهمة بناءً على عدد النقاط</w:t>
             </w:r>
             <w:r>
@@ -6786,7 +7947,7 @@
         </w:tc>
         <w:tc>
           <w:tcPr>
-            <w:tcW w:w="1701" w:type="dxa"/>
+            <w:tcW w:w="1417" w:type="dxa"/>
             <w:vAlign w:val="center"/>
           </w:tcPr>
           <w:p>
@@ -6848,7 +8009,7 @@
       <w:tr>
         <w:tc>
           <w:tcPr>
-            <w:tcW w:w="5992" w:type="dxa"/>
+            <w:tcW w:w="6276" w:type="dxa"/>
             <w:vAlign w:val="center"/>
           </w:tcPr>
           <w:p>
@@ -6869,14 +8030,13 @@
         </w:tc>
         <w:tc>
           <w:tcPr>
-            <w:tcW w:w="1701" w:type="dxa"/>
+            <w:tcW w:w="1417" w:type="dxa"/>
             <w:vAlign w:val="center"/>
           </w:tcPr>
           <w:p>
             <w:pPr>
               <w:jc w:val="center"/>
               <w:rPr>
-                <w:rFonts w:hint="cs"/>
                 <w:rtl/>
               </w:rPr>
             </w:pPr>
@@ -6898,7 +8058,6 @@
             <w:pPr>
               <w:jc w:val="center"/>
               <w:rPr>
-                <w:rFonts w:hint="cs"/>
                 <w:rtl/>
               </w:rPr>
             </w:pPr>
@@ -6920,7 +8079,6 @@
             <w:pPr>
               <w:jc w:val="center"/>
               <w:rPr>
-                <w:rFonts w:hint="cs"/>
                 <w:rtl/>
               </w:rPr>
             </w:pPr>
@@ -6937,14 +8095,13 @@
       <w:tr>
         <w:tc>
           <w:tcPr>
-            <w:tcW w:w="5992" w:type="dxa"/>
+            <w:tcW w:w="6276" w:type="dxa"/>
             <w:vAlign w:val="center"/>
           </w:tcPr>
           <w:p>
             <w:pPr>
               <w:jc w:val="center"/>
               <w:rPr>
-                <w:rFonts w:hint="cs"/>
                 <w:rtl/>
               </w:rPr>
             </w:pPr>
@@ -6959,14 +8116,13 @@
         </w:tc>
         <w:tc>
           <w:tcPr>
-            <w:tcW w:w="1701" w:type="dxa"/>
+            <w:tcW w:w="1417" w:type="dxa"/>
             <w:vAlign w:val="center"/>
           </w:tcPr>
           <w:p>
             <w:pPr>
               <w:jc w:val="center"/>
               <w:rPr>
-                <w:rFonts w:hint="cs"/>
                 <w:rtl/>
               </w:rPr>
             </w:pPr>
@@ -6988,7 +8144,6 @@
             <w:pPr>
               <w:jc w:val="center"/>
               <w:rPr>
-                <w:rFonts w:hint="cs"/>
                 <w:rtl/>
               </w:rPr>
             </w:pPr>
@@ -7010,7 +8165,6 @@
             <w:pPr>
               <w:jc w:val="center"/>
               <w:rPr>
-                <w:rFonts w:hint="cs"/>
                 <w:rtl/>
               </w:rPr>
             </w:pPr>
@@ -7027,7 +8181,7 @@
       <w:tr>
         <w:tc>
           <w:tcPr>
-            <w:tcW w:w="5992" w:type="dxa"/>
+            <w:tcW w:w="6276" w:type="dxa"/>
             <w:vAlign w:val="center"/>
           </w:tcPr>
           <w:p>
@@ -7067,7 +8221,7 @@
         </w:tc>
         <w:tc>
           <w:tcPr>
-            <w:tcW w:w="1701" w:type="dxa"/>
+            <w:tcW w:w="1417" w:type="dxa"/>
             <w:vAlign w:val="center"/>
           </w:tcPr>
           <w:p>
@@ -7135,7 +8289,7 @@
         </w:trPr>
         <w:tc>
           <w:tcPr>
-            <w:tcW w:w="5992" w:type="dxa"/>
+            <w:tcW w:w="6276" w:type="dxa"/>
             <w:vAlign w:val="center"/>
           </w:tcPr>
           <w:p>
@@ -7169,7 +8323,7 @@
         </w:tc>
         <w:tc>
           <w:tcPr>
-            <w:tcW w:w="1701" w:type="dxa"/>
+            <w:tcW w:w="1417" w:type="dxa"/>
             <w:vAlign w:val="center"/>
           </w:tcPr>
           <w:p>
@@ -7234,7 +8388,7 @@
       <w:tr>
         <w:tc>
           <w:tcPr>
-            <w:tcW w:w="5992" w:type="dxa"/>
+            <w:tcW w:w="6276" w:type="dxa"/>
             <w:vAlign w:val="center"/>
           </w:tcPr>
           <w:p>
@@ -7249,6 +8403,7 @@
                 <w:rFonts w:hint="cs"/>
                 <w:rtl/>
               </w:rPr>
+              <w:lastRenderedPageBreak/>
               <w:t>ي</w:t>
             </w:r>
             <w:r>
@@ -7294,7 +8449,7 @@
         </w:tc>
         <w:tc>
           <w:tcPr>
-            <w:tcW w:w="1701" w:type="dxa"/>
+            <w:tcW w:w="1417" w:type="dxa"/>
             <w:vAlign w:val="center"/>
           </w:tcPr>
           <w:p>
@@ -7359,7 +8514,7 @@
       <w:tr>
         <w:tc>
           <w:tcPr>
-            <w:tcW w:w="5992" w:type="dxa"/>
+            <w:tcW w:w="6276" w:type="dxa"/>
             <w:vAlign w:val="center"/>
           </w:tcPr>
           <w:p>
@@ -7412,7 +8567,7 @@
         </w:tc>
         <w:tc>
           <w:tcPr>
-            <w:tcW w:w="1701" w:type="dxa"/>
+            <w:tcW w:w="1417" w:type="dxa"/>
             <w:vAlign w:val="center"/>
           </w:tcPr>
           <w:p>
@@ -7480,7 +8635,7 @@
         </w:trPr>
         <w:tc>
           <w:tcPr>
-            <w:tcW w:w="5992" w:type="dxa"/>
+            <w:tcW w:w="6276" w:type="dxa"/>
             <w:vAlign w:val="center"/>
           </w:tcPr>
           <w:p>
@@ -7507,7 +8662,7 @@
         </w:tc>
         <w:tc>
           <w:tcPr>
-            <w:tcW w:w="1701" w:type="dxa"/>
+            <w:tcW w:w="1417" w:type="dxa"/>
             <w:vAlign w:val="center"/>
           </w:tcPr>
           <w:p>
@@ -7572,7 +8727,7 @@
       <w:tr>
         <w:tc>
           <w:tcPr>
-            <w:tcW w:w="5992" w:type="dxa"/>
+            <w:tcW w:w="6276" w:type="dxa"/>
             <w:vAlign w:val="center"/>
           </w:tcPr>
           <w:p>
@@ -7638,7 +8793,7 @@
         </w:tc>
         <w:tc>
           <w:tcPr>
-            <w:tcW w:w="1701" w:type="dxa"/>
+            <w:tcW w:w="1417" w:type="dxa"/>
             <w:vAlign w:val="center"/>
           </w:tcPr>
           <w:p>
@@ -7703,7 +8858,7 @@
       <w:tr>
         <w:tc>
           <w:tcPr>
-            <w:tcW w:w="5992" w:type="dxa"/>
+            <w:tcW w:w="6276" w:type="dxa"/>
             <w:vAlign w:val="center"/>
           </w:tcPr>
           <w:p>
@@ -7723,7 +8878,7 @@
         </w:tc>
         <w:tc>
           <w:tcPr>
-            <w:tcW w:w="1701" w:type="dxa"/>
+            <w:tcW w:w="1417" w:type="dxa"/>
             <w:vAlign w:val="center"/>
           </w:tcPr>
           <w:p>
@@ -7788,7 +8943,7 @@
       <w:tr>
         <w:tc>
           <w:tcPr>
-            <w:tcW w:w="5992" w:type="dxa"/>
+            <w:tcW w:w="6276" w:type="dxa"/>
             <w:vAlign w:val="center"/>
           </w:tcPr>
           <w:p>
@@ -7822,7 +8977,7 @@
         </w:tc>
         <w:tc>
           <w:tcPr>
-            <w:tcW w:w="1701" w:type="dxa"/>
+            <w:tcW w:w="1417" w:type="dxa"/>
             <w:vAlign w:val="center"/>
           </w:tcPr>
           <w:p>
@@ -7889,7 +9044,7 @@
         </w:trPr>
         <w:tc>
           <w:tcPr>
-            <w:tcW w:w="5992" w:type="dxa"/>
+            <w:tcW w:w="6276" w:type="dxa"/>
             <w:vAlign w:val="center"/>
           </w:tcPr>
           <w:p>
@@ -7910,7 +9065,7 @@
         </w:tc>
         <w:tc>
           <w:tcPr>
-            <w:tcW w:w="1701" w:type="dxa"/>
+            <w:tcW w:w="1417" w:type="dxa"/>
             <w:vAlign w:val="center"/>
           </w:tcPr>
           <w:p>
@@ -7978,7 +9133,7 @@
         </w:trPr>
         <w:tc>
           <w:tcPr>
-            <w:tcW w:w="5992" w:type="dxa"/>
+            <w:tcW w:w="6276" w:type="dxa"/>
             <w:vAlign w:val="center"/>
           </w:tcPr>
           <w:p>
@@ -7993,7 +9148,6 @@
                 <w:rFonts w:hint="cs"/>
                 <w:rtl/>
               </w:rPr>
-              <w:lastRenderedPageBreak/>
               <w:t>ي</w:t>
             </w:r>
             <w:r>
@@ -8026,7 +9180,7 @@
         </w:tc>
         <w:tc>
           <w:tcPr>
-            <w:tcW w:w="1701" w:type="dxa"/>
+            <w:tcW w:w="1417" w:type="dxa"/>
             <w:vAlign w:val="center"/>
           </w:tcPr>
           <w:p>
@@ -8091,7 +9245,7 @@
       <w:tr>
         <w:tc>
           <w:tcPr>
-            <w:tcW w:w="5992" w:type="dxa"/>
+            <w:tcW w:w="6276" w:type="dxa"/>
             <w:vAlign w:val="center"/>
           </w:tcPr>
           <w:p>
@@ -8166,7 +9320,21 @@
               <w:rPr>
                 <w:rtl/>
               </w:rPr>
-              <w:t xml:space="preserve"> الموجود في الصفحة الجانبية</w:t>
+              <w:t xml:space="preserve"> الموجود في </w:t>
+            </w:r>
+            <w:r>
+              <w:rPr>
+                <w:rFonts w:hint="cs"/>
+                <w:rtl/>
+              </w:rPr>
+              <w:t>ال</w:t>
+            </w:r>
+            <w:r>
+              <w:rPr>
+                <w:rFonts w:hint="cs"/>
+                <w:rtl/>
+              </w:rPr>
+              <w:t>صفحة الرئيسية</w:t>
             </w:r>
             <w:r>
               <w:rPr>
@@ -8179,7 +9347,7 @@
         </w:tc>
         <w:tc>
           <w:tcPr>
-            <w:tcW w:w="1701" w:type="dxa"/>
+            <w:tcW w:w="1417" w:type="dxa"/>
             <w:vAlign w:val="center"/>
           </w:tcPr>
           <w:p>
@@ -8247,74 +9415,57 @@
         </w:trPr>
         <w:tc>
           <w:tcPr>
-            <w:tcW w:w="5992" w:type="dxa"/>
+            <w:tcW w:w="6276" w:type="dxa"/>
             <w:vAlign w:val="center"/>
           </w:tcPr>
           <w:p>
             <w:pPr>
               <w:jc w:val="center"/>
               <w:rPr>
-                <w:rtl/>
+                <w:rFonts w:hint="cs"/>
+                <w:rtl/>
+                <w:lang w:bidi="ar-SY"/>
               </w:rPr>
             </w:pPr>
             <w:r>
               <w:rPr>
-                <w:rtl/>
-              </w:rPr>
-              <w:t>يتم عرض قائمة بجميع الطلبات التي أرسلها المستخدمون المحتاجون</w:t>
-            </w:r>
-            <w:r>
-              <w:rPr>
-                <w:rFonts w:hint="cs"/>
-                <w:rtl/>
-              </w:rPr>
-              <w:t xml:space="preserve"> و</w:t>
-            </w:r>
-            <w:r>
-              <w:rPr>
-                <w:rtl/>
-              </w:rPr>
-              <w:t xml:space="preserve">يمكن </w:t>
+                <w:rFonts w:hint="cs"/>
+                <w:rtl/>
+                <w:lang w:bidi="ar-SY"/>
+              </w:rPr>
+              <w:t xml:space="preserve">العدد الكلي </w:t>
             </w:r>
             <w:proofErr w:type="spellStart"/>
             <w:r>
               <w:rPr>
-                <w:rtl/>
+                <w:rFonts w:hint="cs"/>
+                <w:rtl/>
+                <w:lang w:bidi="ar-SY"/>
               </w:rPr>
               <w:t>لل</w:t>
             </w:r>
-            <w:r>
-              <w:rPr>
-                <w:rFonts w:hint="cs"/>
-                <w:rtl/>
-              </w:rPr>
-              <w:t>أ</w:t>
-            </w:r>
-            <w:r>
-              <w:rPr>
-                <w:rtl/>
-              </w:rPr>
-              <w:t>دمن</w:t>
-            </w:r>
             <w:proofErr w:type="spellEnd"/>
             <w:r>
               <w:rPr>
-                <w:rtl/>
-              </w:rPr>
-              <w:t xml:space="preserve"> فتح كل طلب وقراءته بالتفصيل</w:t>
-            </w:r>
-            <w:r>
-              <w:rPr>
-                <w:rFonts w:hint="cs"/>
-                <w:rtl/>
-              </w:rPr>
-              <w:t>.</w:t>
+                <w:rFonts w:hint="cs"/>
+                <w:rtl/>
+                <w:lang w:bidi="ar-SY"/>
+              </w:rPr>
+              <w:t xml:space="preserve">ـ (متبرعين، مستفيدين، متطوعين)، عدد التبرعات الكلي، عدد حملات الجمعية، </w:t>
+            </w:r>
+            <w:r>
+              <w:rPr>
+                <w:rFonts w:hint="cs"/>
+                <w:rtl/>
+                <w:lang w:bidi="ar-SY"/>
+              </w:rPr>
+              <w:t>مخطط بياني لعدد المستفيدين على مدار السنوات، أرصدة الجمعية.</w:t>
             </w:r>
           </w:p>
         </w:tc>
         <w:tc>
           <w:tcPr>
-            <w:tcW w:w="1701" w:type="dxa"/>
+            <w:tcW w:w="1417" w:type="dxa"/>
             <w:vAlign w:val="center"/>
           </w:tcPr>
           <w:p>
@@ -8326,9 +9477,10 @@
             </w:pPr>
             <w:r>
               <w:rPr>
-                <w:rtl/>
-              </w:rPr>
-              <w:t>استعراض جميع طلبات المساعدة</w:t>
+                <w:rFonts w:hint="cs"/>
+                <w:rtl/>
+              </w:rPr>
+              <w:t>استعراض إحصائيات الجمعية</w:t>
             </w:r>
           </w:p>
         </w:tc>
@@ -8381,7 +9533,7 @@
         </w:trPr>
         <w:tc>
           <w:tcPr>
-            <w:tcW w:w="5992" w:type="dxa"/>
+            <w:tcW w:w="6276" w:type="dxa"/>
             <w:vAlign w:val="center"/>
           </w:tcPr>
           <w:p>
@@ -8393,22 +9545,30 @@
             </w:pPr>
             <w:r>
               <w:rPr>
-                <w:rtl/>
-              </w:rPr>
-              <w:t>بناء على معلومات ومعايير الجمعية يتم تحديد حالة الطلب ان كان مقبول (سيتم عرضه للمتبرعين) أو مرفوض</w:t>
-            </w:r>
-            <w:r>
-              <w:rPr>
-                <w:rFonts w:hint="cs"/>
-                <w:rtl/>
-              </w:rPr>
-              <w:t>.</w:t>
+                <w:rFonts w:hint="cs"/>
+                <w:rtl/>
+              </w:rPr>
+              <w:t>تنفيذ خاصية التبرع الشهري لدى جميع المتبرعين المفعلين للخاصية</w:t>
+            </w:r>
+            <w:r>
+              <w:rPr>
+                <w:rFonts w:hint="cs"/>
+                <w:rtl/>
+              </w:rPr>
+              <w:t xml:space="preserve"> وسحب الرصيد المخصص من محفظتهم لصالح رصيد الجمعية، مع إرسال إشعارات عند إتمام العملية وإشعارات للمتبرعين الغير مفعلين للميزة </w:t>
+            </w:r>
+            <w:r>
+              <w:rPr>
+                <w:rFonts w:hint="cs"/>
+                <w:rtl/>
+              </w:rPr>
+              <w:t>لتذكيرهم بها</w:t>
             </w:r>
           </w:p>
         </w:tc>
         <w:tc>
           <w:tcPr>
-            <w:tcW w:w="1701" w:type="dxa"/>
+            <w:tcW w:w="1417" w:type="dxa"/>
             <w:vAlign w:val="center"/>
           </w:tcPr>
           <w:p>
@@ -8420,16 +9580,10 @@
             </w:pPr>
             <w:r>
               <w:rPr>
-                <w:rtl/>
-              </w:rPr>
-              <w:t xml:space="preserve">تحديد حالة </w:t>
-            </w:r>
-            <w:r>
-              <w:rPr>
-                <w:rFonts w:hint="cs"/>
-                <w:rtl/>
-              </w:rPr>
-              <w:t>طلب المساعدة</w:t>
+                <w:rFonts w:hint="cs"/>
+                <w:rtl/>
+              </w:rPr>
+              <w:t>تنفيذ التبرع الشهري</w:t>
             </w:r>
           </w:p>
         </w:tc>
@@ -8479,7 +9633,7 @@
       <w:tr>
         <w:tc>
           <w:tcPr>
-            <w:tcW w:w="5992" w:type="dxa"/>
+            <w:tcW w:w="6276" w:type="dxa"/>
             <w:vAlign w:val="center"/>
           </w:tcPr>
           <w:p>
@@ -8493,6 +9647,7 @@
               <w:rPr>
                 <w:rtl/>
               </w:rPr>
+              <w:lastRenderedPageBreak/>
               <w:t>بعد قيام المستخدمين الراغبين بالتطوع بتعبئة الاستبيان</w:t>
             </w:r>
             <w:r>
@@ -8533,7 +9688,7 @@
         </w:tc>
         <w:tc>
           <w:tcPr>
-            <w:tcW w:w="1701" w:type="dxa"/>
+            <w:tcW w:w="1417" w:type="dxa"/>
             <w:vAlign w:val="center"/>
           </w:tcPr>
           <w:p>
@@ -8597,7 +9752,7 @@
       <w:tr>
         <w:tc>
           <w:tcPr>
-            <w:tcW w:w="5992" w:type="dxa"/>
+            <w:tcW w:w="6276" w:type="dxa"/>
             <w:vAlign w:val="center"/>
           </w:tcPr>
           <w:p>
@@ -8703,7 +9858,7 @@
         </w:tc>
         <w:tc>
           <w:tcPr>
-            <w:tcW w:w="1701" w:type="dxa"/>
+            <w:tcW w:w="1417" w:type="dxa"/>
             <w:vAlign w:val="center"/>
           </w:tcPr>
           <w:p>
@@ -8767,7 +9922,7 @@
       <w:tr>
         <w:tc>
           <w:tcPr>
-            <w:tcW w:w="5992" w:type="dxa"/>
+            <w:tcW w:w="6276" w:type="dxa"/>
             <w:vAlign w:val="center"/>
           </w:tcPr>
           <w:p>
@@ -8860,7 +10015,7 @@
         </w:tc>
         <w:tc>
           <w:tcPr>
-            <w:tcW w:w="1701" w:type="dxa"/>
+            <w:tcW w:w="1417" w:type="dxa"/>
             <w:vAlign w:val="center"/>
           </w:tcPr>
           <w:p>
@@ -8924,7 +10079,7 @@
       <w:tr>
         <w:tc>
           <w:tcPr>
-            <w:tcW w:w="5992" w:type="dxa"/>
+            <w:tcW w:w="6276" w:type="dxa"/>
             <w:vAlign w:val="center"/>
           </w:tcPr>
           <w:p>
@@ -8947,7 +10102,7 @@
         </w:tc>
         <w:tc>
           <w:tcPr>
-            <w:tcW w:w="1701" w:type="dxa"/>
+            <w:tcW w:w="1417" w:type="dxa"/>
             <w:vAlign w:val="center"/>
           </w:tcPr>
           <w:p>
@@ -9012,7 +10167,7 @@
       <w:tr>
         <w:tc>
           <w:tcPr>
-            <w:tcW w:w="5992" w:type="dxa"/>
+            <w:tcW w:w="6276" w:type="dxa"/>
             <w:vAlign w:val="center"/>
           </w:tcPr>
           <w:p>
@@ -9053,7 +10208,7 @@
         </w:tc>
         <w:tc>
           <w:tcPr>
-            <w:tcW w:w="1701" w:type="dxa"/>
+            <w:tcW w:w="1417" w:type="dxa"/>
             <w:vAlign w:val="center"/>
           </w:tcPr>
           <w:p>
@@ -9117,7 +10272,7 @@
       <w:tr>
         <w:tc>
           <w:tcPr>
-            <w:tcW w:w="5992" w:type="dxa"/>
+            <w:tcW w:w="6276" w:type="dxa"/>
             <w:vAlign w:val="center"/>
           </w:tcPr>
           <w:p>
@@ -9197,7 +10352,7 @@
         </w:tc>
         <w:tc>
           <w:tcPr>
-            <w:tcW w:w="1701" w:type="dxa"/>
+            <w:tcW w:w="1417" w:type="dxa"/>
             <w:vAlign w:val="center"/>
           </w:tcPr>
           <w:p>
@@ -9262,7 +10417,7 @@
       <w:tr>
         <w:tc>
           <w:tcPr>
-            <w:tcW w:w="5992" w:type="dxa"/>
+            <w:tcW w:w="6276" w:type="dxa"/>
             <w:vAlign w:val="center"/>
           </w:tcPr>
           <w:p>
@@ -9318,7 +10473,7 @@
         </w:tc>
         <w:tc>
           <w:tcPr>
-            <w:tcW w:w="1701" w:type="dxa"/>
+            <w:tcW w:w="1417" w:type="dxa"/>
             <w:vAlign w:val="center"/>
           </w:tcPr>
           <w:p>
@@ -14007,6 +15162,98 @@
     </w:lvl>
   </w:abstractNum>
   <w:abstractNum w:abstractNumId="9" w15:restartNumberingAfterBreak="0">
+    <w:nsid w:val="414D5B6E"/>
+    <w:multiLevelType w:val="hybridMultilevel"/>
+    <w:tmpl w:val="6A84C652"/>
+    <w:lvl w:ilvl="0" w:tplc="155A7022">
+      <w:start w:val="1"/>
+      <w:numFmt w:val="decimal"/>
+      <w:lvlText w:val="%1."/>
+      <w:lvlJc w:val="left"/>
+      <w:pPr>
+        <w:ind w:left="720" w:hanging="360"/>
+      </w:pPr>
+      <w:rPr>
+        <w:rFonts w:cs="Calibri" w:hint="default"/>
+      </w:rPr>
+    </w:lvl>
+    <w:lvl w:ilvl="1" w:tplc="10090001">
+      <w:start w:val="1"/>
+      <w:numFmt w:val="bullet"/>
+      <w:lvlText w:val=""/>
+      <w:lvlJc w:val="left"/>
+      <w:pPr>
+        <w:ind w:left="1440" w:hanging="360"/>
+      </w:pPr>
+      <w:rPr>
+        <w:rFonts w:ascii="Symbol" w:hAnsi="Symbol" w:hint="default"/>
+      </w:rPr>
+    </w:lvl>
+    <w:lvl w:ilvl="2" w:tplc="1009001B">
+      <w:start w:val="1"/>
+      <w:numFmt w:val="lowerRoman"/>
+      <w:lvlText w:val="%3."/>
+      <w:lvlJc w:val="right"/>
+      <w:pPr>
+        <w:ind w:left="2160" w:hanging="180"/>
+      </w:pPr>
+    </w:lvl>
+    <w:lvl w:ilvl="3" w:tplc="1009000F" w:tentative="1">
+      <w:start w:val="1"/>
+      <w:numFmt w:val="decimal"/>
+      <w:lvlText w:val="%4."/>
+      <w:lvlJc w:val="left"/>
+      <w:pPr>
+        <w:ind w:left="2880" w:hanging="360"/>
+      </w:pPr>
+    </w:lvl>
+    <w:lvl w:ilvl="4" w:tplc="10090019" w:tentative="1">
+      <w:start w:val="1"/>
+      <w:numFmt w:val="lowerLetter"/>
+      <w:lvlText w:val="%5."/>
+      <w:lvlJc w:val="left"/>
+      <w:pPr>
+        <w:ind w:left="3600" w:hanging="360"/>
+      </w:pPr>
+    </w:lvl>
+    <w:lvl w:ilvl="5" w:tplc="1009001B" w:tentative="1">
+      <w:start w:val="1"/>
+      <w:numFmt w:val="lowerRoman"/>
+      <w:lvlText w:val="%6."/>
+      <w:lvlJc w:val="right"/>
+      <w:pPr>
+        <w:ind w:left="4320" w:hanging="180"/>
+      </w:pPr>
+    </w:lvl>
+    <w:lvl w:ilvl="6" w:tplc="1009000F" w:tentative="1">
+      <w:start w:val="1"/>
+      <w:numFmt w:val="decimal"/>
+      <w:lvlText w:val="%7."/>
+      <w:lvlJc w:val="left"/>
+      <w:pPr>
+        <w:ind w:left="5040" w:hanging="360"/>
+      </w:pPr>
+    </w:lvl>
+    <w:lvl w:ilvl="7" w:tplc="10090019" w:tentative="1">
+      <w:start w:val="1"/>
+      <w:numFmt w:val="lowerLetter"/>
+      <w:lvlText w:val="%8."/>
+      <w:lvlJc w:val="left"/>
+      <w:pPr>
+        <w:ind w:left="5760" w:hanging="360"/>
+      </w:pPr>
+    </w:lvl>
+    <w:lvl w:ilvl="8" w:tplc="1009001B" w:tentative="1">
+      <w:start w:val="1"/>
+      <w:numFmt w:val="lowerRoman"/>
+      <w:lvlText w:val="%9."/>
+      <w:lvlJc w:val="right"/>
+      <w:pPr>
+        <w:ind w:left="6480" w:hanging="180"/>
+      </w:pPr>
+    </w:lvl>
+  </w:abstractNum>
+  <w:abstractNum w:abstractNumId="10" w15:restartNumberingAfterBreak="0">
     <w:nsid w:val="42667F38"/>
     <w:multiLevelType w:val="hybridMultilevel"/>
     <w:tmpl w:val="C2363D06"/>
@@ -14119,7 +15366,7 @@
       </w:rPr>
     </w:lvl>
   </w:abstractNum>
-  <w:abstractNum w:abstractNumId="10" w15:restartNumberingAfterBreak="0">
+  <w:abstractNum w:abstractNumId="11" w15:restartNumberingAfterBreak="0">
     <w:nsid w:val="4B820B57"/>
     <w:multiLevelType w:val="hybridMultilevel"/>
     <w:tmpl w:val="E0F6EFE0"/>
@@ -14231,7 +15478,7 @@
       </w:rPr>
     </w:lvl>
   </w:abstractNum>
-  <w:abstractNum w:abstractNumId="11" w15:restartNumberingAfterBreak="0">
+  <w:abstractNum w:abstractNumId="12" w15:restartNumberingAfterBreak="0">
     <w:nsid w:val="4ECE0314"/>
     <w:multiLevelType w:val="hybridMultilevel"/>
     <w:tmpl w:val="F5020C92"/>
@@ -14344,7 +15591,7 @@
       </w:rPr>
     </w:lvl>
   </w:abstractNum>
-  <w:abstractNum w:abstractNumId="12" w15:restartNumberingAfterBreak="0">
+  <w:abstractNum w:abstractNumId="13" w15:restartNumberingAfterBreak="0">
     <w:nsid w:val="593217B2"/>
     <w:multiLevelType w:val="hybridMultilevel"/>
     <w:tmpl w:val="992EE07C"/>
@@ -14457,7 +15704,7 @@
       </w:rPr>
     </w:lvl>
   </w:abstractNum>
-  <w:abstractNum w:abstractNumId="13" w15:restartNumberingAfterBreak="0">
+  <w:abstractNum w:abstractNumId="14" w15:restartNumberingAfterBreak="0">
     <w:nsid w:val="5B396B5F"/>
     <w:multiLevelType w:val="hybridMultilevel"/>
     <w:tmpl w:val="BCF4802C"/>
@@ -14570,7 +15817,7 @@
       </w:rPr>
     </w:lvl>
   </w:abstractNum>
-  <w:abstractNum w:abstractNumId="14" w15:restartNumberingAfterBreak="0">
+  <w:abstractNum w:abstractNumId="15" w15:restartNumberingAfterBreak="0">
     <w:nsid w:val="5CBA24FC"/>
     <w:multiLevelType w:val="hybridMultilevel"/>
     <w:tmpl w:val="43603B14"/>
@@ -14683,7 +15930,7 @@
       </w:rPr>
     </w:lvl>
   </w:abstractNum>
-  <w:abstractNum w:abstractNumId="15" w15:restartNumberingAfterBreak="0">
+  <w:abstractNum w:abstractNumId="16" w15:restartNumberingAfterBreak="0">
     <w:nsid w:val="5CCB18FD"/>
     <w:multiLevelType w:val="hybridMultilevel"/>
     <w:tmpl w:val="5BE2554C"/>
@@ -14772,7 +16019,7 @@
       </w:pPr>
     </w:lvl>
   </w:abstractNum>
-  <w:abstractNum w:abstractNumId="16" w15:restartNumberingAfterBreak="0">
+  <w:abstractNum w:abstractNumId="17" w15:restartNumberingAfterBreak="0">
     <w:nsid w:val="609165DE"/>
     <w:multiLevelType w:val="hybridMultilevel"/>
     <w:tmpl w:val="7C3478B0"/>
@@ -14885,7 +16132,7 @@
       </w:rPr>
     </w:lvl>
   </w:abstractNum>
-  <w:abstractNum w:abstractNumId="17" w15:restartNumberingAfterBreak="0">
+  <w:abstractNum w:abstractNumId="18" w15:restartNumberingAfterBreak="0">
     <w:nsid w:val="6385253B"/>
     <w:multiLevelType w:val="hybridMultilevel"/>
     <w:tmpl w:val="1DE08F00"/>
@@ -14998,7 +16245,7 @@
       </w:rPr>
     </w:lvl>
   </w:abstractNum>
-  <w:abstractNum w:abstractNumId="18" w15:restartNumberingAfterBreak="0">
+  <w:abstractNum w:abstractNumId="19" w15:restartNumberingAfterBreak="0">
     <w:nsid w:val="7974198F"/>
     <w:multiLevelType w:val="hybridMultilevel"/>
     <w:tmpl w:val="6380BCF4"/>
@@ -15111,7 +16358,7 @@
       </w:rPr>
     </w:lvl>
   </w:abstractNum>
-  <w:abstractNum w:abstractNumId="19" w15:restartNumberingAfterBreak="0">
+  <w:abstractNum w:abstractNumId="20" w15:restartNumberingAfterBreak="0">
     <w:nsid w:val="7A611BC8"/>
     <w:multiLevelType w:val="hybridMultilevel"/>
     <w:tmpl w:val="EBC69908"/>
@@ -15224,7 +16471,7 @@
       </w:rPr>
     </w:lvl>
   </w:abstractNum>
-  <w:abstractNum w:abstractNumId="20" w15:restartNumberingAfterBreak="0">
+  <w:abstractNum w:abstractNumId="21" w15:restartNumberingAfterBreak="0">
     <w:nsid w:val="7C297D7F"/>
     <w:multiLevelType w:val="hybridMultilevel"/>
     <w:tmpl w:val="68E219B0"/>
@@ -15337,7 +16584,7 @@
       </w:rPr>
     </w:lvl>
   </w:abstractNum>
-  <w:abstractNum w:abstractNumId="21" w15:restartNumberingAfterBreak="0">
+  <w:abstractNum w:abstractNumId="22" w15:restartNumberingAfterBreak="0">
     <w:nsid w:val="7C5352BD"/>
     <w:multiLevelType w:val="hybridMultilevel"/>
     <w:tmpl w:val="E7E4D79C"/>
@@ -15450,7 +16697,7 @@
       </w:rPr>
     </w:lvl>
   </w:abstractNum>
-  <w:abstractNum w:abstractNumId="22" w15:restartNumberingAfterBreak="0">
+  <w:abstractNum w:abstractNumId="23" w15:restartNumberingAfterBreak="0">
     <w:nsid w:val="7E4E5129"/>
     <w:multiLevelType w:val="hybridMultilevel"/>
     <w:tmpl w:val="FFA87BD4"/>
@@ -15567,28 +16814,28 @@
     <w:abstractNumId w:val="0"/>
   </w:num>
   <w:num w:numId="2">
+    <w:abstractNumId w:val="22"/>
+  </w:num>
+  <w:num w:numId="3">
     <w:abstractNumId w:val="21"/>
   </w:num>
-  <w:num w:numId="3">
+  <w:num w:numId="4">
+    <w:abstractNumId w:val="15"/>
+  </w:num>
+  <w:num w:numId="5">
+    <w:abstractNumId w:val="18"/>
+  </w:num>
+  <w:num w:numId="6">
     <w:abstractNumId w:val="20"/>
   </w:num>
-  <w:num w:numId="4">
+  <w:num w:numId="7">
     <w:abstractNumId w:val="14"/>
-  </w:num>
-  <w:num w:numId="5">
-    <w:abstractNumId w:val="17"/>
-  </w:num>
-  <w:num w:numId="6">
-    <w:abstractNumId w:val="19"/>
-  </w:num>
-  <w:num w:numId="7">
-    <w:abstractNumId w:val="13"/>
   </w:num>
   <w:num w:numId="8">
     <w:abstractNumId w:val="2"/>
   </w:num>
   <w:num w:numId="9">
-    <w:abstractNumId w:val="16"/>
+    <w:abstractNumId w:val="17"/>
   </w:num>
   <w:num w:numId="10">
     <w:abstractNumId w:val="8"/>
@@ -15600,36 +16847,39 @@
     <w:abstractNumId w:val="7"/>
   </w:num>
   <w:num w:numId="13">
-    <w:abstractNumId w:val="18"/>
+    <w:abstractNumId w:val="19"/>
   </w:num>
   <w:num w:numId="14">
-    <w:abstractNumId w:val="22"/>
+    <w:abstractNumId w:val="23"/>
   </w:num>
   <w:num w:numId="15">
     <w:abstractNumId w:val="4"/>
   </w:num>
   <w:num w:numId="16">
-    <w:abstractNumId w:val="10"/>
+    <w:abstractNumId w:val="11"/>
   </w:num>
   <w:num w:numId="17">
-    <w:abstractNumId w:val="15"/>
+    <w:abstractNumId w:val="16"/>
   </w:num>
   <w:num w:numId="18">
     <w:abstractNumId w:val="3"/>
   </w:num>
   <w:num w:numId="19">
-    <w:abstractNumId w:val="11"/>
+    <w:abstractNumId w:val="12"/>
   </w:num>
   <w:num w:numId="20">
     <w:abstractNumId w:val="5"/>
   </w:num>
   <w:num w:numId="21">
-    <w:abstractNumId w:val="12"/>
+    <w:abstractNumId w:val="13"/>
   </w:num>
   <w:num w:numId="22">
     <w:abstractNumId w:val="1"/>
   </w:num>
   <w:num w:numId="23">
+    <w:abstractNumId w:val="10"/>
+  </w:num>
+  <w:num w:numId="24">
     <w:abstractNumId w:val="9"/>
   </w:num>
   <w:numIdMacAtCleanup w:val="23"/>
@@ -16035,7 +17285,7 @@
   </w:latentStyles>
   <w:style w:type="paragraph" w:default="1" w:styleId="Normal">
     <w:name w:val="Normal"/>
-    <w:rsid w:val="008232DA"/>
+    <w:rsid w:val="00467AFA"/>
     <w:pPr>
       <w:bidi/>
       <w:spacing w:before="120" w:after="0" w:line="360" w:lineRule="auto"/>

</xml_diff>

<commit_message>
add a completed project
</commit_message>
<xml_diff>
--- a/تقرير/تقرير.docx
+++ b/تقرير/تقرير.docx
@@ -179,29 +179,7 @@
           <w:rtl/>
           <w:lang w:bidi="ar-SY"/>
         </w:rPr>
-        <w:t xml:space="preserve">البتول </w:t>
-      </w:r>
-      <w:proofErr w:type="spellStart"/>
-      <w:r>
-        <w:rPr>
-          <w:rFonts w:hint="cs"/>
-          <w:sz w:val="36"/>
-          <w:szCs w:val="36"/>
-          <w:rtl/>
-          <w:lang w:bidi="ar-SY"/>
-        </w:rPr>
-        <w:t>صراميجو</w:t>
-      </w:r>
-      <w:proofErr w:type="spellEnd"/>
-      <w:r>
-        <w:rPr>
-          <w:rFonts w:hint="cs"/>
-          <w:sz w:val="36"/>
-          <w:szCs w:val="36"/>
-          <w:rtl/>
-          <w:lang w:bidi="ar-SY"/>
-        </w:rPr>
-        <w:t xml:space="preserve"> </w:t>
+        <w:t xml:space="preserve">البتول صراميجو </w:t>
       </w:r>
       <w:r>
         <w:rPr>
@@ -359,7 +337,6 @@
         </w:rPr>
         <w:t xml:space="preserve">أ. صبحي </w:t>
       </w:r>
-      <w:proofErr w:type="spellStart"/>
       <w:r>
         <w:rPr>
           <w:rFonts w:hint="cs"/>
@@ -376,17 +353,7 @@
           <w:szCs w:val="36"/>
           <w:rtl/>
         </w:rPr>
-        <w:t>حمد</w:t>
-      </w:r>
-      <w:proofErr w:type="spellEnd"/>
-      <w:r>
-        <w:rPr>
-          <w:rFonts w:hint="cs"/>
-          <w:sz w:val="36"/>
-          <w:szCs w:val="36"/>
-          <w:rtl/>
-        </w:rPr>
-        <w:t xml:space="preserve"> </w:t>
+        <w:t xml:space="preserve">حمد </w:t>
       </w:r>
     </w:p>
     <w:p>
@@ -1004,7 +971,7 @@
                 <w:webHidden/>
                 <w:rtl/>
               </w:rPr>
-              <w:t>6</w:t>
+              <w:t>8</w:t>
             </w:r>
             <w:r>
               <w:rPr>
@@ -1079,7 +1046,7 @@
                 <w:webHidden/>
                 <w:rtl/>
               </w:rPr>
-              <w:t>7</w:t>
+              <w:t>8</w:t>
             </w:r>
             <w:r>
               <w:rPr>
@@ -1151,7 +1118,7 @@
                 <w:webHidden/>
                 <w:rtl/>
               </w:rPr>
-              <w:t>11</w:t>
+              <w:t>13</w:t>
             </w:r>
             <w:r>
               <w:rPr>
@@ -1226,7 +1193,7 @@
                 <w:webHidden/>
                 <w:rtl/>
               </w:rPr>
-              <w:t>11</w:t>
+              <w:t>13</w:t>
             </w:r>
             <w:r>
               <w:rPr>
@@ -1336,7 +1303,7 @@
                 <w:webHidden/>
                 <w:rtl/>
               </w:rPr>
-              <w:t>11</w:t>
+              <w:t>13</w:t>
             </w:r>
             <w:r>
               <w:rPr>
@@ -1432,7 +1399,7 @@
                 <w:webHidden/>
                 <w:rtl/>
               </w:rPr>
-              <w:t>12</w:t>
+              <w:t>14</w:t>
             </w:r>
             <w:r>
               <w:rPr>
@@ -1549,7 +1516,7 @@
                 <w:webHidden/>
                 <w:rtl/>
               </w:rPr>
-              <w:t>13</w:t>
+              <w:t>15</w:t>
             </w:r>
             <w:r>
               <w:rPr>
@@ -1666,7 +1633,7 @@
                 <w:webHidden/>
                 <w:rtl/>
               </w:rPr>
-              <w:t>14</w:t>
+              <w:t>16</w:t>
             </w:r>
             <w:r>
               <w:rPr>
@@ -1783,7 +1750,7 @@
                 <w:webHidden/>
                 <w:rtl/>
               </w:rPr>
-              <w:t>15</w:t>
+              <w:t>17</w:t>
             </w:r>
             <w:r>
               <w:rPr>
@@ -1900,7 +1867,7 @@
                 <w:webHidden/>
                 <w:rtl/>
               </w:rPr>
-              <w:t>16</w:t>
+              <w:t>18</w:t>
             </w:r>
             <w:r>
               <w:rPr>
@@ -1975,7 +1942,7 @@
                 <w:webHidden/>
                 <w:rtl/>
               </w:rPr>
-              <w:t>17</w:t>
+              <w:t>19</w:t>
             </w:r>
             <w:r>
               <w:rPr>
@@ -2172,7 +2139,6 @@
           <w:szCs w:val="28"/>
         </w:rPr>
       </w:pPr>
-      <w:proofErr w:type="spellStart"/>
       <w:r>
         <w:rPr>
           <w:rFonts w:hint="cs"/>
@@ -2180,17 +2146,7 @@
           <w:szCs w:val="28"/>
           <w:rtl/>
         </w:rPr>
-        <w:t>الأدمن</w:t>
-      </w:r>
-      <w:proofErr w:type="spellEnd"/>
-      <w:r>
-        <w:rPr>
-          <w:rFonts w:hint="cs"/>
-          <w:sz w:val="28"/>
-          <w:szCs w:val="28"/>
-          <w:rtl/>
-        </w:rPr>
-        <w:t xml:space="preserve"> </w:t>
+        <w:t xml:space="preserve">الأدمن </w:t>
       </w:r>
       <w:r>
         <w:rPr>
@@ -2447,27 +2403,7 @@
           <w:szCs w:val="28"/>
           <w:rtl/>
         </w:rPr>
-        <w:t xml:space="preserve">يحق </w:t>
-      </w:r>
-      <w:proofErr w:type="spellStart"/>
-      <w:r>
-        <w:rPr>
-          <w:rFonts w:hint="cs"/>
-          <w:sz w:val="28"/>
-          <w:szCs w:val="28"/>
-          <w:rtl/>
-        </w:rPr>
-        <w:t>للأدمن</w:t>
-      </w:r>
-      <w:proofErr w:type="spellEnd"/>
-      <w:r>
-        <w:rPr>
-          <w:rFonts w:hint="cs"/>
-          <w:sz w:val="28"/>
-          <w:szCs w:val="28"/>
-          <w:rtl/>
-        </w:rPr>
-        <w:t xml:space="preserve"> حظر المست</w:t>
+        <w:t>يحق للأدمن حظر المست</w:t>
       </w:r>
       <w:r>
         <w:rPr>
@@ -2499,27 +2435,7 @@
           <w:szCs w:val="28"/>
           <w:rtl/>
         </w:rPr>
-        <w:t xml:space="preserve">يحق </w:t>
-      </w:r>
-      <w:proofErr w:type="spellStart"/>
-      <w:r>
-        <w:rPr>
-          <w:rFonts w:hint="cs"/>
-          <w:sz w:val="28"/>
-          <w:szCs w:val="28"/>
-          <w:rtl/>
-        </w:rPr>
-        <w:t>للأدمن</w:t>
-      </w:r>
-      <w:proofErr w:type="spellEnd"/>
-      <w:r>
-        <w:rPr>
-          <w:rFonts w:hint="cs"/>
-          <w:sz w:val="28"/>
-          <w:szCs w:val="28"/>
-          <w:rtl/>
-        </w:rPr>
-        <w:t xml:space="preserve"> فصل المتطوع إذا تم التقصير في مهامه أو في حال ارتكا</w:t>
+        <w:t>يحق للأدمن فصل المتطوع إذا تم التقصير في مهامه أو في حال ارتكا</w:t>
       </w:r>
       <w:r>
         <w:rPr>
@@ -4278,7 +4194,6 @@
           <w:rtl/>
         </w:rPr>
       </w:pPr>
-      <w:proofErr w:type="spellStart"/>
       <w:r>
         <w:rPr>
           <w:rFonts w:asciiTheme="minorHAnsi" w:eastAsiaTheme="majorEastAsia" w:hAnsiTheme="minorHAnsi"/>
@@ -4288,18 +4203,7 @@
           <w:rtl/>
         </w:rPr>
         <w:lastRenderedPageBreak/>
-        <w:t>الأدمن</w:t>
-      </w:r>
-      <w:proofErr w:type="spellEnd"/>
-      <w:r>
-        <w:rPr>
-          <w:rFonts w:asciiTheme="minorHAnsi" w:eastAsiaTheme="majorEastAsia" w:hAnsiTheme="minorHAnsi"/>
-          <w:color w:val="000000" w:themeColor="text1"/>
-          <w:sz w:val="28"/>
-          <w:szCs w:val="28"/>
-          <w:rtl/>
-        </w:rPr>
-        <w:t xml:space="preserve"> (</w:t>
+        <w:t>الأدمن (</w:t>
       </w:r>
       <w:r>
         <w:rPr>
@@ -5484,31 +5388,7 @@
           <w:rtl/>
           <w:lang w:val="en-US" w:bidi="ar-SY"/>
         </w:rPr>
-        <w:t xml:space="preserve">استعراض سجل التبرعات </w:t>
-      </w:r>
-      <w:proofErr w:type="spellStart"/>
-      <w:r>
-        <w:rPr>
-          <w:rFonts w:asciiTheme="minorHAnsi" w:eastAsiaTheme="majorEastAsia" w:hAnsiTheme="minorHAnsi" w:cstheme="minorHAnsi" w:hint="cs"/>
-          <w:color w:val="000000" w:themeColor="text1"/>
-          <w:sz w:val="28"/>
-          <w:szCs w:val="28"/>
-          <w:rtl/>
-          <w:lang w:val="en-US" w:bidi="ar-SY"/>
-        </w:rPr>
-        <w:t>لل</w:t>
-      </w:r>
-      <w:proofErr w:type="spellEnd"/>
-      <w:r>
-        <w:rPr>
-          <w:rFonts w:asciiTheme="minorHAnsi" w:eastAsiaTheme="majorEastAsia" w:hAnsiTheme="minorHAnsi" w:cstheme="minorHAnsi" w:hint="cs"/>
-          <w:color w:val="000000" w:themeColor="text1"/>
-          <w:sz w:val="28"/>
-          <w:szCs w:val="28"/>
-          <w:rtl/>
-          <w:lang w:val="en-US" w:bidi="ar-SY"/>
-        </w:rPr>
-        <w:t xml:space="preserve">ـ </w:t>
+        <w:t xml:space="preserve">استعراض سجل التبرعات للـ </w:t>
       </w:r>
       <w:r>
         <w:rPr>
@@ -9266,29 +9146,14 @@
               <w:rPr>
                 <w:rtl/>
               </w:rPr>
-              <w:t xml:space="preserve">مكن </w:t>
-            </w:r>
-            <w:proofErr w:type="spellStart"/>
-            <w:r>
-              <w:rPr>
-                <w:rtl/>
-              </w:rPr>
-              <w:t>لل</w:t>
-            </w:r>
-            <w:r>
-              <w:rPr>
-                <w:rFonts w:hint="cs"/>
-                <w:rtl/>
-              </w:rPr>
-              <w:t>أدمن</w:t>
-            </w:r>
-            <w:proofErr w:type="spellEnd"/>
-            <w:r>
-              <w:rPr>
-                <w:rFonts w:hint="cs"/>
-                <w:rtl/>
-              </w:rPr>
-              <w:t xml:space="preserve"> </w:t>
+              <w:t>مكن لل</w:t>
+            </w:r>
+            <w:r>
+              <w:rPr>
+                <w:rFonts w:hint="cs"/>
+                <w:rtl/>
+              </w:rPr>
+              <w:t xml:space="preserve">أدمن </w:t>
             </w:r>
             <w:r>
               <w:rPr>
@@ -9433,25 +9298,7 @@
                 <w:rtl/>
                 <w:lang w:bidi="ar-SY"/>
               </w:rPr>
-              <w:t xml:space="preserve">العدد الكلي </w:t>
-            </w:r>
-            <w:proofErr w:type="spellStart"/>
-            <w:r>
-              <w:rPr>
-                <w:rFonts w:hint="cs"/>
-                <w:rtl/>
-                <w:lang w:bidi="ar-SY"/>
-              </w:rPr>
-              <w:t>لل</w:t>
-            </w:r>
-            <w:proofErr w:type="spellEnd"/>
-            <w:r>
-              <w:rPr>
-                <w:rFonts w:hint="cs"/>
-                <w:rtl/>
-                <w:lang w:bidi="ar-SY"/>
-              </w:rPr>
-              <w:t xml:space="preserve">ـ (متبرعين، مستفيدين، متطوعين)، عدد التبرعات الكلي، عدد حملات الجمعية، </w:t>
+              <w:t xml:space="preserve">العدد الكلي للـ (متبرعين، مستفيدين، متطوعين)، عدد التبرعات الكلي، عدد حملات الجمعية، </w:t>
             </w:r>
             <w:r>
               <w:rPr>
@@ -9555,7 +9402,29 @@
                 <w:rFonts w:hint="cs"/>
                 <w:rtl/>
               </w:rPr>
-              <w:t xml:space="preserve"> وسحب الرصيد المخصص من محفظتهم لصالح رصيد الجمعية، مع إرسال إشعارات عند إتمام العملية وإشعارات للمتبرعين الغير مفعلين للميزة </w:t>
+              <w:t xml:space="preserve"> وسحب الرصيد المخصص من محفظتهم لصالح رصيد الجمعية</w:t>
+            </w:r>
+            <w:r>
+              <w:rPr>
+                <w:rFonts w:hint="cs"/>
+                <w:rtl/>
+              </w:rPr>
+              <w:t xml:space="preserve"> التابع للنوع الذي تم </w:t>
+            </w:r>
+            <w:r>
+              <w:rPr>
+                <w:rFonts w:hint="cs"/>
+                <w:rtl/>
+              </w:rPr>
+              <w:lastRenderedPageBreak/>
+              <w:t>تحديده عند تفعيل الميزة</w:t>
+            </w:r>
+            <w:r>
+              <w:rPr>
+                <w:rFonts w:hint="cs"/>
+                <w:rtl/>
+              </w:rPr>
+              <w:t xml:space="preserve">، مع إرسال إشعارات عند إتمام العملية وإشعارات للمتبرعين الغير مفعلين للميزة </w:t>
             </w:r>
             <w:r>
               <w:rPr>
@@ -9583,6 +9452,7 @@
                 <w:rFonts w:hint="cs"/>
                 <w:rtl/>
               </w:rPr>
+              <w:lastRenderedPageBreak/>
               <w:t>تنفيذ التبرع الشهري</w:t>
             </w:r>
           </w:p>
@@ -9645,44 +9515,10 @@
             </w:pPr>
             <w:r>
               <w:rPr>
-                <w:rtl/>
-              </w:rPr>
-              <w:lastRenderedPageBreak/>
-              <w:t>بعد قيام المستخدمين الراغبين بالتطوع بتعبئة الاستبيان</w:t>
-            </w:r>
-            <w:r>
-              <w:rPr>
-                <w:rFonts w:hint="cs"/>
-                <w:rtl/>
-              </w:rPr>
-              <w:t>،</w:t>
-            </w:r>
-            <w:r>
-              <w:rPr>
-                <w:rtl/>
-              </w:rPr>
-              <w:t xml:space="preserve"> يعرض النظام جميع الطلبات ويقوم </w:t>
-            </w:r>
-            <w:proofErr w:type="spellStart"/>
-            <w:r>
-              <w:rPr>
-                <w:rtl/>
-              </w:rPr>
-              <w:t>الأدمن</w:t>
-            </w:r>
-            <w:proofErr w:type="spellEnd"/>
-            <w:r>
-              <w:rPr>
-                <w:rtl/>
-              </w:rPr>
-              <w:t xml:space="preserve"> بمراجعتهم ثم يختار إما قبول الطلب في حال كان مستوفي المعايير المطلوبة أو رفض الطلب إذا لم يكن مستوفي للمعايير</w:t>
-            </w:r>
-            <w:r>
-              <w:rPr>
-                <w:rFonts w:hint="cs"/>
-                <w:rtl/>
-              </w:rPr>
-              <w:t>.</w:t>
+                <w:rFonts w:hint="cs"/>
+                <w:rtl/>
+              </w:rPr>
+              <w:t>تصفح مشاريع الجمعية مع فلترتها حسب الحالة: (جاري - معلق - منتهي - محذوف)، وحسب النوع: (صحي - سكني - ديني - تعليمي - غذائي - ميداني - عن بعد)، وحسب الأولوية: (منخفض - متوسط - مرتفع - حرج)، وحسب المدة: (مؤقت - دائم - تطوعي - فردي)</w:t>
             </w:r>
           </w:p>
         </w:tc>
@@ -9700,9 +9536,10 @@
             </w:pPr>
             <w:r>
               <w:rPr>
-                <w:rtl/>
-              </w:rPr>
-              <w:t>استعراض طلبات التطوع</w:t>
+                <w:rFonts w:hint="cs"/>
+                <w:rtl/>
+              </w:rPr>
+              <w:t>استعراض مشاريع الجمعية</w:t>
             </w:r>
           </w:p>
         </w:tc>
@@ -9764,95 +9601,10 @@
             </w:pPr>
             <w:r>
               <w:rPr>
-                <w:rtl/>
-              </w:rPr>
-              <w:t xml:space="preserve">يمكن </w:t>
-            </w:r>
-            <w:proofErr w:type="spellStart"/>
-            <w:r>
-              <w:rPr>
-                <w:rtl/>
-              </w:rPr>
-              <w:t>للأدمن</w:t>
-            </w:r>
-            <w:proofErr w:type="spellEnd"/>
-            <w:r>
-              <w:rPr>
-                <w:rtl/>
-              </w:rPr>
-              <w:t xml:space="preserve"> إنشاء مشروع جديد من خلال إدخال المعلومات لكل مشروع</w:t>
-            </w:r>
-            <w:r>
-              <w:rPr>
-                <w:rFonts w:hint="cs"/>
-                <w:rtl/>
-              </w:rPr>
-              <w:t xml:space="preserve"> </w:t>
-            </w:r>
-            <w:r>
-              <w:rPr>
-                <w:rtl/>
-              </w:rPr>
-              <w:t xml:space="preserve">(اسم المشروع </w:t>
-            </w:r>
-            <w:r>
-              <w:rPr>
-                <w:rFonts w:hint="cs"/>
-                <w:rtl/>
-              </w:rPr>
-              <w:t xml:space="preserve">- </w:t>
-            </w:r>
-            <w:r>
-              <w:rPr>
-                <w:rtl/>
-              </w:rPr>
-              <w:t>صورة توضيحية</w:t>
-            </w:r>
-            <w:r>
-              <w:rPr>
-                <w:rFonts w:hint="cs"/>
-                <w:rtl/>
-              </w:rPr>
-              <w:t xml:space="preserve"> - </w:t>
-            </w:r>
-            <w:r>
-              <w:rPr>
-                <w:rtl/>
-              </w:rPr>
-              <w:t xml:space="preserve">الوصف </w:t>
-            </w:r>
-            <w:r>
-              <w:rPr>
-                <w:rFonts w:hint="cs"/>
-                <w:rtl/>
-              </w:rPr>
-              <w:t xml:space="preserve">- </w:t>
-            </w:r>
-            <w:r>
-              <w:rPr>
-                <w:rtl/>
-              </w:rPr>
-              <w:t xml:space="preserve">نوع المشروع </w:t>
-            </w:r>
-            <w:r>
-              <w:rPr>
-                <w:rFonts w:hint="cs"/>
-                <w:rtl/>
-              </w:rPr>
-              <w:t>-</w:t>
-            </w:r>
-            <w:r>
-              <w:rPr>
-                <w:rtl/>
-              </w:rPr>
-              <w:t xml:space="preserve"> المبلغ المستهدف)</w:t>
-            </w:r>
-            <w:r>
-              <w:rPr>
-                <w:rFonts w:hint="cs"/>
-                <w:rtl/>
-              </w:rPr>
-              <w:t>.</w:t>
+                <w:rFonts w:hint="cs"/>
+                <w:rtl/>
+              </w:rPr>
+              <w:t>التبرع للمشاريع الموجودة بالجمعية (المؤقتة أو الفردية حصراً) من رصيد الجمعية، حيث يتم سحب المبلغ المُتبرَّع به لصالح مشروع من نوع معين (مثلاً صحي) من رصيد الجمعية الموافق لهذا النوع (مثلاً الرصيد الصحي)</w:t>
             </w:r>
           </w:p>
         </w:tc>
@@ -9870,9 +9622,10 @@
             </w:pPr>
             <w:r>
               <w:rPr>
-                <w:rtl/>
-              </w:rPr>
-              <w:t>إضافة حملات ومشاريع جديدة</w:t>
+                <w:rFonts w:hint="cs"/>
+                <w:rtl/>
+              </w:rPr>
+              <w:t>التبرع للمشاريع</w:t>
             </w:r>
           </w:p>
         </w:tc>
@@ -9934,82 +9687,10 @@
             </w:pPr>
             <w:r>
               <w:rPr>
-                <w:rtl/>
-              </w:rPr>
-              <w:t xml:space="preserve">يمكن </w:t>
-            </w:r>
-            <w:proofErr w:type="spellStart"/>
-            <w:r>
-              <w:rPr>
-                <w:rtl/>
-              </w:rPr>
-              <w:t>للأدمن</w:t>
-            </w:r>
-            <w:proofErr w:type="spellEnd"/>
-            <w:r>
-              <w:rPr>
-                <w:rtl/>
-              </w:rPr>
-              <w:t xml:space="preserve"> تعديل أي تفاصيل في المشاريع الحالية (اسم المشروع </w:t>
-            </w:r>
-            <w:r>
-              <w:rPr>
-                <w:rFonts w:hint="cs"/>
-                <w:rtl/>
-              </w:rPr>
-              <w:t>-</w:t>
-            </w:r>
-            <w:r>
-              <w:rPr>
-                <w:rtl/>
-              </w:rPr>
-              <w:t xml:space="preserve"> صورة توضيحية</w:t>
-            </w:r>
-            <w:r>
-              <w:rPr>
-                <w:rFonts w:hint="cs"/>
-                <w:rtl/>
-              </w:rPr>
-              <w:t xml:space="preserve"> - </w:t>
-            </w:r>
-            <w:r>
-              <w:rPr>
-                <w:rtl/>
-              </w:rPr>
-              <w:t xml:space="preserve">الوصف </w:t>
-            </w:r>
-            <w:r>
-              <w:rPr>
-                <w:rFonts w:hint="cs"/>
-                <w:rtl/>
-              </w:rPr>
-              <w:t>-</w:t>
-            </w:r>
-            <w:r>
-              <w:rPr>
-                <w:rtl/>
-              </w:rPr>
-              <w:t xml:space="preserve"> نوع المشروع </w:t>
-            </w:r>
-            <w:r>
-              <w:rPr>
-                <w:rFonts w:hint="cs"/>
-                <w:rtl/>
-              </w:rPr>
-              <w:t xml:space="preserve">- </w:t>
-            </w:r>
-            <w:r>
-              <w:rPr>
-                <w:rtl/>
-              </w:rPr>
-              <w:t>المبلغ المستهدف)</w:t>
-            </w:r>
-            <w:r>
-              <w:rPr>
-                <w:rFonts w:hint="cs"/>
-                <w:rtl/>
-              </w:rPr>
-              <w:t>.</w:t>
+                <w:rFonts w:hint="cs"/>
+                <w:rtl/>
+              </w:rPr>
+              <w:t>عند استعراض تفاصيل المشاريع التطوعية، يتم استعراض قائمة بأسماء المتطوعين العاملين في هذا المشروع</w:t>
             </w:r>
           </w:p>
         </w:tc>
@@ -10027,9 +9708,10 @@
             </w:pPr>
             <w:r>
               <w:rPr>
-                <w:rtl/>
-              </w:rPr>
-              <w:t>تعديل معلومات مشروع موجود</w:t>
+                <w:rFonts w:hint="cs"/>
+                <w:rtl/>
+              </w:rPr>
+              <w:t>استعراض قائمة المتطوعين بالمشاريع</w:t>
             </w:r>
           </w:p>
         </w:tc>
@@ -10091,12 +9773,10 @@
             </w:pPr>
             <w:r>
               <w:rPr>
-                <w:rtl/>
-              </w:rPr>
-              <w:t>تسمح بتحديث حالة المشروع بكل سهولة إلى: نشط، مكتمل، مؤجل، أو مغلق، لتعكس الوضع الفعلي والدقيق للمشروع</w:t>
-            </w:r>
-            <w:r>
-              <w:t>.</w:t>
+                <w:rFonts w:hint="cs"/>
+                <w:rtl/>
+              </w:rPr>
+              <w:t>يمكن تغيير حالة المشروع بين "جاري" و "معلق" في بعض الحالات التي تناسب سياسة الجمعية ونظرتها</w:t>
             </w:r>
           </w:p>
         </w:tc>
@@ -10117,7 +9797,7 @@
                 <w:rFonts w:hint="cs"/>
                 <w:rtl/>
               </w:rPr>
-              <w:t>تعديل حالة المشروع</w:t>
+              <w:t>تغيير حالة المشروع</w:t>
             </w:r>
           </w:p>
         </w:tc>
@@ -10181,28 +9861,14 @@
               <w:rPr>
                 <w:rtl/>
               </w:rPr>
-              <w:t xml:space="preserve">عند اكتمال المشروع، يقوم </w:t>
-            </w:r>
-            <w:proofErr w:type="spellStart"/>
-            <w:r>
-              <w:rPr>
-                <w:rtl/>
-              </w:rPr>
-              <w:t>الأدمن</w:t>
-            </w:r>
-            <w:proofErr w:type="spellEnd"/>
-            <w:r>
-              <w:rPr>
-                <w:rtl/>
-              </w:rPr>
-              <w:t xml:space="preserve"> بنقله إلى قسم الإنجازات</w:t>
-            </w:r>
-            <w:r>
-              <w:rPr>
-                <w:rFonts w:hint="cs"/>
-                <w:rtl/>
-              </w:rPr>
-              <w:t>.</w:t>
+              <w:t xml:space="preserve">عند اكتمال المشروع، يقوم الأدمن </w:t>
+            </w:r>
+            <w:r>
+              <w:rPr>
+                <w:rFonts w:hint="cs"/>
+                <w:rtl/>
+              </w:rPr>
+              <w:t>بتحديده كمنتهي لكي يتمكن المتطوعين من التطوع في مشاريع جديدة</w:t>
             </w:r>
           </w:p>
         </w:tc>
@@ -10220,9 +9886,10 @@
             </w:pPr>
             <w:r>
               <w:rPr>
-                <w:rtl/>
-              </w:rPr>
-              <w:t>نقل المشاريع المكتملة إلى قسم الإنجازات</w:t>
+                <w:rFonts w:hint="cs"/>
+                <w:rtl/>
+              </w:rPr>
+              <w:t>إنهاء المشاريع التطوعية</w:t>
             </w:r>
           </w:p>
         </w:tc>
@@ -10284,69 +9951,10 @@
             </w:pPr>
             <w:r>
               <w:rPr>
-                <w:rtl/>
-              </w:rPr>
-              <w:t>بعد حصول المستفيد على المساعدة يقوم بإرسال ملاحظة أو تقييم لتجربته</w:t>
-            </w:r>
-            <w:r>
-              <w:rPr>
-                <w:rFonts w:hint="cs"/>
-                <w:rtl/>
-              </w:rPr>
-              <w:t>،</w:t>
-            </w:r>
-            <w:r>
-              <w:rPr>
-                <w:rtl/>
-              </w:rPr>
-              <w:t xml:space="preserve"> </w:t>
-            </w:r>
-            <w:r>
-              <w:rPr>
-                <w:rFonts w:hint="cs"/>
-                <w:rtl/>
-              </w:rPr>
-              <w:t>و</w:t>
-            </w:r>
-            <w:r>
-              <w:rPr>
-                <w:rtl/>
-              </w:rPr>
-              <w:t xml:space="preserve">يقوم </w:t>
-            </w:r>
-            <w:proofErr w:type="spellStart"/>
-            <w:r>
-              <w:rPr>
-                <w:rtl/>
-              </w:rPr>
-              <w:t>الأدمن</w:t>
-            </w:r>
-            <w:proofErr w:type="spellEnd"/>
-            <w:r>
-              <w:rPr>
-                <w:rtl/>
-              </w:rPr>
-              <w:t xml:space="preserve"> بمراجعة هذه الآراء ويقرر إما قبولها أو رفضها </w:t>
-            </w:r>
-            <w:r>
-              <w:rPr>
-                <w:rFonts w:hint="cs"/>
-                <w:rtl/>
-              </w:rPr>
-              <w:t>و</w:t>
-            </w:r>
-            <w:r>
-              <w:rPr>
-                <w:rtl/>
-              </w:rPr>
-              <w:t>في حال تم قبولها تظهر في قسم الآراء</w:t>
-            </w:r>
-            <w:r>
-              <w:rPr>
-                <w:rFonts w:hint="cs"/>
-                <w:rtl/>
-              </w:rPr>
-              <w:t>.</w:t>
+                <w:rFonts w:hint="cs"/>
+                <w:rtl/>
+              </w:rPr>
+              <w:t>يمكن للأدمن حذف أحد المشاريع التبرعية في حال لم يتم جمع تبرعات له إلى حد الآن، أو حذف المشاريع التطوعية في حال لم يسجل أحد بعد على هذا المشروع</w:t>
             </w:r>
           </w:p>
         </w:tc>
@@ -10367,7 +9975,7 @@
                 <w:rFonts w:hint="cs"/>
                 <w:rtl/>
               </w:rPr>
-              <w:t>مراجعة تقييمات المحتاجين</w:t>
+              <w:t>حذف مشروع</w:t>
             </w:r>
           </w:p>
         </w:tc>
@@ -10432,42 +10040,7 @@
                 <w:rFonts w:hint="cs"/>
                 <w:rtl/>
               </w:rPr>
-              <w:t xml:space="preserve">يحق </w:t>
-            </w:r>
-            <w:proofErr w:type="spellStart"/>
-            <w:r>
-              <w:rPr>
-                <w:rFonts w:hint="cs"/>
-                <w:rtl/>
-              </w:rPr>
-              <w:t>للأدمن</w:t>
-            </w:r>
-            <w:proofErr w:type="spellEnd"/>
-            <w:r>
-              <w:rPr>
-                <w:rFonts w:hint="cs"/>
-                <w:rtl/>
-              </w:rPr>
-              <w:t xml:space="preserve"> </w:t>
-            </w:r>
-            <w:r>
-              <w:rPr>
-                <w:rtl/>
-              </w:rPr>
-              <w:t xml:space="preserve">حظر المستفيد في حال ورود إساءة ضمن التعليقات المرفقة بعد تلقي الدعم، </w:t>
-            </w:r>
-            <w:r>
-              <w:rPr>
-                <w:rFonts w:hint="cs"/>
-                <w:rtl/>
-              </w:rPr>
-              <w:t>و</w:t>
-            </w:r>
-            <w:r>
-              <w:rPr>
-                <w:rtl/>
-              </w:rPr>
-              <w:t>فصل المتطوع إذا تم التقصير في مهامه أو في حال ارتكاب أخطاء.</w:t>
+              <w:t>يمكن إضافة مشاريع جديدة في الجمعية: مشاريع تطوعية، مشاريع خاصة بالجمعية، ومشاريع تبرع فردية تابعة لأحد المستفيدين بشكل خاص</w:t>
             </w:r>
           </w:p>
         </w:tc>
@@ -10488,7 +10061,7 @@
                 <w:rFonts w:hint="cs"/>
                 <w:rtl/>
               </w:rPr>
-              <w:t>حظر مستفيد وفصل متطوع</w:t>
+              <w:t>إضافة مشاريع</w:t>
             </w:r>
           </w:p>
         </w:tc>
@@ -10532,6 +10105,1717 @@
               </w:rPr>
               <w:t>11</w:t>
             </w:r>
+          </w:p>
+        </w:tc>
+      </w:tr>
+      <w:tr>
+        <w:tc>
+          <w:tcPr>
+            <w:tcW w:w="6276" w:type="dxa"/>
+            <w:vAlign w:val="center"/>
+          </w:tcPr>
+          <w:p>
+            <w:pPr>
+              <w:jc w:val="center"/>
+              <w:rPr>
+                <w:rFonts w:hint="cs"/>
+                <w:rtl/>
+              </w:rPr>
+            </w:pPr>
+            <w:r>
+              <w:rPr>
+                <w:rFonts w:hint="cs"/>
+                <w:rtl/>
+              </w:rPr>
+              <w:t>استعراض جميع طلبات التطوع الواردة مع إمكانية فتح تفاصيل كل استبيان وفلترة الاستبيانات حسب حالتها: معلق، مقبول، مرفوض</w:t>
+            </w:r>
+          </w:p>
+        </w:tc>
+        <w:tc>
+          <w:tcPr>
+            <w:tcW w:w="1417" w:type="dxa"/>
+            <w:vAlign w:val="center"/>
+          </w:tcPr>
+          <w:p>
+            <w:pPr>
+              <w:jc w:val="center"/>
+              <w:rPr>
+                <w:rFonts w:hint="cs"/>
+                <w:rtl/>
+                <w:lang w:bidi="ar-SY"/>
+              </w:rPr>
+            </w:pPr>
+            <w:r>
+              <w:rPr>
+                <w:rFonts w:hint="cs"/>
+                <w:rtl/>
+                <w:lang w:bidi="ar-SY"/>
+              </w:rPr>
+              <w:t>استعراض طلبات التطوع</w:t>
+            </w:r>
+          </w:p>
+        </w:tc>
+        <w:tc>
+          <w:tcPr>
+            <w:tcW w:w="933" w:type="dxa"/>
+            <w:vAlign w:val="center"/>
+          </w:tcPr>
+          <w:p>
+            <w:pPr>
+              <w:jc w:val="center"/>
+              <w:rPr>
+                <w:rFonts w:hint="cs"/>
+                <w:rtl/>
+              </w:rPr>
+            </w:pPr>
+            <w:r>
+              <w:rPr>
+                <w:rFonts w:hint="cs"/>
+                <w:rtl/>
+              </w:rPr>
+              <w:t>أدمن</w:t>
+            </w:r>
+          </w:p>
+        </w:tc>
+        <w:tc>
+          <w:tcPr>
+            <w:tcW w:w="909" w:type="dxa"/>
+            <w:vAlign w:val="center"/>
+          </w:tcPr>
+          <w:p>
+            <w:pPr>
+              <w:jc w:val="center"/>
+              <w:rPr>
+                <w:lang w:val="en-US"/>
+              </w:rPr>
+            </w:pPr>
+            <w:r>
+              <w:rPr>
+                <w:lang w:val="en-US"/>
+              </w:rPr>
+              <w:t>12</w:t>
+            </w:r>
+          </w:p>
+        </w:tc>
+      </w:tr>
+      <w:tr>
+        <w:tc>
+          <w:tcPr>
+            <w:tcW w:w="6276" w:type="dxa"/>
+            <w:vAlign w:val="center"/>
+          </w:tcPr>
+          <w:p>
+            <w:pPr>
+              <w:jc w:val="center"/>
+              <w:rPr>
+                <w:rFonts w:hint="cs"/>
+                <w:rtl/>
+              </w:rPr>
+            </w:pPr>
+            <w:r>
+              <w:rPr>
+                <w:rFonts w:hint="cs"/>
+                <w:rtl/>
+              </w:rPr>
+              <w:t>قبول طلبات التطوع في حال استوفت معايير الجمعية، أو رفضها إن لم تستوفِ المعايير المطلوبة</w:t>
+            </w:r>
+          </w:p>
+        </w:tc>
+        <w:tc>
+          <w:tcPr>
+            <w:tcW w:w="1417" w:type="dxa"/>
+            <w:vAlign w:val="center"/>
+          </w:tcPr>
+          <w:p>
+            <w:pPr>
+              <w:jc w:val="center"/>
+              <w:rPr>
+                <w:rFonts w:hint="cs"/>
+                <w:rtl/>
+              </w:rPr>
+            </w:pPr>
+            <w:r>
+              <w:rPr>
+                <w:rFonts w:hint="cs"/>
+                <w:rtl/>
+              </w:rPr>
+              <w:t>قبول / رفض طلبات التطوع</w:t>
+            </w:r>
+          </w:p>
+        </w:tc>
+        <w:tc>
+          <w:tcPr>
+            <w:tcW w:w="933" w:type="dxa"/>
+            <w:vAlign w:val="center"/>
+          </w:tcPr>
+          <w:p>
+            <w:pPr>
+              <w:jc w:val="center"/>
+              <w:rPr>
+                <w:rFonts w:hint="cs"/>
+                <w:rtl/>
+              </w:rPr>
+            </w:pPr>
+            <w:r>
+              <w:rPr>
+                <w:rFonts w:hint="cs"/>
+                <w:rtl/>
+              </w:rPr>
+              <w:t>أدمن</w:t>
+            </w:r>
+          </w:p>
+        </w:tc>
+        <w:tc>
+          <w:tcPr>
+            <w:tcW w:w="909" w:type="dxa"/>
+            <w:vAlign w:val="center"/>
+          </w:tcPr>
+          <w:p>
+            <w:pPr>
+              <w:jc w:val="center"/>
+              <w:rPr>
+                <w:lang w:val="en-US"/>
+              </w:rPr>
+            </w:pPr>
+            <w:r>
+              <w:rPr>
+                <w:lang w:val="en-US"/>
+              </w:rPr>
+              <w:t>13</w:t>
+            </w:r>
+          </w:p>
+        </w:tc>
+      </w:tr>
+      <w:tr>
+        <w:tc>
+          <w:tcPr>
+            <w:tcW w:w="6276" w:type="dxa"/>
+            <w:vAlign w:val="center"/>
+          </w:tcPr>
+          <w:p>
+            <w:pPr>
+              <w:jc w:val="center"/>
+              <w:rPr>
+                <w:rFonts w:hint="cs"/>
+                <w:rtl/>
+              </w:rPr>
+            </w:pPr>
+          </w:p>
+        </w:tc>
+        <w:tc>
+          <w:tcPr>
+            <w:tcW w:w="1417" w:type="dxa"/>
+            <w:vAlign w:val="center"/>
+          </w:tcPr>
+          <w:p>
+            <w:pPr>
+              <w:jc w:val="center"/>
+              <w:rPr>
+                <w:rFonts w:hint="cs"/>
+                <w:rtl/>
+              </w:rPr>
+            </w:pPr>
+          </w:p>
+        </w:tc>
+        <w:tc>
+          <w:tcPr>
+            <w:tcW w:w="933" w:type="dxa"/>
+            <w:vAlign w:val="center"/>
+          </w:tcPr>
+          <w:p>
+            <w:pPr>
+              <w:jc w:val="center"/>
+              <w:rPr>
+                <w:rFonts w:hint="cs"/>
+                <w:rtl/>
+              </w:rPr>
+            </w:pPr>
+            <w:r>
+              <w:rPr>
+                <w:rFonts w:hint="cs"/>
+                <w:rtl/>
+              </w:rPr>
+              <w:t>أدمن</w:t>
+            </w:r>
+          </w:p>
+        </w:tc>
+        <w:tc>
+          <w:tcPr>
+            <w:tcW w:w="909" w:type="dxa"/>
+            <w:vAlign w:val="center"/>
+          </w:tcPr>
+          <w:p>
+            <w:pPr>
+              <w:jc w:val="center"/>
+              <w:rPr>
+                <w:lang w:val="en-US"/>
+              </w:rPr>
+            </w:pPr>
+            <w:r>
+              <w:rPr>
+                <w:lang w:val="en-US"/>
+              </w:rPr>
+              <w:t>14</w:t>
+            </w:r>
+          </w:p>
+        </w:tc>
+      </w:tr>
+      <w:tr>
+        <w:tc>
+          <w:tcPr>
+            <w:tcW w:w="6276" w:type="dxa"/>
+            <w:vAlign w:val="center"/>
+          </w:tcPr>
+          <w:p>
+            <w:pPr>
+              <w:jc w:val="center"/>
+              <w:rPr>
+                <w:rFonts w:hint="cs"/>
+                <w:rtl/>
+              </w:rPr>
+            </w:pPr>
+          </w:p>
+        </w:tc>
+        <w:tc>
+          <w:tcPr>
+            <w:tcW w:w="1417" w:type="dxa"/>
+            <w:vAlign w:val="center"/>
+          </w:tcPr>
+          <w:p>
+            <w:pPr>
+              <w:jc w:val="center"/>
+              <w:rPr>
+                <w:rFonts w:hint="cs"/>
+                <w:rtl/>
+              </w:rPr>
+            </w:pPr>
+          </w:p>
+        </w:tc>
+        <w:tc>
+          <w:tcPr>
+            <w:tcW w:w="933" w:type="dxa"/>
+            <w:vAlign w:val="center"/>
+          </w:tcPr>
+          <w:p>
+            <w:pPr>
+              <w:jc w:val="center"/>
+              <w:rPr>
+                <w:rFonts w:hint="cs"/>
+                <w:rtl/>
+              </w:rPr>
+            </w:pPr>
+            <w:r>
+              <w:rPr>
+                <w:rFonts w:hint="cs"/>
+                <w:rtl/>
+              </w:rPr>
+              <w:t>أدمن</w:t>
+            </w:r>
+          </w:p>
+        </w:tc>
+        <w:tc>
+          <w:tcPr>
+            <w:tcW w:w="909" w:type="dxa"/>
+            <w:vAlign w:val="center"/>
+          </w:tcPr>
+          <w:p>
+            <w:pPr>
+              <w:jc w:val="center"/>
+              <w:rPr>
+                <w:lang w:val="en-US"/>
+              </w:rPr>
+            </w:pPr>
+            <w:r>
+              <w:rPr>
+                <w:lang w:val="en-US"/>
+              </w:rPr>
+              <w:t>15</w:t>
+            </w:r>
+          </w:p>
+        </w:tc>
+      </w:tr>
+      <w:tr>
+        <w:tc>
+          <w:tcPr>
+            <w:tcW w:w="6276" w:type="dxa"/>
+            <w:vAlign w:val="center"/>
+          </w:tcPr>
+          <w:p>
+            <w:pPr>
+              <w:jc w:val="center"/>
+              <w:rPr>
+                <w:rFonts w:hint="cs"/>
+                <w:rtl/>
+              </w:rPr>
+            </w:pPr>
+          </w:p>
+        </w:tc>
+        <w:tc>
+          <w:tcPr>
+            <w:tcW w:w="1417" w:type="dxa"/>
+            <w:vAlign w:val="center"/>
+          </w:tcPr>
+          <w:p>
+            <w:pPr>
+              <w:jc w:val="center"/>
+              <w:rPr>
+                <w:rFonts w:hint="cs"/>
+                <w:rtl/>
+              </w:rPr>
+            </w:pPr>
+          </w:p>
+        </w:tc>
+        <w:tc>
+          <w:tcPr>
+            <w:tcW w:w="933" w:type="dxa"/>
+            <w:vAlign w:val="center"/>
+          </w:tcPr>
+          <w:p>
+            <w:pPr>
+              <w:jc w:val="center"/>
+              <w:rPr>
+                <w:rFonts w:hint="cs"/>
+                <w:rtl/>
+              </w:rPr>
+            </w:pPr>
+            <w:r>
+              <w:rPr>
+                <w:rFonts w:hint="cs"/>
+                <w:rtl/>
+              </w:rPr>
+              <w:t>أدمن</w:t>
+            </w:r>
+          </w:p>
+        </w:tc>
+        <w:tc>
+          <w:tcPr>
+            <w:tcW w:w="909" w:type="dxa"/>
+            <w:vAlign w:val="center"/>
+          </w:tcPr>
+          <w:p>
+            <w:pPr>
+              <w:jc w:val="center"/>
+              <w:rPr>
+                <w:lang w:val="en-US"/>
+              </w:rPr>
+            </w:pPr>
+            <w:r>
+              <w:rPr>
+                <w:lang w:val="en-US"/>
+              </w:rPr>
+              <w:t>16</w:t>
+            </w:r>
+          </w:p>
+        </w:tc>
+      </w:tr>
+      <w:tr>
+        <w:tc>
+          <w:tcPr>
+            <w:tcW w:w="6276" w:type="dxa"/>
+            <w:vAlign w:val="center"/>
+          </w:tcPr>
+          <w:p>
+            <w:pPr>
+              <w:jc w:val="center"/>
+              <w:rPr>
+                <w:rFonts w:hint="cs"/>
+                <w:rtl/>
+              </w:rPr>
+            </w:pPr>
+          </w:p>
+        </w:tc>
+        <w:tc>
+          <w:tcPr>
+            <w:tcW w:w="1417" w:type="dxa"/>
+            <w:vAlign w:val="center"/>
+          </w:tcPr>
+          <w:p>
+            <w:pPr>
+              <w:jc w:val="center"/>
+              <w:rPr>
+                <w:rFonts w:hint="cs"/>
+                <w:rtl/>
+              </w:rPr>
+            </w:pPr>
+          </w:p>
+        </w:tc>
+        <w:tc>
+          <w:tcPr>
+            <w:tcW w:w="933" w:type="dxa"/>
+            <w:vAlign w:val="center"/>
+          </w:tcPr>
+          <w:p>
+            <w:pPr>
+              <w:jc w:val="center"/>
+              <w:rPr>
+                <w:rFonts w:hint="cs"/>
+                <w:rtl/>
+              </w:rPr>
+            </w:pPr>
+            <w:r>
+              <w:rPr>
+                <w:rFonts w:hint="cs"/>
+                <w:rtl/>
+              </w:rPr>
+              <w:t>أدمن</w:t>
+            </w:r>
+          </w:p>
+        </w:tc>
+        <w:tc>
+          <w:tcPr>
+            <w:tcW w:w="909" w:type="dxa"/>
+            <w:vAlign w:val="center"/>
+          </w:tcPr>
+          <w:p>
+            <w:pPr>
+              <w:jc w:val="center"/>
+              <w:rPr>
+                <w:lang w:val="en-US"/>
+              </w:rPr>
+            </w:pPr>
+            <w:r>
+              <w:rPr>
+                <w:lang w:val="en-US"/>
+              </w:rPr>
+              <w:t>17</w:t>
+            </w:r>
+          </w:p>
+        </w:tc>
+      </w:tr>
+      <w:tr>
+        <w:tc>
+          <w:tcPr>
+            <w:tcW w:w="6276" w:type="dxa"/>
+            <w:vAlign w:val="center"/>
+          </w:tcPr>
+          <w:p>
+            <w:pPr>
+              <w:jc w:val="center"/>
+              <w:rPr>
+                <w:rFonts w:hint="cs"/>
+                <w:rtl/>
+              </w:rPr>
+            </w:pPr>
+          </w:p>
+        </w:tc>
+        <w:tc>
+          <w:tcPr>
+            <w:tcW w:w="1417" w:type="dxa"/>
+            <w:vAlign w:val="center"/>
+          </w:tcPr>
+          <w:p>
+            <w:pPr>
+              <w:jc w:val="center"/>
+              <w:rPr>
+                <w:rFonts w:hint="cs"/>
+                <w:rtl/>
+              </w:rPr>
+            </w:pPr>
+          </w:p>
+        </w:tc>
+        <w:tc>
+          <w:tcPr>
+            <w:tcW w:w="933" w:type="dxa"/>
+            <w:vAlign w:val="center"/>
+          </w:tcPr>
+          <w:p>
+            <w:pPr>
+              <w:jc w:val="center"/>
+              <w:rPr>
+                <w:rFonts w:hint="cs"/>
+                <w:rtl/>
+              </w:rPr>
+            </w:pPr>
+            <w:r>
+              <w:rPr>
+                <w:rFonts w:hint="cs"/>
+                <w:rtl/>
+              </w:rPr>
+              <w:t>أدمن</w:t>
+            </w:r>
+          </w:p>
+        </w:tc>
+        <w:tc>
+          <w:tcPr>
+            <w:tcW w:w="909" w:type="dxa"/>
+            <w:vAlign w:val="center"/>
+          </w:tcPr>
+          <w:p>
+            <w:pPr>
+              <w:jc w:val="center"/>
+              <w:rPr>
+                <w:lang w:val="en-US"/>
+              </w:rPr>
+            </w:pPr>
+            <w:r>
+              <w:rPr>
+                <w:lang w:val="en-US"/>
+              </w:rPr>
+              <w:t>18</w:t>
+            </w:r>
+          </w:p>
+        </w:tc>
+      </w:tr>
+      <w:tr>
+        <w:tc>
+          <w:tcPr>
+            <w:tcW w:w="6276" w:type="dxa"/>
+            <w:vAlign w:val="center"/>
+          </w:tcPr>
+          <w:p>
+            <w:pPr>
+              <w:jc w:val="center"/>
+              <w:rPr>
+                <w:rFonts w:hint="cs"/>
+                <w:rtl/>
+              </w:rPr>
+            </w:pPr>
+          </w:p>
+        </w:tc>
+        <w:tc>
+          <w:tcPr>
+            <w:tcW w:w="1417" w:type="dxa"/>
+            <w:vAlign w:val="center"/>
+          </w:tcPr>
+          <w:p>
+            <w:pPr>
+              <w:jc w:val="center"/>
+              <w:rPr>
+                <w:rFonts w:hint="cs"/>
+                <w:rtl/>
+              </w:rPr>
+            </w:pPr>
+          </w:p>
+        </w:tc>
+        <w:tc>
+          <w:tcPr>
+            <w:tcW w:w="933" w:type="dxa"/>
+            <w:vAlign w:val="center"/>
+          </w:tcPr>
+          <w:p>
+            <w:pPr>
+              <w:jc w:val="center"/>
+              <w:rPr>
+                <w:rFonts w:hint="cs"/>
+                <w:rtl/>
+              </w:rPr>
+            </w:pPr>
+            <w:r>
+              <w:rPr>
+                <w:rFonts w:hint="cs"/>
+                <w:rtl/>
+              </w:rPr>
+              <w:t>أدمن</w:t>
+            </w:r>
+          </w:p>
+        </w:tc>
+        <w:tc>
+          <w:tcPr>
+            <w:tcW w:w="909" w:type="dxa"/>
+            <w:vAlign w:val="center"/>
+          </w:tcPr>
+          <w:p>
+            <w:pPr>
+              <w:jc w:val="center"/>
+              <w:rPr>
+                <w:lang w:val="en-US"/>
+              </w:rPr>
+            </w:pPr>
+            <w:r>
+              <w:rPr>
+                <w:lang w:val="en-US"/>
+              </w:rPr>
+              <w:t>19</w:t>
+            </w:r>
+          </w:p>
+        </w:tc>
+      </w:tr>
+      <w:tr>
+        <w:tc>
+          <w:tcPr>
+            <w:tcW w:w="6276" w:type="dxa"/>
+            <w:vAlign w:val="center"/>
+          </w:tcPr>
+          <w:p>
+            <w:pPr>
+              <w:jc w:val="center"/>
+              <w:rPr>
+                <w:rFonts w:hint="cs"/>
+                <w:rtl/>
+              </w:rPr>
+            </w:pPr>
+          </w:p>
+        </w:tc>
+        <w:tc>
+          <w:tcPr>
+            <w:tcW w:w="1417" w:type="dxa"/>
+            <w:vAlign w:val="center"/>
+          </w:tcPr>
+          <w:p>
+            <w:pPr>
+              <w:jc w:val="center"/>
+              <w:rPr>
+                <w:rFonts w:hint="cs"/>
+                <w:rtl/>
+              </w:rPr>
+            </w:pPr>
+          </w:p>
+        </w:tc>
+        <w:tc>
+          <w:tcPr>
+            <w:tcW w:w="933" w:type="dxa"/>
+            <w:vAlign w:val="center"/>
+          </w:tcPr>
+          <w:p>
+            <w:pPr>
+              <w:jc w:val="center"/>
+              <w:rPr>
+                <w:rFonts w:hint="cs"/>
+                <w:rtl/>
+              </w:rPr>
+            </w:pPr>
+            <w:r>
+              <w:rPr>
+                <w:rFonts w:hint="cs"/>
+                <w:rtl/>
+              </w:rPr>
+              <w:t>أدمن</w:t>
+            </w:r>
+          </w:p>
+        </w:tc>
+        <w:tc>
+          <w:tcPr>
+            <w:tcW w:w="909" w:type="dxa"/>
+            <w:vAlign w:val="center"/>
+          </w:tcPr>
+          <w:p>
+            <w:pPr>
+              <w:jc w:val="center"/>
+              <w:rPr>
+                <w:lang w:val="en-US"/>
+              </w:rPr>
+            </w:pPr>
+            <w:r>
+              <w:rPr>
+                <w:lang w:val="en-US"/>
+              </w:rPr>
+              <w:t>20</w:t>
+            </w:r>
+          </w:p>
+        </w:tc>
+      </w:tr>
+      <w:tr>
+        <w:tc>
+          <w:tcPr>
+            <w:tcW w:w="6276" w:type="dxa"/>
+            <w:vAlign w:val="center"/>
+          </w:tcPr>
+          <w:p>
+            <w:pPr>
+              <w:jc w:val="center"/>
+              <w:rPr>
+                <w:rFonts w:hint="cs"/>
+                <w:rtl/>
+              </w:rPr>
+            </w:pPr>
+          </w:p>
+        </w:tc>
+        <w:tc>
+          <w:tcPr>
+            <w:tcW w:w="1417" w:type="dxa"/>
+            <w:vAlign w:val="center"/>
+          </w:tcPr>
+          <w:p>
+            <w:pPr>
+              <w:jc w:val="center"/>
+              <w:rPr>
+                <w:rFonts w:hint="cs"/>
+                <w:rtl/>
+              </w:rPr>
+            </w:pPr>
+          </w:p>
+        </w:tc>
+        <w:tc>
+          <w:tcPr>
+            <w:tcW w:w="933" w:type="dxa"/>
+            <w:vAlign w:val="center"/>
+          </w:tcPr>
+          <w:p>
+            <w:pPr>
+              <w:jc w:val="center"/>
+              <w:rPr>
+                <w:rFonts w:hint="cs"/>
+                <w:rtl/>
+              </w:rPr>
+            </w:pPr>
+            <w:r>
+              <w:rPr>
+                <w:rFonts w:hint="cs"/>
+                <w:rtl/>
+              </w:rPr>
+              <w:t>أدمن</w:t>
+            </w:r>
+          </w:p>
+        </w:tc>
+        <w:tc>
+          <w:tcPr>
+            <w:tcW w:w="909" w:type="dxa"/>
+            <w:vAlign w:val="center"/>
+          </w:tcPr>
+          <w:p>
+            <w:pPr>
+              <w:jc w:val="center"/>
+              <w:rPr>
+                <w:lang w:val="en-US"/>
+              </w:rPr>
+            </w:pPr>
+            <w:r>
+              <w:rPr>
+                <w:lang w:val="en-US"/>
+              </w:rPr>
+              <w:t>21</w:t>
+            </w:r>
+          </w:p>
+        </w:tc>
+      </w:tr>
+      <w:tr>
+        <w:tc>
+          <w:tcPr>
+            <w:tcW w:w="6276" w:type="dxa"/>
+            <w:vAlign w:val="center"/>
+          </w:tcPr>
+          <w:p>
+            <w:pPr>
+              <w:jc w:val="center"/>
+              <w:rPr>
+                <w:rFonts w:hint="cs"/>
+                <w:rtl/>
+              </w:rPr>
+            </w:pPr>
+          </w:p>
+        </w:tc>
+        <w:tc>
+          <w:tcPr>
+            <w:tcW w:w="1417" w:type="dxa"/>
+            <w:vAlign w:val="center"/>
+          </w:tcPr>
+          <w:p>
+            <w:pPr>
+              <w:jc w:val="center"/>
+              <w:rPr>
+                <w:rFonts w:hint="cs"/>
+                <w:rtl/>
+              </w:rPr>
+            </w:pPr>
+          </w:p>
+        </w:tc>
+        <w:tc>
+          <w:tcPr>
+            <w:tcW w:w="933" w:type="dxa"/>
+            <w:vAlign w:val="center"/>
+          </w:tcPr>
+          <w:p>
+            <w:pPr>
+              <w:jc w:val="center"/>
+              <w:rPr>
+                <w:rFonts w:hint="cs"/>
+                <w:rtl/>
+              </w:rPr>
+            </w:pPr>
+            <w:r>
+              <w:rPr>
+                <w:rFonts w:hint="cs"/>
+                <w:rtl/>
+              </w:rPr>
+              <w:t>أدمن</w:t>
+            </w:r>
+          </w:p>
+        </w:tc>
+        <w:tc>
+          <w:tcPr>
+            <w:tcW w:w="909" w:type="dxa"/>
+            <w:vAlign w:val="center"/>
+          </w:tcPr>
+          <w:p>
+            <w:pPr>
+              <w:jc w:val="center"/>
+              <w:rPr>
+                <w:lang w:val="en-US"/>
+              </w:rPr>
+            </w:pPr>
+            <w:r>
+              <w:rPr>
+                <w:lang w:val="en-US"/>
+              </w:rPr>
+              <w:t>22</w:t>
+            </w:r>
+          </w:p>
+        </w:tc>
+      </w:tr>
+      <w:tr>
+        <w:tc>
+          <w:tcPr>
+            <w:tcW w:w="6276" w:type="dxa"/>
+            <w:vAlign w:val="center"/>
+          </w:tcPr>
+          <w:p>
+            <w:pPr>
+              <w:jc w:val="center"/>
+              <w:rPr>
+                <w:rFonts w:hint="cs"/>
+                <w:rtl/>
+              </w:rPr>
+            </w:pPr>
+          </w:p>
+        </w:tc>
+        <w:tc>
+          <w:tcPr>
+            <w:tcW w:w="1417" w:type="dxa"/>
+            <w:vAlign w:val="center"/>
+          </w:tcPr>
+          <w:p>
+            <w:pPr>
+              <w:jc w:val="center"/>
+              <w:rPr>
+                <w:rFonts w:hint="cs"/>
+                <w:rtl/>
+              </w:rPr>
+            </w:pPr>
+          </w:p>
+        </w:tc>
+        <w:tc>
+          <w:tcPr>
+            <w:tcW w:w="933" w:type="dxa"/>
+            <w:vAlign w:val="center"/>
+          </w:tcPr>
+          <w:p>
+            <w:pPr>
+              <w:jc w:val="center"/>
+              <w:rPr>
+                <w:rFonts w:hint="cs"/>
+                <w:rtl/>
+              </w:rPr>
+            </w:pPr>
+            <w:r>
+              <w:rPr>
+                <w:rFonts w:hint="cs"/>
+                <w:rtl/>
+              </w:rPr>
+              <w:t>أدمن</w:t>
+            </w:r>
+          </w:p>
+        </w:tc>
+        <w:tc>
+          <w:tcPr>
+            <w:tcW w:w="909" w:type="dxa"/>
+            <w:vAlign w:val="center"/>
+          </w:tcPr>
+          <w:p>
+            <w:pPr>
+              <w:jc w:val="center"/>
+              <w:rPr>
+                <w:lang w:val="en-US"/>
+              </w:rPr>
+            </w:pPr>
+            <w:r>
+              <w:rPr>
+                <w:lang w:val="en-US"/>
+              </w:rPr>
+              <w:t>23</w:t>
+            </w:r>
+          </w:p>
+        </w:tc>
+      </w:tr>
+      <w:tr>
+        <w:tc>
+          <w:tcPr>
+            <w:tcW w:w="6276" w:type="dxa"/>
+            <w:vAlign w:val="center"/>
+          </w:tcPr>
+          <w:p>
+            <w:pPr>
+              <w:jc w:val="center"/>
+              <w:rPr>
+                <w:rFonts w:hint="cs"/>
+                <w:rtl/>
+              </w:rPr>
+            </w:pPr>
+          </w:p>
+        </w:tc>
+        <w:tc>
+          <w:tcPr>
+            <w:tcW w:w="1417" w:type="dxa"/>
+            <w:vAlign w:val="center"/>
+          </w:tcPr>
+          <w:p>
+            <w:pPr>
+              <w:jc w:val="center"/>
+              <w:rPr>
+                <w:rFonts w:hint="cs"/>
+                <w:rtl/>
+              </w:rPr>
+            </w:pPr>
+          </w:p>
+        </w:tc>
+        <w:tc>
+          <w:tcPr>
+            <w:tcW w:w="933" w:type="dxa"/>
+            <w:vAlign w:val="center"/>
+          </w:tcPr>
+          <w:p>
+            <w:pPr>
+              <w:jc w:val="center"/>
+              <w:rPr>
+                <w:rFonts w:hint="cs"/>
+                <w:rtl/>
+              </w:rPr>
+            </w:pPr>
+          </w:p>
+        </w:tc>
+        <w:tc>
+          <w:tcPr>
+            <w:tcW w:w="909" w:type="dxa"/>
+            <w:vAlign w:val="center"/>
+          </w:tcPr>
+          <w:p>
+            <w:pPr>
+              <w:jc w:val="center"/>
+              <w:rPr>
+                <w:lang w:val="en-US"/>
+              </w:rPr>
+            </w:pPr>
+          </w:p>
+        </w:tc>
+      </w:tr>
+      <w:tr>
+        <w:tc>
+          <w:tcPr>
+            <w:tcW w:w="6276" w:type="dxa"/>
+            <w:vAlign w:val="center"/>
+          </w:tcPr>
+          <w:p>
+            <w:pPr>
+              <w:jc w:val="center"/>
+              <w:rPr>
+                <w:rFonts w:hint="cs"/>
+                <w:rtl/>
+              </w:rPr>
+            </w:pPr>
+          </w:p>
+        </w:tc>
+        <w:tc>
+          <w:tcPr>
+            <w:tcW w:w="1417" w:type="dxa"/>
+            <w:vAlign w:val="center"/>
+          </w:tcPr>
+          <w:p>
+            <w:pPr>
+              <w:jc w:val="center"/>
+              <w:rPr>
+                <w:rFonts w:hint="cs"/>
+                <w:rtl/>
+              </w:rPr>
+            </w:pPr>
+          </w:p>
+        </w:tc>
+        <w:tc>
+          <w:tcPr>
+            <w:tcW w:w="933" w:type="dxa"/>
+            <w:vAlign w:val="center"/>
+          </w:tcPr>
+          <w:p>
+            <w:pPr>
+              <w:jc w:val="center"/>
+              <w:rPr>
+                <w:rFonts w:hint="cs"/>
+                <w:rtl/>
+              </w:rPr>
+            </w:pPr>
+          </w:p>
+        </w:tc>
+        <w:tc>
+          <w:tcPr>
+            <w:tcW w:w="909" w:type="dxa"/>
+            <w:vAlign w:val="center"/>
+          </w:tcPr>
+          <w:p>
+            <w:pPr>
+              <w:jc w:val="center"/>
+              <w:rPr>
+                <w:lang w:val="en-US"/>
+              </w:rPr>
+            </w:pPr>
+          </w:p>
+        </w:tc>
+      </w:tr>
+      <w:tr>
+        <w:tc>
+          <w:tcPr>
+            <w:tcW w:w="6276" w:type="dxa"/>
+            <w:vAlign w:val="center"/>
+          </w:tcPr>
+          <w:p>
+            <w:pPr>
+              <w:jc w:val="center"/>
+              <w:rPr>
+                <w:rFonts w:hint="cs"/>
+                <w:rtl/>
+              </w:rPr>
+            </w:pPr>
+          </w:p>
+        </w:tc>
+        <w:tc>
+          <w:tcPr>
+            <w:tcW w:w="1417" w:type="dxa"/>
+            <w:vAlign w:val="center"/>
+          </w:tcPr>
+          <w:p>
+            <w:pPr>
+              <w:jc w:val="center"/>
+              <w:rPr>
+                <w:rFonts w:hint="cs"/>
+                <w:rtl/>
+              </w:rPr>
+            </w:pPr>
+          </w:p>
+        </w:tc>
+        <w:tc>
+          <w:tcPr>
+            <w:tcW w:w="933" w:type="dxa"/>
+            <w:vAlign w:val="center"/>
+          </w:tcPr>
+          <w:p>
+            <w:pPr>
+              <w:jc w:val="center"/>
+              <w:rPr>
+                <w:rFonts w:hint="cs"/>
+                <w:rtl/>
+              </w:rPr>
+            </w:pPr>
+          </w:p>
+        </w:tc>
+        <w:tc>
+          <w:tcPr>
+            <w:tcW w:w="909" w:type="dxa"/>
+            <w:vAlign w:val="center"/>
+          </w:tcPr>
+          <w:p>
+            <w:pPr>
+              <w:jc w:val="center"/>
+              <w:rPr>
+                <w:lang w:val="en-US"/>
+              </w:rPr>
+            </w:pPr>
+          </w:p>
+        </w:tc>
+      </w:tr>
+      <w:tr>
+        <w:tc>
+          <w:tcPr>
+            <w:tcW w:w="6276" w:type="dxa"/>
+            <w:vAlign w:val="center"/>
+          </w:tcPr>
+          <w:p>
+            <w:pPr>
+              <w:jc w:val="center"/>
+              <w:rPr>
+                <w:rFonts w:hint="cs"/>
+                <w:rtl/>
+              </w:rPr>
+            </w:pPr>
+          </w:p>
+        </w:tc>
+        <w:tc>
+          <w:tcPr>
+            <w:tcW w:w="1417" w:type="dxa"/>
+            <w:vAlign w:val="center"/>
+          </w:tcPr>
+          <w:p>
+            <w:pPr>
+              <w:jc w:val="center"/>
+              <w:rPr>
+                <w:rFonts w:hint="cs"/>
+                <w:rtl/>
+              </w:rPr>
+            </w:pPr>
+          </w:p>
+        </w:tc>
+        <w:tc>
+          <w:tcPr>
+            <w:tcW w:w="933" w:type="dxa"/>
+            <w:vAlign w:val="center"/>
+          </w:tcPr>
+          <w:p>
+            <w:pPr>
+              <w:jc w:val="center"/>
+              <w:rPr>
+                <w:rFonts w:hint="cs"/>
+                <w:rtl/>
+              </w:rPr>
+            </w:pPr>
+          </w:p>
+        </w:tc>
+        <w:tc>
+          <w:tcPr>
+            <w:tcW w:w="909" w:type="dxa"/>
+            <w:vAlign w:val="center"/>
+          </w:tcPr>
+          <w:p>
+            <w:pPr>
+              <w:jc w:val="center"/>
+              <w:rPr>
+                <w:lang w:val="en-US"/>
+              </w:rPr>
+            </w:pPr>
+          </w:p>
+        </w:tc>
+      </w:tr>
+      <w:tr>
+        <w:tc>
+          <w:tcPr>
+            <w:tcW w:w="6276" w:type="dxa"/>
+            <w:vAlign w:val="center"/>
+          </w:tcPr>
+          <w:p>
+            <w:pPr>
+              <w:jc w:val="center"/>
+              <w:rPr>
+                <w:rFonts w:hint="cs"/>
+                <w:rtl/>
+              </w:rPr>
+            </w:pPr>
+          </w:p>
+        </w:tc>
+        <w:tc>
+          <w:tcPr>
+            <w:tcW w:w="1417" w:type="dxa"/>
+            <w:vAlign w:val="center"/>
+          </w:tcPr>
+          <w:p>
+            <w:pPr>
+              <w:jc w:val="center"/>
+              <w:rPr>
+                <w:rFonts w:hint="cs"/>
+                <w:rtl/>
+              </w:rPr>
+            </w:pPr>
+          </w:p>
+        </w:tc>
+        <w:tc>
+          <w:tcPr>
+            <w:tcW w:w="933" w:type="dxa"/>
+            <w:vAlign w:val="center"/>
+          </w:tcPr>
+          <w:p>
+            <w:pPr>
+              <w:jc w:val="center"/>
+              <w:rPr>
+                <w:rFonts w:hint="cs"/>
+                <w:rtl/>
+              </w:rPr>
+            </w:pPr>
+          </w:p>
+        </w:tc>
+        <w:tc>
+          <w:tcPr>
+            <w:tcW w:w="909" w:type="dxa"/>
+            <w:vAlign w:val="center"/>
+          </w:tcPr>
+          <w:p>
+            <w:pPr>
+              <w:jc w:val="center"/>
+              <w:rPr>
+                <w:lang w:val="en-US"/>
+              </w:rPr>
+            </w:pPr>
+          </w:p>
+        </w:tc>
+      </w:tr>
+      <w:tr>
+        <w:tc>
+          <w:tcPr>
+            <w:tcW w:w="6276" w:type="dxa"/>
+            <w:vAlign w:val="center"/>
+          </w:tcPr>
+          <w:p>
+            <w:pPr>
+              <w:jc w:val="center"/>
+              <w:rPr>
+                <w:rFonts w:hint="cs"/>
+                <w:rtl/>
+              </w:rPr>
+            </w:pPr>
+          </w:p>
+        </w:tc>
+        <w:tc>
+          <w:tcPr>
+            <w:tcW w:w="1417" w:type="dxa"/>
+            <w:vAlign w:val="center"/>
+          </w:tcPr>
+          <w:p>
+            <w:pPr>
+              <w:jc w:val="center"/>
+              <w:rPr>
+                <w:rFonts w:hint="cs"/>
+                <w:rtl/>
+              </w:rPr>
+            </w:pPr>
+          </w:p>
+        </w:tc>
+        <w:tc>
+          <w:tcPr>
+            <w:tcW w:w="933" w:type="dxa"/>
+            <w:vAlign w:val="center"/>
+          </w:tcPr>
+          <w:p>
+            <w:pPr>
+              <w:jc w:val="center"/>
+              <w:rPr>
+                <w:rFonts w:hint="cs"/>
+                <w:rtl/>
+              </w:rPr>
+            </w:pPr>
+          </w:p>
+        </w:tc>
+        <w:tc>
+          <w:tcPr>
+            <w:tcW w:w="909" w:type="dxa"/>
+            <w:vAlign w:val="center"/>
+          </w:tcPr>
+          <w:p>
+            <w:pPr>
+              <w:jc w:val="center"/>
+              <w:rPr>
+                <w:lang w:val="en-US"/>
+              </w:rPr>
+            </w:pPr>
+          </w:p>
+        </w:tc>
+      </w:tr>
+      <w:tr>
+        <w:tc>
+          <w:tcPr>
+            <w:tcW w:w="6276" w:type="dxa"/>
+            <w:vAlign w:val="center"/>
+          </w:tcPr>
+          <w:p>
+            <w:pPr>
+              <w:jc w:val="center"/>
+              <w:rPr>
+                <w:rFonts w:hint="cs"/>
+                <w:rtl/>
+              </w:rPr>
+            </w:pPr>
+          </w:p>
+        </w:tc>
+        <w:tc>
+          <w:tcPr>
+            <w:tcW w:w="1417" w:type="dxa"/>
+            <w:vAlign w:val="center"/>
+          </w:tcPr>
+          <w:p>
+            <w:pPr>
+              <w:jc w:val="center"/>
+              <w:rPr>
+                <w:rFonts w:hint="cs"/>
+                <w:rtl/>
+              </w:rPr>
+            </w:pPr>
+          </w:p>
+        </w:tc>
+        <w:tc>
+          <w:tcPr>
+            <w:tcW w:w="933" w:type="dxa"/>
+            <w:vAlign w:val="center"/>
+          </w:tcPr>
+          <w:p>
+            <w:pPr>
+              <w:jc w:val="center"/>
+              <w:rPr>
+                <w:rFonts w:hint="cs"/>
+                <w:rtl/>
+              </w:rPr>
+            </w:pPr>
+          </w:p>
+        </w:tc>
+        <w:tc>
+          <w:tcPr>
+            <w:tcW w:w="909" w:type="dxa"/>
+            <w:vAlign w:val="center"/>
+          </w:tcPr>
+          <w:p>
+            <w:pPr>
+              <w:jc w:val="center"/>
+              <w:rPr>
+                <w:lang w:val="en-US"/>
+              </w:rPr>
+            </w:pPr>
+          </w:p>
+        </w:tc>
+      </w:tr>
+      <w:tr>
+        <w:tc>
+          <w:tcPr>
+            <w:tcW w:w="6276" w:type="dxa"/>
+            <w:vAlign w:val="center"/>
+          </w:tcPr>
+          <w:p>
+            <w:pPr>
+              <w:jc w:val="center"/>
+              <w:rPr>
+                <w:rFonts w:hint="cs"/>
+                <w:rtl/>
+              </w:rPr>
+            </w:pPr>
+          </w:p>
+        </w:tc>
+        <w:tc>
+          <w:tcPr>
+            <w:tcW w:w="1417" w:type="dxa"/>
+            <w:vAlign w:val="center"/>
+          </w:tcPr>
+          <w:p>
+            <w:pPr>
+              <w:jc w:val="center"/>
+              <w:rPr>
+                <w:rFonts w:hint="cs"/>
+                <w:rtl/>
+              </w:rPr>
+            </w:pPr>
+          </w:p>
+        </w:tc>
+        <w:tc>
+          <w:tcPr>
+            <w:tcW w:w="933" w:type="dxa"/>
+            <w:vAlign w:val="center"/>
+          </w:tcPr>
+          <w:p>
+            <w:pPr>
+              <w:jc w:val="center"/>
+              <w:rPr>
+                <w:rFonts w:hint="cs"/>
+                <w:rtl/>
+              </w:rPr>
+            </w:pPr>
+          </w:p>
+        </w:tc>
+        <w:tc>
+          <w:tcPr>
+            <w:tcW w:w="909" w:type="dxa"/>
+            <w:vAlign w:val="center"/>
+          </w:tcPr>
+          <w:p>
+            <w:pPr>
+              <w:jc w:val="center"/>
+              <w:rPr>
+                <w:lang w:val="en-US"/>
+              </w:rPr>
+            </w:pPr>
+          </w:p>
+        </w:tc>
+      </w:tr>
+      <w:tr>
+        <w:tc>
+          <w:tcPr>
+            <w:tcW w:w="6276" w:type="dxa"/>
+            <w:vAlign w:val="center"/>
+          </w:tcPr>
+          <w:p>
+            <w:pPr>
+              <w:jc w:val="center"/>
+              <w:rPr>
+                <w:rFonts w:hint="cs"/>
+                <w:rtl/>
+              </w:rPr>
+            </w:pPr>
+          </w:p>
+        </w:tc>
+        <w:tc>
+          <w:tcPr>
+            <w:tcW w:w="1417" w:type="dxa"/>
+            <w:vAlign w:val="center"/>
+          </w:tcPr>
+          <w:p>
+            <w:pPr>
+              <w:jc w:val="center"/>
+              <w:rPr>
+                <w:rFonts w:hint="cs"/>
+                <w:rtl/>
+              </w:rPr>
+            </w:pPr>
+          </w:p>
+        </w:tc>
+        <w:tc>
+          <w:tcPr>
+            <w:tcW w:w="933" w:type="dxa"/>
+            <w:vAlign w:val="center"/>
+          </w:tcPr>
+          <w:p>
+            <w:pPr>
+              <w:jc w:val="center"/>
+              <w:rPr>
+                <w:rFonts w:hint="cs"/>
+                <w:rtl/>
+              </w:rPr>
+            </w:pPr>
+          </w:p>
+        </w:tc>
+        <w:tc>
+          <w:tcPr>
+            <w:tcW w:w="909" w:type="dxa"/>
+            <w:vAlign w:val="center"/>
+          </w:tcPr>
+          <w:p>
+            <w:pPr>
+              <w:jc w:val="center"/>
+              <w:rPr>
+                <w:lang w:val="en-US"/>
+              </w:rPr>
+            </w:pPr>
+          </w:p>
+        </w:tc>
+      </w:tr>
+      <w:tr>
+        <w:tc>
+          <w:tcPr>
+            <w:tcW w:w="6276" w:type="dxa"/>
+            <w:vAlign w:val="center"/>
+          </w:tcPr>
+          <w:p>
+            <w:pPr>
+              <w:jc w:val="center"/>
+              <w:rPr>
+                <w:rFonts w:hint="cs"/>
+                <w:rtl/>
+              </w:rPr>
+            </w:pPr>
+          </w:p>
+        </w:tc>
+        <w:tc>
+          <w:tcPr>
+            <w:tcW w:w="1417" w:type="dxa"/>
+            <w:vAlign w:val="center"/>
+          </w:tcPr>
+          <w:p>
+            <w:pPr>
+              <w:jc w:val="center"/>
+              <w:rPr>
+                <w:rFonts w:hint="cs"/>
+                <w:rtl/>
+              </w:rPr>
+            </w:pPr>
+          </w:p>
+        </w:tc>
+        <w:tc>
+          <w:tcPr>
+            <w:tcW w:w="933" w:type="dxa"/>
+            <w:vAlign w:val="center"/>
+          </w:tcPr>
+          <w:p>
+            <w:pPr>
+              <w:jc w:val="center"/>
+              <w:rPr>
+                <w:rFonts w:hint="cs"/>
+                <w:rtl/>
+              </w:rPr>
+            </w:pPr>
+          </w:p>
+        </w:tc>
+        <w:tc>
+          <w:tcPr>
+            <w:tcW w:w="909" w:type="dxa"/>
+            <w:vAlign w:val="center"/>
+          </w:tcPr>
+          <w:p>
+            <w:pPr>
+              <w:jc w:val="center"/>
+              <w:rPr>
+                <w:lang w:val="en-US"/>
+              </w:rPr>
+            </w:pPr>
+          </w:p>
+        </w:tc>
+      </w:tr>
+      <w:tr>
+        <w:tc>
+          <w:tcPr>
+            <w:tcW w:w="6276" w:type="dxa"/>
+            <w:vAlign w:val="center"/>
+          </w:tcPr>
+          <w:p>
+            <w:pPr>
+              <w:jc w:val="center"/>
+              <w:rPr>
+                <w:rFonts w:hint="cs"/>
+                <w:rtl/>
+              </w:rPr>
+            </w:pPr>
+          </w:p>
+        </w:tc>
+        <w:tc>
+          <w:tcPr>
+            <w:tcW w:w="1417" w:type="dxa"/>
+            <w:vAlign w:val="center"/>
+          </w:tcPr>
+          <w:p>
+            <w:pPr>
+              <w:jc w:val="center"/>
+              <w:rPr>
+                <w:rFonts w:hint="cs"/>
+                <w:rtl/>
+              </w:rPr>
+            </w:pPr>
+          </w:p>
+        </w:tc>
+        <w:tc>
+          <w:tcPr>
+            <w:tcW w:w="933" w:type="dxa"/>
+            <w:vAlign w:val="center"/>
+          </w:tcPr>
+          <w:p>
+            <w:pPr>
+              <w:jc w:val="center"/>
+              <w:rPr>
+                <w:rFonts w:hint="cs"/>
+                <w:rtl/>
+              </w:rPr>
+            </w:pPr>
+          </w:p>
+        </w:tc>
+        <w:tc>
+          <w:tcPr>
+            <w:tcW w:w="909" w:type="dxa"/>
+            <w:vAlign w:val="center"/>
+          </w:tcPr>
+          <w:p>
+            <w:pPr>
+              <w:jc w:val="center"/>
+              <w:rPr>
+                <w:lang w:val="en-US"/>
+              </w:rPr>
+            </w:pPr>
+          </w:p>
+        </w:tc>
+      </w:tr>
+      <w:tr>
+        <w:tc>
+          <w:tcPr>
+            <w:tcW w:w="6276" w:type="dxa"/>
+            <w:vAlign w:val="center"/>
+          </w:tcPr>
+          <w:p>
+            <w:pPr>
+              <w:jc w:val="center"/>
+              <w:rPr>
+                <w:rFonts w:hint="cs"/>
+                <w:rtl/>
+              </w:rPr>
+            </w:pPr>
+          </w:p>
+        </w:tc>
+        <w:tc>
+          <w:tcPr>
+            <w:tcW w:w="1417" w:type="dxa"/>
+            <w:vAlign w:val="center"/>
+          </w:tcPr>
+          <w:p>
+            <w:pPr>
+              <w:jc w:val="center"/>
+              <w:rPr>
+                <w:rFonts w:hint="cs"/>
+                <w:rtl/>
+              </w:rPr>
+            </w:pPr>
+          </w:p>
+        </w:tc>
+        <w:tc>
+          <w:tcPr>
+            <w:tcW w:w="933" w:type="dxa"/>
+            <w:vAlign w:val="center"/>
+          </w:tcPr>
+          <w:p>
+            <w:pPr>
+              <w:jc w:val="center"/>
+              <w:rPr>
+                <w:rFonts w:hint="cs"/>
+                <w:rtl/>
+              </w:rPr>
+            </w:pPr>
+          </w:p>
+        </w:tc>
+        <w:tc>
+          <w:tcPr>
+            <w:tcW w:w="909" w:type="dxa"/>
+            <w:vAlign w:val="center"/>
+          </w:tcPr>
+          <w:p>
+            <w:pPr>
+              <w:jc w:val="center"/>
+              <w:rPr>
+                <w:lang w:val="en-US"/>
+              </w:rPr>
+            </w:pPr>
+          </w:p>
+        </w:tc>
+      </w:tr>
+      <w:tr>
+        <w:tc>
+          <w:tcPr>
+            <w:tcW w:w="6276" w:type="dxa"/>
+            <w:vAlign w:val="center"/>
+          </w:tcPr>
+          <w:p>
+            <w:pPr>
+              <w:jc w:val="center"/>
+              <w:rPr>
+                <w:rFonts w:hint="cs"/>
+                <w:rtl/>
+              </w:rPr>
+            </w:pPr>
+          </w:p>
+        </w:tc>
+        <w:tc>
+          <w:tcPr>
+            <w:tcW w:w="1417" w:type="dxa"/>
+            <w:vAlign w:val="center"/>
+          </w:tcPr>
+          <w:p>
+            <w:pPr>
+              <w:jc w:val="center"/>
+              <w:rPr>
+                <w:rFonts w:hint="cs"/>
+                <w:rtl/>
+              </w:rPr>
+            </w:pPr>
+          </w:p>
+        </w:tc>
+        <w:tc>
+          <w:tcPr>
+            <w:tcW w:w="933" w:type="dxa"/>
+            <w:vAlign w:val="center"/>
+          </w:tcPr>
+          <w:p>
+            <w:pPr>
+              <w:jc w:val="center"/>
+              <w:rPr>
+                <w:rFonts w:hint="cs"/>
+                <w:rtl/>
+              </w:rPr>
+            </w:pPr>
+          </w:p>
+        </w:tc>
+        <w:tc>
+          <w:tcPr>
+            <w:tcW w:w="909" w:type="dxa"/>
+            <w:vAlign w:val="center"/>
+          </w:tcPr>
+          <w:p>
+            <w:pPr>
+              <w:jc w:val="center"/>
+              <w:rPr>
+                <w:lang w:val="en-US"/>
+              </w:rPr>
+            </w:pPr>
           </w:p>
         </w:tc>
       </w:tr>
@@ -10552,7 +11836,6 @@
           <w:color w:val="000000" w:themeColor="text1"/>
           <w:rtl/>
         </w:rPr>
-        <w:lastRenderedPageBreak/>
         <w:t>الدراسة المرجعية</w:t>
       </w:r>
       <w:r>
@@ -10684,7 +11967,6 @@
         </w:rPr>
         <w:t>جود الإسكان (</w:t>
       </w:r>
-      <w:proofErr w:type="spellStart"/>
       <w:r>
         <w:rPr>
           <w:rFonts w:asciiTheme="minorHAnsi" w:hAnsiTheme="minorHAnsi" w:cstheme="minorHAnsi"/>
@@ -10692,29 +11974,8 @@
           <w:sz w:val="32"/>
           <w:szCs w:val="32"/>
         </w:rPr>
-        <w:t>Jood</w:t>
-      </w:r>
-      <w:proofErr w:type="spellEnd"/>
-      <w:r>
-        <w:rPr>
-          <w:rFonts w:asciiTheme="minorHAnsi" w:hAnsiTheme="minorHAnsi" w:cstheme="minorHAnsi"/>
-          <w:color w:val="000000" w:themeColor="text1"/>
-          <w:sz w:val="32"/>
-          <w:szCs w:val="32"/>
-        </w:rPr>
-        <w:t xml:space="preserve"> </w:t>
-      </w:r>
-      <w:proofErr w:type="spellStart"/>
-      <w:r>
-        <w:rPr>
-          <w:rFonts w:asciiTheme="minorHAnsi" w:hAnsiTheme="minorHAnsi" w:cstheme="minorHAnsi"/>
-          <w:color w:val="000000" w:themeColor="text1"/>
-          <w:sz w:val="32"/>
-          <w:szCs w:val="32"/>
-        </w:rPr>
-        <w:t>Eskan</w:t>
-      </w:r>
-      <w:proofErr w:type="spellEnd"/>
+        <w:t>Jood Eskan</w:t>
+      </w:r>
       <w:r>
         <w:rPr>
           <w:rFonts w:asciiTheme="minorHAnsi" w:hAnsiTheme="minorHAnsi" w:cstheme="minorHAnsi"/>
@@ -11052,6 +12313,7 @@
           <w:rtl/>
           <w:lang w:bidi="ar-SY"/>
         </w:rPr>
+        <w:lastRenderedPageBreak/>
         <w:t>تغطية جغرافية محدودة حيث يخدم التطبيق المملكة العربية السعودية فقط.</w:t>
       </w:r>
     </w:p>
@@ -11114,7 +12376,6 @@
           <w:sz w:val="32"/>
           <w:szCs w:val="32"/>
         </w:rPr>
-        <w:lastRenderedPageBreak/>
         <w:drawing>
           <wp:anchor distT="0" distB="0" distL="114300" distR="114300" simplePos="0" relativeHeight="251699200" behindDoc="0" locked="0" layoutInCell="1" allowOverlap="1" wp14:anchorId="06937C06" wp14:editId="65997915">
             <wp:simplePos x="0" y="0"/>
@@ -12251,7 +13512,6 @@
         </w:rPr>
         <w:t xml:space="preserve">تطبيق </w:t>
       </w:r>
-      <w:proofErr w:type="spellStart"/>
       <w:r>
         <w:rPr>
           <w:rFonts w:asciiTheme="minorHAnsi" w:hAnsiTheme="minorHAnsi" w:cstheme="minorHAnsi"/>
@@ -12262,7 +13522,6 @@
         </w:rPr>
         <w:t>ShareTheMeal</w:t>
       </w:r>
-      <w:proofErr w:type="spellEnd"/>
       <w:r>
         <w:rPr>
           <w:rFonts w:asciiTheme="minorHAnsi" w:hAnsiTheme="minorHAnsi" w:cstheme="minorHAnsi" w:hint="cs"/>
@@ -13295,31 +14554,7 @@
           <w:rtl/>
           <w:lang w:val="en-US" w:bidi="ar-SY"/>
         </w:rPr>
-        <w:t xml:space="preserve">تطبيق </w:t>
-      </w:r>
-      <w:proofErr w:type="spellStart"/>
-      <w:r>
-        <w:rPr>
-          <w:rFonts w:asciiTheme="minorHAnsi" w:hAnsiTheme="minorHAnsi" w:cstheme="minorHAnsi" w:hint="cs"/>
-          <w:color w:val="000000" w:themeColor="text1"/>
-          <w:sz w:val="32"/>
-          <w:szCs w:val="32"/>
-          <w:rtl/>
-          <w:lang w:val="en-US" w:bidi="ar-SY"/>
-        </w:rPr>
-        <w:t>آي_خير</w:t>
-      </w:r>
-      <w:proofErr w:type="spellEnd"/>
-      <w:r>
-        <w:rPr>
-          <w:rFonts w:asciiTheme="minorHAnsi" w:hAnsiTheme="minorHAnsi" w:cstheme="minorHAnsi" w:hint="cs"/>
-          <w:color w:val="000000" w:themeColor="text1"/>
-          <w:sz w:val="32"/>
-          <w:szCs w:val="32"/>
-          <w:rtl/>
-          <w:lang w:val="en-US" w:bidi="ar-SY"/>
-        </w:rPr>
-        <w:t xml:space="preserve"> </w:t>
+        <w:t xml:space="preserve">تطبيق آي_خير </w:t>
       </w:r>
       <w:r>
         <w:rPr>
@@ -13329,80 +14564,36 @@
           <w:szCs w:val="32"/>
           <w:lang w:val="en-US" w:bidi="ar-SY"/>
         </w:rPr>
-        <w:t>(</w:t>
-      </w:r>
-      <w:proofErr w:type="spellStart"/>
-      <w:r>
-        <w:rPr>
-          <w:rFonts w:asciiTheme="minorHAnsi" w:hAnsiTheme="minorHAnsi" w:cstheme="minorHAnsi"/>
+        <w:t>(iKhair)</w:t>
+      </w:r>
+      <w:r>
+        <w:rPr>
+          <w:rFonts w:asciiTheme="minorHAnsi" w:hAnsiTheme="minorHAnsi" w:cstheme="minorHAnsi" w:hint="cs"/>
           <w:color w:val="000000" w:themeColor="text1"/>
           <w:sz w:val="32"/>
           <w:szCs w:val="32"/>
+          <w:rtl/>
           <w:lang w:val="en-US" w:bidi="ar-SY"/>
         </w:rPr>
-        <w:t>iKhair</w:t>
-      </w:r>
-      <w:proofErr w:type="spellEnd"/>
-      <w:r>
-        <w:rPr>
-          <w:rFonts w:asciiTheme="minorHAnsi" w:hAnsiTheme="minorHAnsi" w:cstheme="minorHAnsi"/>
-          <w:color w:val="000000" w:themeColor="text1"/>
-          <w:sz w:val="32"/>
-          <w:szCs w:val="32"/>
+        <w:t>:</w:t>
+      </w:r>
+      <w:bookmarkEnd w:id="16"/>
+    </w:p>
+    <w:p>
+      <w:pPr>
+        <w:rPr>
+          <w:rtl/>
+        </w:rPr>
+      </w:pPr>
+      <w:r>
+        <w:rPr>
+          <w:rFonts w:asciiTheme="minorHAnsi" w:hAnsiTheme="minorHAnsi" w:cstheme="minorHAnsi" w:hint="cs"/>
+          <w:sz w:val="28"/>
+          <w:szCs w:val="28"/>
+          <w:rtl/>
           <w:lang w:val="en-US" w:bidi="ar-SY"/>
         </w:rPr>
-        <w:t>)</w:t>
-      </w:r>
-      <w:r>
-        <w:rPr>
-          <w:rFonts w:asciiTheme="minorHAnsi" w:hAnsiTheme="minorHAnsi" w:cstheme="minorHAnsi" w:hint="cs"/>
-          <w:color w:val="000000" w:themeColor="text1"/>
-          <w:sz w:val="32"/>
-          <w:szCs w:val="32"/>
-          <w:rtl/>
-          <w:lang w:val="en-US" w:bidi="ar-SY"/>
-        </w:rPr>
-        <w:t>:</w:t>
-      </w:r>
-      <w:bookmarkEnd w:id="16"/>
-    </w:p>
-    <w:p>
-      <w:pPr>
-        <w:rPr>
-          <w:rtl/>
-        </w:rPr>
-      </w:pPr>
-      <w:r>
-        <w:rPr>
-          <w:rFonts w:asciiTheme="minorHAnsi" w:hAnsiTheme="minorHAnsi" w:cstheme="minorHAnsi" w:hint="cs"/>
-          <w:sz w:val="28"/>
-          <w:szCs w:val="28"/>
-          <w:rtl/>
-          <w:lang w:val="en-US" w:bidi="ar-SY"/>
-        </w:rPr>
-        <w:t>تطبيق (</w:t>
-      </w:r>
-      <w:proofErr w:type="spellStart"/>
-      <w:r>
-        <w:rPr>
-          <w:rFonts w:asciiTheme="minorHAnsi" w:hAnsiTheme="minorHAnsi" w:cstheme="minorHAnsi" w:hint="cs"/>
-          <w:sz w:val="28"/>
-          <w:szCs w:val="28"/>
-          <w:rtl/>
-          <w:lang w:val="en-US" w:bidi="ar-SY"/>
-        </w:rPr>
-        <w:t>آي_خير</w:t>
-      </w:r>
-      <w:proofErr w:type="spellEnd"/>
-      <w:r>
-        <w:rPr>
-          <w:rFonts w:asciiTheme="minorHAnsi" w:hAnsiTheme="minorHAnsi" w:cstheme="minorHAnsi" w:hint="cs"/>
-          <w:sz w:val="28"/>
-          <w:szCs w:val="28"/>
-          <w:rtl/>
-          <w:lang w:val="en-US" w:bidi="ar-SY"/>
-        </w:rPr>
-        <w:t>) هو تطبيق إماراتي رائد في مجال التبرع الإلكتروني، أُطلق في عام 2012 ويُعد أول تطبيق عربي يتيح للمستخدمين التبرع ودفع الزكاة والصدقات مباشرة من هواتفهم المحمولة.</w:t>
+        <w:t>تطبيق (آي_خير) هو تطبيق إماراتي رائد في مجال التبرع الإلكتروني، أُطلق في عام 2012 ويُعد أول تطبيق عربي يتيح للمستخدمين التبرع ودفع الزكاة والصدقات مباشرة من هواتفهم المحمولة.</w:t>
       </w:r>
     </w:p>
     <w:p>
@@ -13597,29 +14788,7 @@
           <w:rtl/>
           <w:lang w:val="en-US" w:bidi="ar-SY"/>
         </w:rPr>
-        <w:t xml:space="preserve">تنبيهات الصدقة، يمكن للمستخدمين إعداد </w:t>
-      </w:r>
-      <w:proofErr w:type="spellStart"/>
-      <w:r>
-        <w:rPr>
-          <w:rFonts w:asciiTheme="minorHAnsi" w:hAnsiTheme="minorHAnsi" w:cstheme="minorHAnsi" w:hint="cs"/>
-          <w:sz w:val="28"/>
-          <w:szCs w:val="28"/>
-          <w:rtl/>
-          <w:lang w:val="en-US" w:bidi="ar-SY"/>
-        </w:rPr>
-        <w:t>تذكيرات</w:t>
-      </w:r>
-      <w:proofErr w:type="spellEnd"/>
-      <w:r>
-        <w:rPr>
-          <w:rFonts w:asciiTheme="minorHAnsi" w:hAnsiTheme="minorHAnsi" w:cstheme="minorHAnsi" w:hint="cs"/>
-          <w:sz w:val="28"/>
-          <w:szCs w:val="28"/>
-          <w:rtl/>
-          <w:lang w:val="en-US" w:bidi="ar-SY"/>
-        </w:rPr>
-        <w:t xml:space="preserve"> للتبرع في أوقات محددة.</w:t>
+        <w:t>تنبيهات الصدقة، يمكن للمستخدمين إعداد تذكيرات للتبرع في أوقات محددة.</w:t>
       </w:r>
     </w:p>
     <w:p>

</xml_diff>